<commit_message>
Hough for triangles and GUI to RANSAC and SIFT
</commit_message>
<xml_diff>
--- a/Assignment1/Assignment 1 Report.docx
+++ b/Assignment1/Assignment 1 Report.docx
@@ -1,6 +1,6 @@
 
 <file path=word/document.xml><?xml version="1.0" encoding="utf-8"?>
-<w:document xmlns:wpc="http://schemas.microsoft.com/office/word/2010/wordprocessingCanvas" xmlns:cx="http://schemas.microsoft.com/office/drawing/2014/chartex" xmlns:cx1="http://schemas.microsoft.com/office/drawing/2015/9/8/chartex" xmlns:cx2="http://schemas.microsoft.com/office/drawing/2015/10/21/chartex" xmlns:cx3="http://schemas.microsoft.com/office/drawing/2016/5/9/chartex" xmlns:cx4="http://schemas.microsoft.com/office/drawing/2016/5/10/chartex" xmlns:cx5="http://schemas.microsoft.com/office/drawing/2016/5/11/chartex" xmlns:cx6="http://schemas.microsoft.com/office/drawing/2016/5/12/chartex" xmlns:cx7="http://schemas.microsoft.com/office/drawing/2016/5/13/chartex" xmlns:cx8="http://schemas.microsoft.com/office/drawing/2016/5/14/chartex" xmlns:mc="http://schemas.openxmlformats.org/markup-compatibility/2006" xmlns:aink="http://schemas.microsoft.com/office/drawing/2016/ink" xmlns:am3d="http://schemas.microsoft.com/office/drawing/2017/model3d" xmlns:o="urn:schemas-microsoft-com:office:office" xmlns:r="http://schemas.openxmlformats.org/officeDocument/2006/relationships" xmlns:m="http://schemas.openxmlformats.org/officeDocument/2006/math" xmlns:v="urn:schemas-microsoft-com:vml" xmlns:wp14="http://schemas.microsoft.com/office/word/2010/wordprocessingDrawing" xmlns:wp="http://schemas.openxmlformats.org/drawingml/2006/wordprocessingDrawing" xmlns:w10="urn:schemas-microsoft-com:office:word" xmlns:w="http://schemas.openxmlformats.org/wordprocessingml/2006/main" xmlns:w14="http://schemas.microsoft.com/office/word/2010/wordml" xmlns:w15="http://schemas.microsoft.com/office/word/2012/wordml" xmlns:w16cex="http://schemas.microsoft.com/office/word/2018/wordml/cex" xmlns:w16cid="http://schemas.microsoft.com/office/word/2016/wordml/cid" xmlns:w16="http://schemas.microsoft.com/office/word/2018/wordml" xmlns:w16sdtdh="http://schemas.microsoft.com/office/word/2020/wordml/sdtdatahash" xmlns:w16se="http://schemas.microsoft.com/office/word/2015/wordml/symex" xmlns:wpg="http://schemas.microsoft.com/office/word/2010/wordprocessingGroup" xmlns:wpi="http://schemas.microsoft.com/office/word/2010/wordprocessingInk" xmlns:wne="http://schemas.microsoft.com/office/word/2006/wordml" xmlns:wps="http://schemas.microsoft.com/office/word/2010/wordprocessingShape" mc:Ignorable="w14 w15 w16se w16cid w16 w16cex w16sdtdh wp14">
+<w:document xmlns:wpc="http://schemas.microsoft.com/office/word/2010/wordprocessingCanvas" xmlns:cx="http://schemas.microsoft.com/office/drawing/2014/chartex" xmlns:cx1="http://schemas.microsoft.com/office/drawing/2015/9/8/chartex" xmlns:cx2="http://schemas.microsoft.com/office/drawing/2015/10/21/chartex" xmlns:cx3="http://schemas.microsoft.com/office/drawing/2016/5/9/chartex" xmlns:cx4="http://schemas.microsoft.com/office/drawing/2016/5/10/chartex" xmlns:cx5="http://schemas.microsoft.com/office/drawing/2016/5/11/chartex" xmlns:cx6="http://schemas.microsoft.com/office/drawing/2016/5/12/chartex" xmlns:cx7="http://schemas.microsoft.com/office/drawing/2016/5/13/chartex" xmlns:cx8="http://schemas.microsoft.com/office/drawing/2016/5/14/chartex" xmlns:mc="http://schemas.openxmlformats.org/markup-compatibility/2006" xmlns:aink="http://schemas.microsoft.com/office/drawing/2016/ink" xmlns:am3d="http://schemas.microsoft.com/office/drawing/2017/model3d" xmlns:o="urn:schemas-microsoft-com:office:office" xmlns:r="http://schemas.openxmlformats.org/officeDocument/2006/relationships" xmlns:m="http://schemas.openxmlformats.org/officeDocument/2006/math" xmlns:v="urn:schemas-microsoft-com:vml" xmlns:wp14="http://schemas.microsoft.com/office/word/2010/wordprocessingDrawing" xmlns:wp="http://schemas.openxmlformats.org/drawingml/2006/wordprocessingDrawing" xmlns:w10="urn:schemas-microsoft-com:office:word" xmlns:w="http://schemas.openxmlformats.org/wordprocessingml/2006/main" xmlns:w14="http://schemas.microsoft.com/office/word/2010/wordml" xmlns:w15="http://schemas.microsoft.com/office/word/2012/wordml" xmlns:w16cex="http://schemas.microsoft.com/office/word/2018/wordml/cex" xmlns:w16cid="http://schemas.microsoft.com/office/word/2016/wordml/cid" xmlns:w16="http://schemas.microsoft.com/office/word/2018/wordml" xmlns:w16se="http://schemas.microsoft.com/office/word/2015/wordml/symex" xmlns:wpg="http://schemas.microsoft.com/office/word/2010/wordprocessingGroup" xmlns:wpi="http://schemas.microsoft.com/office/word/2010/wordprocessingInk" xmlns:wne="http://schemas.microsoft.com/office/word/2006/wordml" xmlns:wps="http://schemas.microsoft.com/office/word/2010/wordprocessingShape" mc:Ignorable="w14 w15 w16se w16cid w16 w16cex wp14">
   <w:body>
     <w:p>
       <w:pPr>
@@ -116,54 +116,3048 @@
           <w:rtl/>
         </w:rPr>
       </w:pPr>
-    </w:p>
-    <w:p>
-      <w:pPr>
-        <w:rPr>
-          <w:b/>
-          <w:bCs/>
-          <w:u w:val="single"/>
-          <w:rtl/>
-        </w:rPr>
-      </w:pPr>
-    </w:p>
-    <w:p>
-      <w:pPr>
-        <w:rPr>
-          <w:b/>
-          <w:bCs/>
-          <w:u w:val="single"/>
-          <w:rtl/>
-        </w:rPr>
-      </w:pPr>
-    </w:p>
-    <w:p>
-      <w:pPr>
-        <w:rPr>
-          <w:b/>
-          <w:bCs/>
-          <w:u w:val="single"/>
-          <w:rtl/>
-        </w:rPr>
-      </w:pPr>
-    </w:p>
-    <w:p>
-      <w:pPr>
-        <w:rPr>
-          <w:b/>
-          <w:bCs/>
-          <w:sz w:val="28"/>
-          <w:szCs w:val="28"/>
-          <w:u w:val="single"/>
+      <w:r>
+        <w:rPr>
+          <w:rFonts w:hint="cs"/>
+          <w:b/>
+          <w:bCs/>
+          <w:u w:val="single"/>
+          <w:rtl/>
+        </w:rPr>
+        <w:t>תיאור שיטת הפרמטריזציה:</w:t>
+      </w:r>
+    </w:p>
+    <w:p>
+      <w:pPr>
+        <w:rPr>
+          <w:rtl/>
+        </w:rPr>
+      </w:pPr>
+      <w:r>
+        <w:rPr>
+          <w:rFonts w:hint="cs"/>
+          <w:rtl/>
+        </w:rPr>
+        <w:t>שיטת הפרמטריזציה (כלומר הדרך בה ביצענו את ה-</w:t>
+      </w:r>
+      <w:r>
+        <w:rPr>
+          <w:rFonts w:hint="cs"/>
+        </w:rPr>
+        <w:t>V</w:t>
+      </w:r>
+      <w:r>
+        <w:t>oting</w:t>
+      </w:r>
+      <w:r>
+        <w:rPr>
+          <w:rFonts w:hint="cs"/>
+          <w:rtl/>
+        </w:rPr>
+        <w:t xml:space="preserve">) התבססה על תכונות של משולש שווה צלעות ושימוש </w:t>
+      </w:r>
+      <w:proofErr w:type="spellStart"/>
+      <w:r>
+        <w:rPr>
+          <w:rFonts w:hint="cs"/>
+          <w:rtl/>
+        </w:rPr>
+        <w:t>בגרדיאנט</w:t>
+      </w:r>
+      <w:proofErr w:type="spellEnd"/>
+      <w:r>
+        <w:rPr>
+          <w:rFonts w:hint="cs"/>
+          <w:rtl/>
+        </w:rPr>
+        <w:t xml:space="preserve"> שחושב לכל פיקסל בתמונה. השיטה התבצעה לכדלהלן:</w:t>
+      </w:r>
+    </w:p>
+    <w:p>
+      <w:pPr>
+        <w:rPr>
+          <w:rtl/>
+        </w:rPr>
+      </w:pPr>
+      <w:r>
+        <w:rPr>
+          <w:rFonts w:hint="cs"/>
+          <w:rtl/>
+        </w:rPr>
+        <w:t>מעבר על כל פיקסל שפה (</w:t>
+      </w:r>
+      <w:r>
+        <w:t>Edge</w:t>
+      </w:r>
+      <w:r>
+        <w:rPr>
+          <w:rFonts w:hint="cs"/>
+          <w:rtl/>
+        </w:rPr>
+        <w:t>) שקיבלנו מ-</w:t>
+      </w:r>
+      <w:r>
+        <w:t>Canny Edge Detector</w:t>
+      </w:r>
+      <w:r>
+        <w:rPr>
+          <w:rFonts w:hint="cs"/>
+          <w:rtl/>
+        </w:rPr>
+        <w:t>, כאשר בצעד הראשון חישבנו את</w:t>
+      </w:r>
+      <w:r>
+        <w:rPr>
+          <w:rFonts w:hint="cs"/>
+          <w:rtl/>
+        </w:rPr>
+        <w:t xml:space="preserve"> </w:t>
+      </w:r>
+      <w:r>
+        <w:rPr>
+          <w:rFonts w:hint="cs"/>
+          <w:rtl/>
+        </w:rPr>
+        <w:t>מרכז צלע המשולש אליו הוא חשוד להיות שייך</w:t>
+      </w:r>
+      <w:r>
+        <w:rPr>
+          <w:rFonts w:hint="cs"/>
+          <w:rtl/>
+        </w:rPr>
+        <w:t xml:space="preserve"> (לפי כיוון הגרדיאנט)</w:t>
+      </w:r>
+      <w:r>
+        <w:rPr>
+          <w:rFonts w:hint="cs"/>
+          <w:rtl/>
+        </w:rPr>
+        <w:t xml:space="preserve"> ובצעד השני</w:t>
+      </w:r>
+      <w:r>
+        <w:rPr>
+          <w:rFonts w:hint="cs"/>
+          <w:rtl/>
+        </w:rPr>
+        <w:t xml:space="preserve"> את נקודת מרכז המסה אליה שייך מרכז צלע המשולש אותו מצאנו בצעד הראשון, שני הצעדים על ידי חישובים טריגונומטריים. אנחנו מגדילים את ערך הנקודה ה-1 בטבלת הצבירה (</w:t>
+      </w:r>
+      <w:r>
+        <w:t>Accumulator</w:t>
+      </w:r>
+      <w:r>
+        <w:rPr>
+          <w:rFonts w:hint="cs"/>
+          <w:rtl/>
+        </w:rPr>
+        <w:t xml:space="preserve">). בצורה כזו אנו אנחנו מחשבים מרכזי מסה פוטנציאליים עבור פיקסל השפה </w:t>
+      </w:r>
+      <w:proofErr w:type="spellStart"/>
+      <w:r>
+        <w:rPr>
+          <w:rFonts w:hint="cs"/>
+          <w:rtl/>
+        </w:rPr>
+        <w:t>באיטרציה</w:t>
+      </w:r>
+      <w:proofErr w:type="spellEnd"/>
+      <w:r>
+        <w:rPr>
+          <w:rFonts w:hint="cs"/>
+          <w:rtl/>
+        </w:rPr>
+        <w:t xml:space="preserve"> הנוכחית, על ידי שימוש האורכים שונים ממרכז הצלע </w:t>
+      </w:r>
+      <w:r>
+        <w:rPr>
+          <w:rFonts w:hint="cs"/>
+          <w:rtl/>
+        </w:rPr>
+        <w:t xml:space="preserve">(להלן גדלי </w:t>
+      </w:r>
+      <w:r>
+        <w:t>steps</w:t>
+      </w:r>
+      <w:r>
+        <w:rPr>
+          <w:rFonts w:hint="cs"/>
+          <w:rtl/>
+        </w:rPr>
+        <w:t xml:space="preserve">) </w:t>
+      </w:r>
+      <w:r>
+        <w:rPr>
+          <w:rFonts w:hint="cs"/>
+          <w:rtl/>
+        </w:rPr>
+        <w:t xml:space="preserve">שחישבנו בצעד הראשון (מרכז הצלע לפי כיוון הגרדיאנט יכול להיות במקסימום חצי אורך צלע המשולש שנתון לנו </w:t>
+      </w:r>
+      <w:r>
+        <w:rPr>
+          <w:rFonts w:hint="cs"/>
+          <w:b/>
+          <w:bCs/>
+          <w:rtl/>
+        </w:rPr>
+        <w:t xml:space="preserve">כלפי מטה וגם כלפי מעלה </w:t>
+      </w:r>
+      <w:r>
+        <w:rPr>
+          <w:rFonts w:hint="cs"/>
+          <w:rtl/>
+        </w:rPr>
+        <w:t>ולכן אנחנו רצים על כל ערך בין מינוס חצי אורך הצלע עד אורך הצלע, שורה 154 בקובץ ה-</w:t>
+      </w:r>
+      <w:r>
+        <w:t>Main</w:t>
+      </w:r>
+      <w:r>
+        <w:rPr>
+          <w:rFonts w:hint="cs"/>
+          <w:rtl/>
+        </w:rPr>
+        <w:t xml:space="preserve"> של </w:t>
+      </w:r>
+      <w:r>
+        <w:t>Hough Transform</w:t>
+      </w:r>
+      <w:r>
+        <w:rPr>
+          <w:rFonts w:hint="cs"/>
+          <w:rtl/>
+        </w:rPr>
+        <w:t>)</w:t>
+      </w:r>
+    </w:p>
+    <w:p>
+      <w:pPr>
+        <w:rPr>
+          <w:rtl/>
+        </w:rPr>
+      </w:pPr>
+      <w:r>
+        <w:rPr>
+          <w:rFonts w:hint="cs"/>
+          <w:rtl/>
+        </w:rPr>
+        <w:t xml:space="preserve">לאחר שצברנו את כל ההצבעות נבצע </w:t>
+      </w:r>
+      <w:r>
+        <w:rPr>
+          <w:rFonts w:asciiTheme="minorBidi" w:eastAsia="ArialMT" w:hAnsiTheme="minorBidi"/>
+        </w:rPr>
+        <w:t>non-maximal suppression</w:t>
+      </w:r>
+      <w:r>
+        <w:rPr>
+          <w:rFonts w:hint="cs"/>
+          <w:rtl/>
+        </w:rPr>
+        <w:t xml:space="preserve"> לטבלת הצבירה, ובכך נשמור את ה-</w:t>
+      </w:r>
+      <w:r>
+        <w:t>peaks</w:t>
+      </w:r>
+      <w:r>
+        <w:rPr>
+          <w:rFonts w:hint="cs"/>
+          <w:rtl/>
+        </w:rPr>
+        <w:t xml:space="preserve"> בטבלה ונצמצם אותה לכדי הנקודות (</w:t>
+      </w:r>
+      <w:proofErr w:type="spellStart"/>
+      <w:r>
+        <w:rPr>
+          <w:rFonts w:hint="cs"/>
+          <w:rtl/>
+        </w:rPr>
+        <w:t>בגרדיאנט</w:t>
+      </w:r>
+      <w:proofErr w:type="spellEnd"/>
+      <w:r>
+        <w:rPr>
+          <w:rFonts w:hint="cs"/>
+          <w:rtl/>
+        </w:rPr>
+        <w:t xml:space="preserve"> ספציפי) שקיבלו את מירב ההצבעות גם בשלב הצבירה ולאחר מכן גם על ידי החישוב המרחבי בגודל חלון נתון</w:t>
+      </w:r>
+      <w:r>
+        <w:rPr>
+          <w:rFonts w:hint="cs"/>
+          <w:rtl/>
+        </w:rPr>
+        <w:t xml:space="preserve"> (משתנה בין תמונה לתמונה)</w:t>
+      </w:r>
+    </w:p>
+    <w:p>
+      <w:pPr>
+        <w:rPr>
+          <w:rtl/>
+        </w:rPr>
+      </w:pPr>
+      <w:r>
+        <w:rPr>
+          <w:rFonts w:hint="cs"/>
+          <w:rtl/>
+        </w:rPr>
+        <w:t xml:space="preserve">בשלב האחרון נחשב את ערכי 3 הנקודות </w:t>
+      </w:r>
+      <w:r>
+        <w:rPr>
+          <w:rFonts w:hint="cs"/>
+        </w:rPr>
+        <w:t>A</w:t>
+      </w:r>
+      <w:r>
+        <w:t>, B, C</w:t>
+      </w:r>
+      <w:r>
+        <w:rPr>
+          <w:rFonts w:hint="cs"/>
+          <w:rtl/>
+        </w:rPr>
+        <w:t xml:space="preserve"> שמרכיבים את משולש שווה הצלעות בכל נקודת מרכז מסה שצברנו בטבלה (כמובן שנקודות </w:t>
+      </w:r>
+      <w:r>
+        <w:rPr>
+          <w:rFonts w:hint="cs"/>
+        </w:rPr>
+        <w:t>A</w:t>
+      </w:r>
+      <w:r>
+        <w:rPr>
+          <w:rFonts w:hint="cs"/>
+          <w:rtl/>
+        </w:rPr>
+        <w:t xml:space="preserve"> </w:t>
+      </w:r>
+      <w:r>
+        <w:rPr>
+          <w:rFonts w:hint="cs"/>
+        </w:rPr>
+        <w:t>B</w:t>
+      </w:r>
+      <w:r>
+        <w:rPr>
+          <w:rFonts w:hint="cs"/>
+          <w:rtl/>
+        </w:rPr>
+        <w:t xml:space="preserve"> </w:t>
+      </w:r>
+      <w:r>
+        <w:rPr>
+          <w:rFonts w:hint="cs"/>
+        </w:rPr>
+        <w:t>C</w:t>
+      </w:r>
+      <w:r>
+        <w:rPr>
+          <w:rFonts w:hint="cs"/>
+          <w:rtl/>
+        </w:rPr>
+        <w:t xml:space="preserve"> משתנות בין נקודת מרכז מסה לאחרת), גם זאת על ידי חישובים טריגונומטריים.</w:t>
+      </w:r>
+    </w:p>
+    <w:p>
+      <w:pPr>
+        <w:rPr>
           <w:rtl/>
         </w:rPr>
       </w:pPr>
       <w:r>
         <w:rPr>
           <w:noProof/>
-          <w:sz w:val="28"/>
-          <w:szCs w:val="28"/>
-        </w:rPr>
+        </w:rPr>
+        <w:drawing>
+          <wp:anchor distT="0" distB="0" distL="114300" distR="114300" simplePos="0" relativeHeight="251661312" behindDoc="0" locked="0" layoutInCell="1" allowOverlap="1" wp14:anchorId="3E2AE5F5" wp14:editId="53BDA576">
+            <wp:simplePos x="0" y="0"/>
+            <wp:positionH relativeFrom="column">
+              <wp:posOffset>-243840</wp:posOffset>
+            </wp:positionH>
+            <wp:positionV relativeFrom="paragraph">
+              <wp:posOffset>282575</wp:posOffset>
+            </wp:positionV>
+            <wp:extent cx="1781175" cy="3038475"/>
+            <wp:effectExtent l="0" t="0" r="9525" b="9525"/>
+            <wp:wrapNone/>
+            <wp:docPr id="4" name="תמונה 4"/>
+            <wp:cNvGraphicFramePr>
+              <a:graphicFrameLocks xmlns:a="http://schemas.openxmlformats.org/drawingml/2006/main" noChangeAspect="1"/>
+            </wp:cNvGraphicFramePr>
+            <a:graphic xmlns:a="http://schemas.openxmlformats.org/drawingml/2006/main">
+              <a:graphicData uri="http://schemas.openxmlformats.org/drawingml/2006/picture">
+                <pic:pic xmlns:pic="http://schemas.openxmlformats.org/drawingml/2006/picture">
+                  <pic:nvPicPr>
+                    <pic:cNvPr id="1" name=""/>
+                    <pic:cNvPicPr/>
+                  </pic:nvPicPr>
+                  <pic:blipFill>
+                    <a:blip r:embed="rId5">
+                      <a:extLst>
+                        <a:ext uri="{28A0092B-C50C-407E-A947-70E740481C1C}">
+                          <a14:useLocalDpi xmlns:a14="http://schemas.microsoft.com/office/drawing/2010/main" val="0"/>
+                        </a:ext>
+                      </a:extLst>
+                    </a:blip>
+                    <a:stretch>
+                      <a:fillRect/>
+                    </a:stretch>
+                  </pic:blipFill>
+                  <pic:spPr>
+                    <a:xfrm>
+                      <a:off x="0" y="0"/>
+                      <a:ext cx="1781175" cy="3038475"/>
+                    </a:xfrm>
+                    <a:prstGeom prst="rect">
+                      <a:avLst/>
+                    </a:prstGeom>
+                  </pic:spPr>
+                </pic:pic>
+              </a:graphicData>
+            </a:graphic>
+            <wp14:sizeRelH relativeFrom="page">
+              <wp14:pctWidth>0</wp14:pctWidth>
+            </wp14:sizeRelH>
+            <wp14:sizeRelV relativeFrom="page">
+              <wp14:pctHeight>0</wp14:pctHeight>
+            </wp14:sizeRelV>
+          </wp:anchor>
+        </w:drawing>
+      </w:r>
+    </w:p>
+    <w:p>
+      <w:pPr>
+        <w:rPr>
+          <w:b/>
+          <w:bCs/>
+          <w:u w:val="single"/>
+          <w:rtl/>
+        </w:rPr>
+      </w:pPr>
+      <w:r>
+        <w:rPr>
+          <w:b/>
+          <w:bCs/>
+          <w:u w:val="single"/>
+        </w:rPr>
+        <w:t>Triangels_1/ image002</w:t>
+      </w:r>
+    </w:p>
+    <w:p>
+      <w:pPr>
+        <w:rPr>
+          <w:rFonts w:asciiTheme="minorBidi" w:hAnsiTheme="minorBidi"/>
+          <w:rtl/>
+        </w:rPr>
+      </w:pPr>
+      <w:r>
+        <w:rPr>
+          <w:rFonts w:asciiTheme="minorBidi" w:hAnsiTheme="minorBidi"/>
+          <w:rtl/>
+        </w:rPr>
+        <w:t xml:space="preserve">אורך הצלע – 10 פיקסלים, </w:t>
+      </w:r>
+      <w:r>
+        <w:rPr>
+          <w:rFonts w:asciiTheme="minorBidi" w:hAnsiTheme="minorBidi"/>
+        </w:rPr>
+        <w:t>steps</w:t>
+      </w:r>
+      <w:r>
+        <w:rPr>
+          <w:rFonts w:asciiTheme="minorBidi" w:hAnsiTheme="minorBidi"/>
+          <w:rtl/>
+        </w:rPr>
+        <w:t xml:space="preserve"> - </w:t>
+      </w:r>
+      <w:r>
+        <w:rPr>
+          <w:rFonts w:asciiTheme="minorBidi" w:hAnsiTheme="minorBidi"/>
+        </w:rPr>
+        <w:t>-5</w:t>
+      </w:r>
+      <w:r>
+        <w:rPr>
+          <w:rFonts w:asciiTheme="minorBidi" w:hAnsiTheme="minorBidi"/>
+          <w:rtl/>
+        </w:rPr>
+        <w:t xml:space="preserve"> עד 5.</w:t>
+      </w:r>
+    </w:p>
+    <w:p>
+      <w:pPr>
+        <w:rPr>
+          <w:rtl/>
+        </w:rPr>
+      </w:pPr>
+      <w:r>
+        <w:rPr>
+          <w:rFonts w:hint="cs"/>
+          <w:rtl/>
+        </w:rPr>
+        <w:t>ניתן לראות את זיהוי המשולשים בתמונת הקלט מצד שמאל ומתחתיה את תמונת ה-</w:t>
+      </w:r>
+      <w:r>
+        <w:t>edges</w:t>
+      </w:r>
+      <w:r>
+        <w:rPr>
+          <w:rFonts w:hint="cs"/>
+          <w:rtl/>
+        </w:rPr>
+        <w:t>.</w:t>
+      </w:r>
+    </w:p>
+    <w:p>
+      <w:pPr>
+        <w:rPr>
+          <w:rtl/>
+        </w:rPr>
+      </w:pPr>
+      <w:r>
+        <w:rPr>
+          <w:rFonts w:hint="cs"/>
+          <w:rtl/>
+        </w:rPr>
+        <w:t>ישנו זיהוי ברמה יחסית טובה כאשר מחצית מהמשולשים זוהו בצורה טובה מאוד, רבע</w:t>
+      </w:r>
+    </w:p>
+    <w:p>
+      <w:pPr>
+        <w:rPr>
+          <w:rtl/>
+        </w:rPr>
+      </w:pPr>
+      <w:r>
+        <w:rPr>
+          <w:rFonts w:hint="cs"/>
+          <w:rtl/>
+        </w:rPr>
+        <w:t>מהמשולשים זוהו בצורה לא טובה (צוירו כמה משולשים/</w:t>
+      </w:r>
+      <w:r>
+        <w:rPr>
+          <w:rFonts w:hint="cs"/>
+          <w:rtl/>
+        </w:rPr>
+        <w:t>אוריינטצי</w:t>
+      </w:r>
+      <w:r>
+        <w:rPr>
+          <w:rFonts w:hint="eastAsia"/>
+          <w:rtl/>
+        </w:rPr>
+        <w:t>ה</w:t>
+      </w:r>
+      <w:r>
+        <w:rPr>
+          <w:rFonts w:hint="cs"/>
+          <w:rtl/>
+        </w:rPr>
+        <w:t xml:space="preserve"> לא נכונה של המשולש/מיקום</w:t>
+      </w:r>
+    </w:p>
+    <w:p>
+      <w:pPr>
+        <w:rPr>
+          <w:rtl/>
+        </w:rPr>
+      </w:pPr>
+      <w:r>
+        <w:rPr>
+          <w:rFonts w:hint="cs"/>
+          <w:rtl/>
+        </w:rPr>
+        <w:t>שגוי)</w:t>
+      </w:r>
+      <w:r>
+        <w:rPr>
+          <w:rFonts w:hint="cs"/>
+          <w:rtl/>
+        </w:rPr>
+        <w:t xml:space="preserve"> ועוד רבע לא זוהו כלל.</w:t>
+      </w:r>
+    </w:p>
+    <w:p>
+      <w:pPr>
+        <w:rPr>
+          <w:rtl/>
+        </w:rPr>
+      </w:pPr>
+      <w:r>
+        <w:rPr>
+          <w:rFonts w:hint="cs"/>
+          <w:rtl/>
+        </w:rPr>
+        <w:t>הדבר נובע ככל הנראה מכך שהתמונה מכילה מספר רב של משולשים במרחקים לא גדולים</w:t>
+      </w:r>
+    </w:p>
+    <w:p>
+      <w:pPr>
+        <w:rPr>
+          <w:rtl/>
+        </w:rPr>
+      </w:pPr>
+      <w:r>
+        <w:rPr>
+          <w:rFonts w:hint="cs"/>
+          <w:rtl/>
+        </w:rPr>
+        <w:t xml:space="preserve">במיוחד האחד מהשני </w:t>
+      </w:r>
+      <w:r>
+        <w:rPr>
+          <w:rtl/>
+        </w:rPr>
+        <w:t>–</w:t>
+      </w:r>
+      <w:r>
+        <w:rPr>
+          <w:rFonts w:hint="cs"/>
+          <w:rtl/>
+        </w:rPr>
+        <w:t xml:space="preserve"> מה שגורם </w:t>
+      </w:r>
+      <w:r>
+        <w:rPr>
+          <w:rFonts w:hint="cs"/>
+          <w:rtl/>
+        </w:rPr>
+        <w:t xml:space="preserve">לעיתים לזיהוי שגוי </w:t>
+      </w:r>
+      <w:r>
+        <w:rPr>
+          <w:rFonts w:hint="cs"/>
+          <w:rtl/>
+        </w:rPr>
+        <w:t xml:space="preserve">ולעיתים </w:t>
+      </w:r>
+      <w:r>
+        <w:rPr>
+          <w:rFonts w:hint="cs"/>
+          <w:rtl/>
+        </w:rPr>
+        <w:t>ל</w:t>
+      </w:r>
+      <w:r>
+        <w:rPr>
+          <w:rFonts w:hint="cs"/>
+          <w:rtl/>
+        </w:rPr>
+        <w:t xml:space="preserve">מעבר לא נכון של אלגוריתם </w:t>
+      </w:r>
+    </w:p>
+    <w:p>
+      <w:pPr>
+        <w:rPr>
+          <w:rFonts w:asciiTheme="minorBidi" w:hAnsiTheme="minorBidi"/>
+          <w:rtl/>
+        </w:rPr>
+      </w:pPr>
+      <w:r>
+        <w:rPr>
+          <w:rFonts w:asciiTheme="minorBidi" w:hAnsiTheme="minorBidi"/>
+          <w:rtl/>
+        </w:rPr>
+        <w:t>ה-</w:t>
+      </w:r>
+      <w:r>
+        <w:rPr>
+          <w:rFonts w:asciiTheme="minorBidi" w:eastAsia="ArialMT" w:hAnsiTheme="minorBidi"/>
+        </w:rPr>
+        <w:t xml:space="preserve"> non-maximal suppression</w:t>
+      </w:r>
+      <w:r>
+        <w:rPr>
+          <w:rFonts w:asciiTheme="minorBidi" w:hAnsiTheme="minorBidi" w:hint="cs"/>
+          <w:rtl/>
+        </w:rPr>
+        <w:t>מה שגורם למחיקת מספר נקודות מרכז מסה פוטנציאליות</w:t>
+      </w:r>
+    </w:p>
+    <w:p>
+      <w:pPr>
+        <w:rPr>
+          <w:rFonts w:asciiTheme="minorBidi" w:hAnsiTheme="minorBidi"/>
+          <w:rtl/>
+        </w:rPr>
+      </w:pPr>
+      <w:r>
+        <w:rPr>
+          <w:rFonts w:asciiTheme="minorBidi" w:hAnsiTheme="minorBidi" w:hint="cs"/>
+          <w:rtl/>
+        </w:rPr>
+        <w:t>נוספות. היה לנו מאוד קשה להתגבר על הבעיה הנ"ל במימוש האלגוריתם ועל כן התוצאות הללו.</w:t>
+      </w:r>
+    </w:p>
+    <w:p>
+      <w:pPr>
+        <w:rPr>
+          <w:rFonts w:asciiTheme="minorBidi" w:hAnsiTheme="minorBidi"/>
+          <w:rtl/>
+        </w:rPr>
+      </w:pPr>
+      <w:r>
+        <w:rPr>
+          <w:noProof/>
+        </w:rPr>
+        <w:drawing>
+          <wp:anchor distT="0" distB="0" distL="114300" distR="114300" simplePos="0" relativeHeight="251662336" behindDoc="0" locked="0" layoutInCell="1" allowOverlap="1" wp14:anchorId="5179C8A0" wp14:editId="12437AAA">
+            <wp:simplePos x="0" y="0"/>
+            <wp:positionH relativeFrom="margin">
+              <wp:posOffset>-45720</wp:posOffset>
+            </wp:positionH>
+            <wp:positionV relativeFrom="paragraph">
+              <wp:posOffset>285115</wp:posOffset>
+            </wp:positionV>
+            <wp:extent cx="1400881" cy="2484120"/>
+            <wp:effectExtent l="0" t="0" r="8890" b="0"/>
+            <wp:wrapNone/>
+            <wp:docPr id="5" name="תמונה 5"/>
+            <wp:cNvGraphicFramePr>
+              <a:graphicFrameLocks xmlns:a="http://schemas.openxmlformats.org/drawingml/2006/main" noChangeAspect="1"/>
+            </wp:cNvGraphicFramePr>
+            <a:graphic xmlns:a="http://schemas.openxmlformats.org/drawingml/2006/main">
+              <a:graphicData uri="http://schemas.openxmlformats.org/drawingml/2006/picture">
+                <pic:pic xmlns:pic="http://schemas.openxmlformats.org/drawingml/2006/picture">
+                  <pic:nvPicPr>
+                    <pic:cNvPr id="1" name=""/>
+                    <pic:cNvPicPr/>
+                  </pic:nvPicPr>
+                  <pic:blipFill>
+                    <a:blip r:embed="rId6">
+                      <a:extLst>
+                        <a:ext uri="{28A0092B-C50C-407E-A947-70E740481C1C}">
+                          <a14:useLocalDpi xmlns:a14="http://schemas.microsoft.com/office/drawing/2010/main" val="0"/>
+                        </a:ext>
+                      </a:extLst>
+                    </a:blip>
+                    <a:stretch>
+                      <a:fillRect/>
+                    </a:stretch>
+                  </pic:blipFill>
+                  <pic:spPr>
+                    <a:xfrm>
+                      <a:off x="0" y="0"/>
+                      <a:ext cx="1400881" cy="2484120"/>
+                    </a:xfrm>
+                    <a:prstGeom prst="rect">
+                      <a:avLst/>
+                    </a:prstGeom>
+                  </pic:spPr>
+                </pic:pic>
+              </a:graphicData>
+            </a:graphic>
+            <wp14:sizeRelH relativeFrom="page">
+              <wp14:pctWidth>0</wp14:pctWidth>
+            </wp14:sizeRelH>
+            <wp14:sizeRelV relativeFrom="page">
+              <wp14:pctHeight>0</wp14:pctHeight>
+            </wp14:sizeRelV>
+          </wp:anchor>
+        </w:drawing>
+      </w:r>
+      <w:r>
+        <w:rPr>
+          <w:rFonts w:asciiTheme="minorBidi" w:hAnsiTheme="minorBidi" w:hint="cs"/>
+          <w:rtl/>
+        </w:rPr>
+        <w:t>לדעתנו ניתן להתגבר על הבעיה על ידי</w:t>
+      </w:r>
+      <w:r>
+        <w:rPr>
+          <w:rFonts w:asciiTheme="minorBidi" w:hAnsiTheme="minorBidi"/>
+        </w:rPr>
+        <w:t xml:space="preserve"> </w:t>
+      </w:r>
+      <w:r>
+        <w:rPr>
+          <w:rFonts w:asciiTheme="minorBidi" w:hAnsiTheme="minorBidi" w:hint="cs"/>
+          <w:rtl/>
+        </w:rPr>
+        <w:t>הקטנת הצעד שעושים בין כל מעבר באלגוריתם, בצורה</w:t>
+      </w:r>
+    </w:p>
+    <w:p>
+      <w:pPr>
+        <w:rPr>
+          <w:rFonts w:asciiTheme="minorBidi" w:hAnsiTheme="minorBidi"/>
+          <w:rtl/>
+        </w:rPr>
+      </w:pPr>
+      <w:r>
+        <w:rPr>
+          <w:rFonts w:asciiTheme="minorBidi" w:hAnsiTheme="minorBidi" w:hint="cs"/>
+          <w:rtl/>
+        </w:rPr>
+        <w:t>הנוכחית אנחנו קופצים לפי גודל החלון</w:t>
+      </w:r>
+      <w:r>
+        <w:rPr>
+          <w:rFonts w:asciiTheme="minorBidi" w:hAnsiTheme="minorBidi" w:hint="cs"/>
+          <w:rtl/>
+        </w:rPr>
+        <w:t xml:space="preserve"> </w:t>
+      </w:r>
+      <w:r>
+        <w:rPr>
+          <w:rFonts w:asciiTheme="minorBidi" w:hAnsiTheme="minorBidi" w:hint="cs"/>
+          <w:rtl/>
+        </w:rPr>
+        <w:t xml:space="preserve">בכל איטרציה ולא פיקסל פיקסל (כלומר לא </w:t>
+      </w:r>
+      <w:r>
+        <w:rPr>
+          <w:rFonts w:asciiTheme="minorBidi" w:hAnsiTheme="minorBidi"/>
+        </w:rPr>
+        <w:t>stride = 1</w:t>
+      </w:r>
+      <w:r>
+        <w:rPr>
+          <w:rFonts w:asciiTheme="minorBidi" w:hAnsiTheme="minorBidi" w:hint="cs"/>
+          <w:rtl/>
+        </w:rPr>
+        <w:t>),</w:t>
+      </w:r>
+    </w:p>
+    <w:p>
+      <w:pPr>
+        <w:rPr>
+          <w:rFonts w:asciiTheme="minorBidi" w:hAnsiTheme="minorBidi"/>
+          <w:rtl/>
+        </w:rPr>
+      </w:pPr>
+      <w:r>
+        <w:rPr>
+          <w:rFonts w:asciiTheme="minorBidi" w:hAnsiTheme="minorBidi" w:hint="cs"/>
+          <w:rtl/>
+        </w:rPr>
+        <w:t>אכן ניתן לעשות מעבר שכזה אך הוא</w:t>
+      </w:r>
+      <w:r>
+        <w:rPr>
+          <w:rFonts w:asciiTheme="minorBidi" w:hAnsiTheme="minorBidi" w:hint="cs"/>
+          <w:rtl/>
+        </w:rPr>
+        <w:t xml:space="preserve"> </w:t>
+      </w:r>
+      <w:r>
+        <w:rPr>
+          <w:rFonts w:asciiTheme="minorBidi" w:hAnsiTheme="minorBidi" w:hint="cs"/>
+          <w:rtl/>
+        </w:rPr>
+        <w:t>יגרור חישוביות גבוהה מאוד שלדעתנו לא כדאית בהתחשב</w:t>
+      </w:r>
+    </w:p>
+    <w:p>
+      <w:pPr>
+        <w:rPr>
+          <w:rFonts w:asciiTheme="minorBidi" w:hAnsiTheme="minorBidi"/>
+          <w:rtl/>
+        </w:rPr>
+      </w:pPr>
+      <w:r>
+        <w:rPr>
+          <w:rFonts w:asciiTheme="minorBidi" w:hAnsiTheme="minorBidi" w:hint="cs"/>
+          <w:rtl/>
+        </w:rPr>
+        <w:t xml:space="preserve">בתוצאות </w:t>
+      </w:r>
+      <w:r>
+        <w:rPr>
+          <w:rFonts w:asciiTheme="minorBidi" w:hAnsiTheme="minorBidi" w:hint="cs"/>
+          <w:rtl/>
+        </w:rPr>
+        <w:t>הכלל</w:t>
+      </w:r>
+      <w:r>
+        <w:rPr>
+          <w:rFonts w:asciiTheme="minorBidi" w:hAnsiTheme="minorBidi" w:hint="cs"/>
+          <w:rtl/>
+        </w:rPr>
+        <w:t xml:space="preserve"> לא רעות שהתקבלו</w:t>
+      </w:r>
+      <w:r>
+        <w:rPr>
+          <w:rFonts w:asciiTheme="minorBidi" w:hAnsiTheme="minorBidi" w:hint="cs"/>
+          <w:rtl/>
+        </w:rPr>
+        <w:t xml:space="preserve"> </w:t>
+      </w:r>
+      <w:r>
+        <w:rPr>
+          <w:rFonts w:asciiTheme="minorBidi" w:hAnsiTheme="minorBidi" w:hint="cs"/>
+          <w:rtl/>
+        </w:rPr>
+        <w:t>ללא מעבר שכזה.</w:t>
+      </w:r>
+    </w:p>
+    <w:p>
+      <w:pPr>
+        <w:rPr>
+          <w:b/>
+          <w:bCs/>
+          <w:sz w:val="28"/>
+          <w:szCs w:val="28"/>
+          <w:u w:val="single"/>
+        </w:rPr>
+      </w:pPr>
+    </w:p>
+    <w:p>
+      <w:pPr>
+        <w:rPr>
+          <w:b/>
+          <w:bCs/>
+          <w:sz w:val="28"/>
+          <w:szCs w:val="28"/>
+          <w:u w:val="single"/>
+        </w:rPr>
+      </w:pPr>
+    </w:p>
+    <w:p>
+      <w:pPr>
+        <w:rPr>
+          <w:b/>
+          <w:bCs/>
+          <w:sz w:val="28"/>
+          <w:szCs w:val="28"/>
+          <w:u w:val="single"/>
+        </w:rPr>
+      </w:pPr>
+    </w:p>
+    <w:p>
+      <w:pPr>
+        <w:rPr>
+          <w:b/>
+          <w:bCs/>
+          <w:sz w:val="28"/>
+          <w:szCs w:val="28"/>
+          <w:u w:val="single"/>
+        </w:rPr>
+      </w:pPr>
+    </w:p>
+    <w:p>
+      <w:pPr>
+        <w:rPr>
+          <w:b/>
+          <w:bCs/>
+          <w:u w:val="single"/>
+        </w:rPr>
+      </w:pPr>
+      <w:r>
+        <w:rPr>
+          <w:b/>
+          <w:bCs/>
+          <w:u w:val="single"/>
+        </w:rPr>
+        <w:lastRenderedPageBreak/>
+        <w:t>Triangels_1/ image00</w:t>
+      </w:r>
+      <w:r>
+        <w:rPr>
+          <w:b/>
+          <w:bCs/>
+          <w:u w:val="single"/>
+        </w:rPr>
+        <w:t>3</w:t>
+      </w:r>
+    </w:p>
+    <w:p>
+      <w:pPr>
+        <w:rPr>
+          <w:rFonts w:asciiTheme="minorBidi" w:hAnsiTheme="minorBidi"/>
+          <w:rtl/>
+        </w:rPr>
+      </w:pPr>
+      <w:r>
+        <w:rPr>
+          <w:rFonts w:asciiTheme="minorBidi" w:hAnsiTheme="minorBidi"/>
+          <w:rtl/>
+        </w:rPr>
+        <w:t xml:space="preserve">אורך הצלע – </w:t>
+      </w:r>
+      <w:r>
+        <w:rPr>
+          <w:rFonts w:asciiTheme="minorBidi" w:hAnsiTheme="minorBidi" w:hint="cs"/>
+          <w:rtl/>
+        </w:rPr>
+        <w:t>99</w:t>
+      </w:r>
+      <w:r>
+        <w:rPr>
+          <w:rFonts w:asciiTheme="minorBidi" w:hAnsiTheme="minorBidi"/>
+          <w:rtl/>
+        </w:rPr>
+        <w:t xml:space="preserve"> פיקסלים, </w:t>
+      </w:r>
+      <w:r>
+        <w:rPr>
+          <w:rFonts w:asciiTheme="minorBidi" w:hAnsiTheme="minorBidi"/>
+        </w:rPr>
+        <w:t>steps</w:t>
+      </w:r>
+      <w:r>
+        <w:rPr>
+          <w:rFonts w:asciiTheme="minorBidi" w:hAnsiTheme="minorBidi"/>
+          <w:rtl/>
+        </w:rPr>
+        <w:t xml:space="preserve"> </w:t>
+      </w:r>
+      <w:r>
+        <w:rPr>
+          <w:rFonts w:asciiTheme="minorBidi" w:hAnsiTheme="minorBidi"/>
+          <w:rtl/>
+        </w:rPr>
+        <w:t>–</w:t>
+      </w:r>
+      <w:r>
+        <w:rPr>
+          <w:rFonts w:asciiTheme="minorBidi" w:hAnsiTheme="minorBidi"/>
+          <w:rtl/>
+        </w:rPr>
+        <w:t xml:space="preserve"> </w:t>
+      </w:r>
+      <w:r>
+        <w:rPr>
+          <w:rFonts w:asciiTheme="minorBidi" w:hAnsiTheme="minorBidi" w:hint="cs"/>
+          <w:rtl/>
+        </w:rPr>
+        <w:t>49-</w:t>
+      </w:r>
+      <w:r>
+        <w:rPr>
+          <w:rFonts w:asciiTheme="minorBidi" w:hAnsiTheme="minorBidi"/>
+          <w:rtl/>
+        </w:rPr>
+        <w:t xml:space="preserve"> עד </w:t>
+      </w:r>
+      <w:r>
+        <w:rPr>
+          <w:rFonts w:asciiTheme="minorBidi" w:hAnsiTheme="minorBidi" w:hint="cs"/>
+          <w:rtl/>
+        </w:rPr>
+        <w:t>49</w:t>
+      </w:r>
+      <w:r>
+        <w:rPr>
+          <w:rFonts w:asciiTheme="minorBidi" w:hAnsiTheme="minorBidi"/>
+          <w:rtl/>
+        </w:rPr>
+        <w:t>.</w:t>
+      </w:r>
+    </w:p>
+    <w:p>
+      <w:pPr>
+        <w:rPr>
+          <w:rFonts w:asciiTheme="minorBidi" w:hAnsiTheme="minorBidi"/>
+          <w:rtl/>
+        </w:rPr>
+      </w:pPr>
+      <w:r>
+        <w:rPr>
+          <w:rFonts w:asciiTheme="minorBidi" w:hAnsiTheme="minorBidi" w:hint="cs"/>
+          <w:rtl/>
+        </w:rPr>
+        <w:t>ניתן לראות זיהוי משולשים מושלם, כל המשולשים באורך</w:t>
+      </w:r>
+      <w:r>
+        <w:rPr>
+          <w:rFonts w:asciiTheme="minorBidi" w:hAnsiTheme="minorBidi" w:hint="cs"/>
+          <w:rtl/>
+        </w:rPr>
+        <w:t xml:space="preserve"> </w:t>
+      </w:r>
+      <w:r>
+        <w:rPr>
+          <w:rFonts w:asciiTheme="minorBidi" w:hAnsiTheme="minorBidi" w:hint="cs"/>
+          <w:rtl/>
+        </w:rPr>
+        <w:t>הצלע הנתון זוהו בהצלחה (המשולש הקטן בקצה השמאלי</w:t>
+      </w:r>
+      <w:r>
+        <w:rPr>
+          <w:rFonts w:asciiTheme="minorBidi" w:hAnsiTheme="minorBidi" w:hint="cs"/>
+          <w:rtl/>
+        </w:rPr>
+        <w:t xml:space="preserve"> </w:t>
+      </w:r>
+      <w:r>
+        <w:rPr>
+          <w:rFonts w:asciiTheme="minorBidi" w:hAnsiTheme="minorBidi" w:hint="cs"/>
+          <w:rtl/>
+        </w:rPr>
+        <w:t>התחתון לא באורך הנתון ועל כל לא זוהה)</w:t>
+      </w:r>
+      <w:r>
+        <w:rPr>
+          <w:rFonts w:asciiTheme="minorBidi" w:hAnsiTheme="minorBidi" w:hint="cs"/>
+          <w:rtl/>
+        </w:rPr>
+        <w:t xml:space="preserve"> </w:t>
+      </w:r>
+      <w:r>
+        <w:rPr>
+          <w:rFonts w:asciiTheme="minorBidi" w:hAnsiTheme="minorBidi" w:hint="cs"/>
+          <w:rtl/>
+        </w:rPr>
+        <w:t>הבעיות שניתן לראות הן בחלק מהמשולשים</w:t>
+      </w:r>
+      <w:r>
+        <w:rPr>
+          <w:rFonts w:asciiTheme="minorBidi" w:hAnsiTheme="minorBidi" w:hint="cs"/>
+          <w:rtl/>
+        </w:rPr>
+        <w:t xml:space="preserve"> הן </w:t>
+      </w:r>
+      <w:r>
+        <w:rPr>
+          <w:rFonts w:asciiTheme="minorBidi" w:hAnsiTheme="minorBidi" w:hint="cs"/>
+          <w:rtl/>
+        </w:rPr>
+        <w:t xml:space="preserve">אוריינטציה </w:t>
+      </w:r>
+      <w:r>
+        <w:rPr>
+          <w:rFonts w:asciiTheme="minorBidi" w:hAnsiTheme="minorBidi" w:hint="cs"/>
+          <w:rtl/>
+        </w:rPr>
+        <w:t xml:space="preserve">לא נכונה של המשולש </w:t>
+      </w:r>
+      <w:r>
+        <w:rPr>
+          <w:rFonts w:asciiTheme="minorBidi" w:hAnsiTheme="minorBidi" w:hint="cs"/>
+          <w:rtl/>
+        </w:rPr>
+        <w:t>המצויר</w:t>
+      </w:r>
+      <w:r>
+        <w:rPr>
+          <w:rFonts w:asciiTheme="minorBidi" w:hAnsiTheme="minorBidi" w:hint="cs"/>
+          <w:rtl/>
+        </w:rPr>
+        <w:t>, אבל בכמה מעלות בלבד ולא</w:t>
+      </w:r>
+      <w:r>
+        <w:rPr>
+          <w:rFonts w:asciiTheme="minorBidi" w:hAnsiTheme="minorBidi" w:hint="cs"/>
+          <w:rtl/>
+        </w:rPr>
+        <w:t xml:space="preserve"> </w:t>
+      </w:r>
+      <w:r>
+        <w:rPr>
+          <w:rFonts w:asciiTheme="minorBidi" w:hAnsiTheme="minorBidi" w:hint="cs"/>
+          <w:rtl/>
+        </w:rPr>
+        <w:t>יותר, ובחלק אחר במיקום לא נכון של מרכז המסה וכתוצאה</w:t>
+      </w:r>
+      <w:r>
+        <w:rPr>
+          <w:rFonts w:asciiTheme="minorBidi" w:hAnsiTheme="minorBidi" w:hint="cs"/>
+          <w:rtl/>
+        </w:rPr>
+        <w:t xml:space="preserve"> </w:t>
+      </w:r>
+      <w:r>
+        <w:rPr>
+          <w:rFonts w:asciiTheme="minorBidi" w:hAnsiTheme="minorBidi" w:hint="cs"/>
+          <w:rtl/>
+        </w:rPr>
+        <w:t xml:space="preserve">מכך מיקום לא נכון של המשולש </w:t>
+      </w:r>
+      <w:r>
+        <w:rPr>
+          <w:rFonts w:asciiTheme="minorBidi" w:hAnsiTheme="minorBidi" w:hint="cs"/>
+          <w:rtl/>
+        </w:rPr>
+        <w:t>המצויר</w:t>
+      </w:r>
+      <w:r>
+        <w:rPr>
+          <w:rFonts w:asciiTheme="minorBidi" w:hAnsiTheme="minorBidi" w:hint="cs"/>
+          <w:rtl/>
+        </w:rPr>
+        <w:t xml:space="preserve"> עצמו.</w:t>
+      </w:r>
+    </w:p>
+    <w:p>
+      <w:pPr>
+        <w:rPr>
+          <w:rFonts w:asciiTheme="minorBidi" w:hAnsiTheme="minorBidi"/>
+          <w:rtl/>
+        </w:rPr>
+      </w:pPr>
+      <w:r>
+        <w:rPr>
+          <w:rFonts w:asciiTheme="minorBidi" w:hAnsiTheme="minorBidi" w:hint="cs"/>
+          <w:rtl/>
+        </w:rPr>
+        <w:t xml:space="preserve"> </w:t>
+      </w:r>
+      <w:r>
+        <w:rPr>
+          <w:rFonts w:asciiTheme="minorBidi" w:hAnsiTheme="minorBidi" w:hint="cs"/>
+          <w:rtl/>
+        </w:rPr>
+        <w:t xml:space="preserve">הדבר נובע ככל הנראה שוב מאלגוריתם </w:t>
+      </w:r>
+      <w:r>
+        <w:rPr>
+          <w:rFonts w:asciiTheme="minorBidi" w:hAnsiTheme="minorBidi"/>
+          <w:rtl/>
+        </w:rPr>
+        <w:t>ה-</w:t>
+      </w:r>
+      <w:r>
+        <w:rPr>
+          <w:rFonts w:asciiTheme="minorBidi" w:eastAsia="ArialMT" w:hAnsiTheme="minorBidi"/>
+        </w:rPr>
+        <w:t>non-maximal</w:t>
+      </w:r>
+      <w:r>
+        <w:rPr>
+          <w:rFonts w:asciiTheme="minorBidi" w:hAnsiTheme="minorBidi"/>
+        </w:rPr>
+        <w:t xml:space="preserve"> </w:t>
+      </w:r>
+      <w:r>
+        <w:rPr>
+          <w:rFonts w:asciiTheme="minorBidi" w:eastAsia="ArialMT" w:hAnsiTheme="minorBidi"/>
+        </w:rPr>
+        <w:t>Suppression</w:t>
+      </w:r>
+      <w:r>
+        <w:rPr>
+          <w:rFonts w:asciiTheme="minorBidi" w:eastAsia="ArialMT" w:hAnsiTheme="minorBidi" w:hint="cs"/>
+          <w:rtl/>
+        </w:rPr>
+        <w:t xml:space="preserve"> שנתפסו בו כמה נקודות מסה עם הצבעה שווה</w:t>
+      </w:r>
+    </w:p>
+    <w:p>
+      <w:pPr>
+        <w:rPr>
+          <w:rFonts w:asciiTheme="minorBidi" w:eastAsia="ArialMT" w:hAnsiTheme="minorBidi"/>
+          <w:rtl/>
+        </w:rPr>
+      </w:pPr>
+      <w:r>
+        <w:rPr>
+          <w:rFonts w:asciiTheme="minorBidi" w:eastAsia="ArialMT" w:hAnsiTheme="minorBidi" w:hint="cs"/>
+          <w:rtl/>
+        </w:rPr>
+        <w:t>אך לא המתאימות ביותר למשולש הנתון בתמונה.</w:t>
+      </w:r>
+    </w:p>
+    <w:p>
+      <w:pPr>
+        <w:rPr>
+          <w:rFonts w:asciiTheme="minorBidi" w:eastAsia="ArialMT" w:hAnsiTheme="minorBidi"/>
+          <w:rtl/>
+        </w:rPr>
+      </w:pPr>
+      <w:r>
+        <w:rPr>
+          <w:rFonts w:asciiTheme="minorBidi" w:eastAsia="ArialMT" w:hAnsiTheme="minorBidi" w:hint="cs"/>
+          <w:rtl/>
+        </w:rPr>
+        <w:t>הפתרון לבעיה הוא שוב מעבר על כל פיקסל ופיקסל, בדומה לפתרון בתמונה הקודמת, אך כאמור זהו פתרון עם עלות חישובית גבוהה הרבה יותר (זמן ריצה שעלול להגיע לשעה של ריצה אל מול הפתרון שהנוכחי שמאפשר זמן ריצה של דקה)</w:t>
+      </w:r>
+    </w:p>
+    <w:p>
+      <w:pPr>
+        <w:rPr>
+          <w:b/>
+          <w:bCs/>
+          <w:sz w:val="28"/>
+          <w:szCs w:val="28"/>
+          <w:u w:val="single"/>
+        </w:rPr>
+      </w:pPr>
+      <w:r>
+        <w:rPr>
+          <w:noProof/>
+        </w:rPr>
+        <w:drawing>
+          <wp:anchor distT="0" distB="0" distL="114300" distR="114300" simplePos="0" relativeHeight="251663360" behindDoc="0" locked="0" layoutInCell="1" allowOverlap="1" wp14:anchorId="0EDA9A25" wp14:editId="11B30AC1">
+            <wp:simplePos x="0" y="0"/>
+            <wp:positionH relativeFrom="column">
+              <wp:posOffset>3040380</wp:posOffset>
+            </wp:positionH>
+            <wp:positionV relativeFrom="paragraph">
+              <wp:posOffset>5715</wp:posOffset>
+            </wp:positionV>
+            <wp:extent cx="3639060" cy="3596640"/>
+            <wp:effectExtent l="0" t="0" r="0" b="3810"/>
+            <wp:wrapNone/>
+            <wp:docPr id="7" name="תמונה 7"/>
+            <wp:cNvGraphicFramePr>
+              <a:graphicFrameLocks xmlns:a="http://schemas.openxmlformats.org/drawingml/2006/main" noChangeAspect="1"/>
+            </wp:cNvGraphicFramePr>
+            <a:graphic xmlns:a="http://schemas.openxmlformats.org/drawingml/2006/main">
+              <a:graphicData uri="http://schemas.openxmlformats.org/drawingml/2006/picture">
+                <pic:pic xmlns:pic="http://schemas.openxmlformats.org/drawingml/2006/picture">
+                  <pic:nvPicPr>
+                    <pic:cNvPr id="1" name=""/>
+                    <pic:cNvPicPr/>
+                  </pic:nvPicPr>
+                  <pic:blipFill>
+                    <a:blip r:embed="rId7" cstate="print">
+                      <a:extLst>
+                        <a:ext uri="{28A0092B-C50C-407E-A947-70E740481C1C}">
+                          <a14:useLocalDpi xmlns:a14="http://schemas.microsoft.com/office/drawing/2010/main" val="0"/>
+                        </a:ext>
+                      </a:extLst>
+                    </a:blip>
+                    <a:stretch>
+                      <a:fillRect/>
+                    </a:stretch>
+                  </pic:blipFill>
+                  <pic:spPr>
+                    <a:xfrm>
+                      <a:off x="0" y="0"/>
+                      <a:ext cx="3639060" cy="3596640"/>
+                    </a:xfrm>
+                    <a:prstGeom prst="rect">
+                      <a:avLst/>
+                    </a:prstGeom>
+                  </pic:spPr>
+                </pic:pic>
+              </a:graphicData>
+            </a:graphic>
+            <wp14:sizeRelH relativeFrom="page">
+              <wp14:pctWidth>0</wp14:pctWidth>
+            </wp14:sizeRelH>
+            <wp14:sizeRelV relativeFrom="page">
+              <wp14:pctHeight>0</wp14:pctHeight>
+            </wp14:sizeRelV>
+          </wp:anchor>
+        </w:drawing>
+      </w:r>
+    </w:p>
+    <w:p>
+      <w:pPr>
+        <w:rPr>
+          <w:b/>
+          <w:bCs/>
+          <w:sz w:val="28"/>
+          <w:szCs w:val="28"/>
+          <w:u w:val="single"/>
+        </w:rPr>
+      </w:pPr>
+    </w:p>
+    <w:p>
+      <w:pPr>
+        <w:rPr>
+          <w:b/>
+          <w:bCs/>
+          <w:sz w:val="28"/>
+          <w:szCs w:val="28"/>
+          <w:u w:val="single"/>
+        </w:rPr>
+      </w:pPr>
+    </w:p>
+    <w:p>
+      <w:pPr>
+        <w:rPr>
+          <w:b/>
+          <w:bCs/>
+          <w:sz w:val="28"/>
+          <w:szCs w:val="28"/>
+          <w:u w:val="single"/>
+        </w:rPr>
+      </w:pPr>
+    </w:p>
+    <w:p>
+      <w:pPr>
+        <w:rPr>
+          <w:b/>
+          <w:bCs/>
+          <w:sz w:val="28"/>
+          <w:szCs w:val="28"/>
+          <w:u w:val="single"/>
+        </w:rPr>
+      </w:pPr>
+    </w:p>
+    <w:p>
+      <w:pPr>
+        <w:rPr>
+          <w:b/>
+          <w:bCs/>
+          <w:sz w:val="28"/>
+          <w:szCs w:val="28"/>
+          <w:u w:val="single"/>
+        </w:rPr>
+      </w:pPr>
+    </w:p>
+    <w:p>
+      <w:pPr>
+        <w:rPr>
+          <w:b/>
+          <w:bCs/>
+          <w:sz w:val="28"/>
+          <w:szCs w:val="28"/>
+          <w:u w:val="single"/>
+        </w:rPr>
+      </w:pPr>
+    </w:p>
+    <w:p>
+      <w:pPr>
+        <w:rPr>
+          <w:b/>
+          <w:bCs/>
+          <w:sz w:val="28"/>
+          <w:szCs w:val="28"/>
+          <w:u w:val="single"/>
+        </w:rPr>
+      </w:pPr>
+    </w:p>
+    <w:p>
+      <w:pPr>
+        <w:rPr>
+          <w:b/>
+          <w:bCs/>
+          <w:sz w:val="28"/>
+          <w:szCs w:val="28"/>
+          <w:u w:val="single"/>
+        </w:rPr>
+      </w:pPr>
+    </w:p>
+    <w:p>
+      <w:pPr>
+        <w:rPr>
+          <w:b/>
+          <w:bCs/>
+          <w:sz w:val="28"/>
+          <w:szCs w:val="28"/>
+          <w:u w:val="single"/>
+        </w:rPr>
+      </w:pPr>
+    </w:p>
+    <w:p>
+      <w:pPr>
+        <w:rPr>
+          <w:b/>
+          <w:bCs/>
+          <w:sz w:val="28"/>
+          <w:szCs w:val="28"/>
+          <w:u w:val="single"/>
+        </w:rPr>
+      </w:pPr>
+      <w:r>
+        <w:rPr>
+          <w:noProof/>
+        </w:rPr>
+        <w:drawing>
+          <wp:anchor distT="0" distB="0" distL="114300" distR="114300" simplePos="0" relativeHeight="251664384" behindDoc="0" locked="0" layoutInCell="1" allowOverlap="1" wp14:anchorId="56FBBE48" wp14:editId="46A143EE">
+            <wp:simplePos x="0" y="0"/>
+            <wp:positionH relativeFrom="margin">
+              <wp:posOffset>-167640</wp:posOffset>
+            </wp:positionH>
+            <wp:positionV relativeFrom="paragraph">
+              <wp:posOffset>287655</wp:posOffset>
+            </wp:positionV>
+            <wp:extent cx="3790315" cy="3771900"/>
+            <wp:effectExtent l="0" t="0" r="635" b="0"/>
+            <wp:wrapNone/>
+            <wp:docPr id="8" name="תמונה 8"/>
+            <wp:cNvGraphicFramePr>
+              <a:graphicFrameLocks xmlns:a="http://schemas.openxmlformats.org/drawingml/2006/main" noChangeAspect="1"/>
+            </wp:cNvGraphicFramePr>
+            <a:graphic xmlns:a="http://schemas.openxmlformats.org/drawingml/2006/main">
+              <a:graphicData uri="http://schemas.openxmlformats.org/drawingml/2006/picture">
+                <pic:pic xmlns:pic="http://schemas.openxmlformats.org/drawingml/2006/picture">
+                  <pic:nvPicPr>
+                    <pic:cNvPr id="1" name=""/>
+                    <pic:cNvPicPr/>
+                  </pic:nvPicPr>
+                  <pic:blipFill>
+                    <a:blip r:embed="rId8" cstate="print">
+                      <a:extLst>
+                        <a:ext uri="{28A0092B-C50C-407E-A947-70E740481C1C}">
+                          <a14:useLocalDpi xmlns:a14="http://schemas.microsoft.com/office/drawing/2010/main" val="0"/>
+                        </a:ext>
+                      </a:extLst>
+                    </a:blip>
+                    <a:stretch>
+                      <a:fillRect/>
+                    </a:stretch>
+                  </pic:blipFill>
+                  <pic:spPr>
+                    <a:xfrm>
+                      <a:off x="0" y="0"/>
+                      <a:ext cx="3790315" cy="3771900"/>
+                    </a:xfrm>
+                    <a:prstGeom prst="rect">
+                      <a:avLst/>
+                    </a:prstGeom>
+                  </pic:spPr>
+                </pic:pic>
+              </a:graphicData>
+            </a:graphic>
+            <wp14:sizeRelH relativeFrom="page">
+              <wp14:pctWidth>0</wp14:pctWidth>
+            </wp14:sizeRelH>
+            <wp14:sizeRelV relativeFrom="page">
+              <wp14:pctHeight>0</wp14:pctHeight>
+            </wp14:sizeRelV>
+          </wp:anchor>
+        </w:drawing>
+      </w:r>
+    </w:p>
+    <w:p>
+      <w:pPr>
+        <w:rPr>
+          <w:b/>
+          <w:bCs/>
+          <w:sz w:val="28"/>
+          <w:szCs w:val="28"/>
+          <w:u w:val="single"/>
+        </w:rPr>
+      </w:pPr>
+    </w:p>
+    <w:p>
+      <w:pPr>
+        <w:rPr>
+          <w:b/>
+          <w:bCs/>
+          <w:sz w:val="28"/>
+          <w:szCs w:val="28"/>
+          <w:u w:val="single"/>
+        </w:rPr>
+      </w:pPr>
+    </w:p>
+    <w:p>
+      <w:pPr>
+        <w:rPr>
+          <w:b/>
+          <w:bCs/>
+          <w:sz w:val="28"/>
+          <w:szCs w:val="28"/>
+          <w:u w:val="single"/>
+        </w:rPr>
+      </w:pPr>
+    </w:p>
+    <w:p>
+      <w:pPr>
+        <w:rPr>
+          <w:b/>
+          <w:bCs/>
+          <w:sz w:val="28"/>
+          <w:szCs w:val="28"/>
+          <w:u w:val="single"/>
+        </w:rPr>
+      </w:pPr>
+    </w:p>
+    <w:p>
+      <w:pPr>
+        <w:rPr>
+          <w:b/>
+          <w:bCs/>
+          <w:sz w:val="28"/>
+          <w:szCs w:val="28"/>
+          <w:u w:val="single"/>
+        </w:rPr>
+      </w:pPr>
+    </w:p>
+    <w:p>
+      <w:pPr>
+        <w:rPr>
+          <w:b/>
+          <w:bCs/>
+          <w:sz w:val="28"/>
+          <w:szCs w:val="28"/>
+          <w:u w:val="single"/>
+        </w:rPr>
+      </w:pPr>
+    </w:p>
+    <w:p>
+      <w:pPr>
+        <w:rPr>
+          <w:b/>
+          <w:bCs/>
+          <w:sz w:val="28"/>
+          <w:szCs w:val="28"/>
+          <w:u w:val="single"/>
+        </w:rPr>
+      </w:pPr>
+    </w:p>
+    <w:p>
+      <w:pPr>
+        <w:rPr>
+          <w:b/>
+          <w:bCs/>
+          <w:u w:val="single"/>
+        </w:rPr>
+      </w:pPr>
+    </w:p>
+    <w:p>
+      <w:pPr>
+        <w:rPr>
+          <w:b/>
+          <w:bCs/>
+          <w:u w:val="single"/>
+        </w:rPr>
+      </w:pPr>
+    </w:p>
+    <w:p>
+      <w:pPr>
+        <w:rPr>
+          <w:b/>
+          <w:bCs/>
+          <w:u w:val="single"/>
+        </w:rPr>
+      </w:pPr>
+    </w:p>
+    <w:p>
+      <w:pPr>
+        <w:rPr>
+          <w:b/>
+          <w:bCs/>
+          <w:u w:val="single"/>
+        </w:rPr>
+      </w:pPr>
+    </w:p>
+    <w:p>
+      <w:pPr>
+        <w:rPr>
+          <w:b/>
+          <w:bCs/>
+          <w:u w:val="single"/>
+        </w:rPr>
+      </w:pPr>
+    </w:p>
+    <w:p>
+      <w:pPr>
+        <w:rPr>
+          <w:b/>
+          <w:bCs/>
+          <w:u w:val="single"/>
+        </w:rPr>
+      </w:pPr>
+      <w:r>
+        <w:rPr>
+          <w:rFonts w:hint="cs"/>
+          <w:b/>
+          <w:bCs/>
+          <w:u w:val="single"/>
+        </w:rPr>
+        <w:lastRenderedPageBreak/>
+        <w:t>T</w:t>
+      </w:r>
+      <w:r>
+        <w:rPr>
+          <w:b/>
+          <w:bCs/>
+          <w:u w:val="single"/>
+        </w:rPr>
+        <w:t>ria</w:t>
+      </w:r>
+      <w:r>
+        <w:rPr>
+          <w:b/>
+          <w:bCs/>
+          <w:u w:val="single"/>
+        </w:rPr>
+        <w:t>ngels_</w:t>
+      </w:r>
+      <w:r>
+        <w:rPr>
+          <w:b/>
+          <w:bCs/>
+          <w:u w:val="single"/>
+        </w:rPr>
+        <w:t>2</w:t>
+      </w:r>
+      <w:r>
+        <w:rPr>
+          <w:b/>
+          <w:bCs/>
+          <w:u w:val="single"/>
+        </w:rPr>
+        <w:t>/ image00</w:t>
+      </w:r>
+      <w:r>
+        <w:rPr>
+          <w:b/>
+          <w:bCs/>
+          <w:u w:val="single"/>
+        </w:rPr>
+        <w:t>1</w:t>
+      </w:r>
+    </w:p>
+    <w:p>
+      <w:pPr>
+        <w:rPr>
+          <w:rFonts w:asciiTheme="minorBidi" w:hAnsiTheme="minorBidi"/>
+          <w:rtl/>
+        </w:rPr>
+      </w:pPr>
+      <w:r>
+        <w:rPr>
+          <w:rFonts w:asciiTheme="minorBidi" w:hAnsiTheme="minorBidi"/>
+          <w:rtl/>
+        </w:rPr>
+        <w:t xml:space="preserve">אורך הצלע – </w:t>
+      </w:r>
+      <w:r>
+        <w:rPr>
+          <w:rFonts w:asciiTheme="minorBidi" w:hAnsiTheme="minorBidi" w:hint="cs"/>
+          <w:rtl/>
+        </w:rPr>
+        <w:t>10</w:t>
+      </w:r>
+      <w:r>
+        <w:rPr>
+          <w:rFonts w:asciiTheme="minorBidi" w:hAnsiTheme="minorBidi"/>
+          <w:rtl/>
+        </w:rPr>
+        <w:t xml:space="preserve"> פיקסלים, </w:t>
+      </w:r>
+      <w:r>
+        <w:rPr>
+          <w:rFonts w:asciiTheme="minorBidi" w:hAnsiTheme="minorBidi"/>
+        </w:rPr>
+        <w:t>steps</w:t>
+      </w:r>
+      <w:r>
+        <w:rPr>
+          <w:rFonts w:asciiTheme="minorBidi" w:hAnsiTheme="minorBidi"/>
+          <w:rtl/>
+        </w:rPr>
+        <w:t xml:space="preserve"> </w:t>
+      </w:r>
+      <w:r>
+        <w:rPr>
+          <w:rFonts w:asciiTheme="minorBidi" w:hAnsiTheme="minorBidi"/>
+          <w:rtl/>
+        </w:rPr>
+        <w:t>–</w:t>
+      </w:r>
+      <w:r>
+        <w:rPr>
+          <w:rFonts w:asciiTheme="minorBidi" w:hAnsiTheme="minorBidi"/>
+          <w:rtl/>
+        </w:rPr>
+        <w:t xml:space="preserve"> </w:t>
+      </w:r>
+      <w:r>
+        <w:rPr>
+          <w:rFonts w:asciiTheme="minorBidi" w:hAnsiTheme="minorBidi" w:hint="cs"/>
+          <w:rtl/>
+        </w:rPr>
+        <w:t>5</w:t>
+      </w:r>
+      <w:r>
+        <w:rPr>
+          <w:rFonts w:asciiTheme="minorBidi" w:hAnsiTheme="minorBidi" w:hint="cs"/>
+          <w:rtl/>
+        </w:rPr>
+        <w:t>-</w:t>
+      </w:r>
+      <w:r>
+        <w:rPr>
+          <w:rFonts w:asciiTheme="minorBidi" w:hAnsiTheme="minorBidi"/>
+          <w:rtl/>
+        </w:rPr>
+        <w:t xml:space="preserve"> עד </w:t>
+      </w:r>
+      <w:r>
+        <w:rPr>
+          <w:rFonts w:asciiTheme="minorBidi" w:hAnsiTheme="minorBidi" w:hint="cs"/>
+          <w:rtl/>
+        </w:rPr>
+        <w:t>5</w:t>
+      </w:r>
+      <w:r>
+        <w:rPr>
+          <w:rFonts w:asciiTheme="minorBidi" w:hAnsiTheme="minorBidi"/>
+          <w:rtl/>
+        </w:rPr>
+        <w:t>.</w:t>
+      </w:r>
+    </w:p>
+    <w:p>
+      <w:pPr>
+        <w:rPr>
+          <w:rFonts w:asciiTheme="minorBidi" w:hAnsiTheme="minorBidi"/>
+          <w:rtl/>
+        </w:rPr>
+      </w:pPr>
+      <w:r>
+        <w:rPr>
+          <w:rFonts w:asciiTheme="minorBidi" w:hAnsiTheme="minorBidi" w:hint="cs"/>
+          <w:rtl/>
+        </w:rPr>
+        <w:t>בדומה לתמונה הראשונה, גם כאן ישנם משולשים רבים</w:t>
+      </w:r>
+      <w:r>
+        <w:rPr>
+          <w:rFonts w:asciiTheme="minorBidi" w:hAnsiTheme="minorBidi" w:hint="cs"/>
+          <w:rtl/>
+        </w:rPr>
+        <w:t xml:space="preserve"> </w:t>
+      </w:r>
+      <w:r>
+        <w:rPr>
+          <w:rFonts w:asciiTheme="minorBidi" w:hAnsiTheme="minorBidi" w:hint="cs"/>
+          <w:rtl/>
+        </w:rPr>
+        <w:t xml:space="preserve">וצפופים אך גם </w:t>
+      </w:r>
+      <w:proofErr w:type="spellStart"/>
+      <w:r>
+        <w:rPr>
+          <w:rFonts w:asciiTheme="minorBidi" w:hAnsiTheme="minorBidi" w:hint="cs"/>
+          <w:rtl/>
+        </w:rPr>
+        <w:t>באורנטציות</w:t>
+      </w:r>
+      <w:proofErr w:type="spellEnd"/>
+      <w:r>
+        <w:rPr>
+          <w:rFonts w:asciiTheme="minorBidi" w:hAnsiTheme="minorBidi" w:hint="cs"/>
+          <w:rtl/>
+        </w:rPr>
+        <w:t xml:space="preserve"> דומות מאוד.</w:t>
+      </w:r>
+      <w:r>
+        <w:rPr>
+          <w:rFonts w:asciiTheme="minorBidi" w:hAnsiTheme="minorBidi" w:hint="cs"/>
+          <w:rtl/>
+        </w:rPr>
+        <w:t xml:space="preserve"> </w:t>
+      </w:r>
+      <w:r>
+        <w:rPr>
+          <w:rFonts w:asciiTheme="minorBidi" w:hAnsiTheme="minorBidi" w:hint="cs"/>
+          <w:rtl/>
+        </w:rPr>
+        <w:t>ניתן לראות שעל אף המשולשים הרבים מאוד לפחות חצי</w:t>
+      </w:r>
+      <w:r>
+        <w:rPr>
+          <w:rFonts w:asciiTheme="minorBidi" w:hAnsiTheme="minorBidi" w:hint="cs"/>
+          <w:rtl/>
+        </w:rPr>
+        <w:t xml:space="preserve"> </w:t>
+      </w:r>
+      <w:r>
+        <w:rPr>
+          <w:rFonts w:asciiTheme="minorBidi" w:hAnsiTheme="minorBidi" w:hint="cs"/>
+          <w:rtl/>
+        </w:rPr>
+        <w:t xml:space="preserve">זוהו ורוב אלה שזוהו </w:t>
+      </w:r>
+      <w:r>
+        <w:rPr>
+          <w:rFonts w:asciiTheme="minorBidi" w:hAnsiTheme="minorBidi"/>
+          <w:rtl/>
+        </w:rPr>
+        <w:t>–</w:t>
+      </w:r>
+      <w:r>
+        <w:rPr>
+          <w:rFonts w:asciiTheme="minorBidi" w:hAnsiTheme="minorBidi" w:hint="cs"/>
+          <w:rtl/>
+        </w:rPr>
+        <w:t xml:space="preserve"> זוהו היטב.</w:t>
+      </w:r>
+      <w:r>
+        <w:rPr>
+          <w:rFonts w:asciiTheme="minorBidi" w:hAnsiTheme="minorBidi" w:hint="cs"/>
+          <w:rtl/>
+        </w:rPr>
+        <w:t xml:space="preserve"> </w:t>
+      </w:r>
+      <w:r>
+        <w:rPr>
+          <w:rFonts w:asciiTheme="minorBidi" w:hAnsiTheme="minorBidi" w:hint="cs"/>
+          <w:rtl/>
+        </w:rPr>
+        <w:t>במשולשים מעטים ניתן לראות משולשים כפולים, קצת</w:t>
+      </w:r>
+      <w:r>
+        <w:rPr>
+          <w:rFonts w:asciiTheme="minorBidi" w:hAnsiTheme="minorBidi" w:hint="cs"/>
+          <w:rtl/>
+        </w:rPr>
+        <w:t xml:space="preserve"> </w:t>
+      </w:r>
+      <w:r>
+        <w:rPr>
+          <w:rFonts w:asciiTheme="minorBidi" w:hAnsiTheme="minorBidi" w:hint="cs"/>
+          <w:rtl/>
+        </w:rPr>
+        <w:t>בריחה במיקום אך לא מעבר.</w:t>
+      </w:r>
+    </w:p>
+    <w:p>
+      <w:pPr>
+        <w:rPr>
+          <w:rFonts w:asciiTheme="minorBidi" w:hAnsiTheme="minorBidi"/>
+          <w:rtl/>
+        </w:rPr>
+      </w:pPr>
+      <w:r>
+        <w:rPr>
+          <w:rFonts w:asciiTheme="minorBidi" w:hAnsiTheme="minorBidi" w:hint="cs"/>
+          <w:rtl/>
+        </w:rPr>
+        <w:t>הבעיה העיקרית שזיהינו בתמונה היא מספר המשולשים</w:t>
+      </w:r>
+      <w:r>
+        <w:rPr>
+          <w:rFonts w:asciiTheme="minorBidi" w:hAnsiTheme="minorBidi"/>
+        </w:rPr>
+        <w:t xml:space="preserve"> </w:t>
+      </w:r>
+      <w:r>
+        <w:rPr>
+          <w:rFonts w:asciiTheme="minorBidi" w:hAnsiTheme="minorBidi" w:hint="cs"/>
+          <w:rtl/>
+        </w:rPr>
+        <w:t xml:space="preserve">המועט יחסית שהתקבל, הסיבה היא שילוב של </w:t>
+      </w:r>
+      <w:r>
+        <w:rPr>
+          <w:rFonts w:asciiTheme="minorBidi" w:hAnsiTheme="minorBidi"/>
+        </w:rPr>
+        <w:t>Threshold</w:t>
+      </w:r>
+      <w:r>
+        <w:rPr>
+          <w:rFonts w:asciiTheme="minorBidi" w:hAnsiTheme="minorBidi" w:hint="cs"/>
+          <w:rtl/>
+        </w:rPr>
+        <w:t xml:space="preserve"> גבוה יחסית אל מול הבעיה החוזרת של ה-</w:t>
+      </w:r>
+      <w:r>
+        <w:rPr>
+          <w:rFonts w:asciiTheme="minorBidi" w:eastAsia="ArialMT" w:hAnsiTheme="minorBidi"/>
+        </w:rPr>
+        <w:t>non-maximal suppression</w:t>
+      </w:r>
+      <w:r>
+        <w:rPr>
+          <w:rFonts w:asciiTheme="minorBidi" w:hAnsiTheme="minorBidi" w:hint="cs"/>
+          <w:rtl/>
+        </w:rPr>
+        <w:t>. מצד אחד היינו חייבים להגדיל את ה-</w:t>
+      </w:r>
+      <w:r>
+        <w:rPr>
+          <w:rFonts w:asciiTheme="minorBidi" w:hAnsiTheme="minorBidi"/>
+        </w:rPr>
+        <w:t>Threshold</w:t>
+      </w:r>
+      <w:r>
+        <w:rPr>
+          <w:rFonts w:asciiTheme="minorBidi" w:hAnsiTheme="minorBidi" w:hint="cs"/>
+          <w:rtl/>
+        </w:rPr>
+        <w:t xml:space="preserve"> בכדי למנוע כפילויות רבות וריבוי זיהויים לא נכונים, מצד שני הדבר הוריד מספר לא מועט של זיהויים נכונים אמנם שקיבלו הצבעות נמוכות יותר (אולי בגלל השפות הרבות שזוהו על ידי קני</w:t>
+      </w:r>
+      <w:r>
+        <w:rPr>
+          <w:rFonts w:asciiTheme="minorBidi" w:hAnsiTheme="minorBidi" w:hint="cs"/>
+          <w:rtl/>
+        </w:rPr>
+        <w:t>). בנוסף מציאת ה-</w:t>
+      </w:r>
+      <w:r>
+        <w:rPr>
+          <w:rFonts w:asciiTheme="minorBidi" w:hAnsiTheme="minorBidi"/>
+        </w:rPr>
+        <w:t>peaks</w:t>
+      </w:r>
+      <w:r>
+        <w:rPr>
+          <w:rFonts w:asciiTheme="minorBidi" w:hAnsiTheme="minorBidi" w:hint="cs"/>
+          <w:rtl/>
+        </w:rPr>
+        <w:t xml:space="preserve"> באזורים צפופים גרמה גם היא למחיקת נקודות מרכז מסה טובות </w:t>
+      </w:r>
+      <w:r>
+        <w:rPr>
+          <w:rFonts w:asciiTheme="minorBidi" w:hAnsiTheme="minorBidi"/>
+          <w:rtl/>
+        </w:rPr>
+        <w:t>–</w:t>
+      </w:r>
+      <w:r>
+        <w:rPr>
+          <w:rFonts w:asciiTheme="minorBidi" w:hAnsiTheme="minorBidi" w:hint="cs"/>
+          <w:rtl/>
+        </w:rPr>
+        <w:t xml:space="preserve"> בעיה ששוב ניתן היה לפתור בתשלום של זמן חישוביות רב.</w:t>
+      </w:r>
+    </w:p>
+    <w:p>
+      <w:pPr>
+        <w:rPr>
+          <w:b/>
+          <w:bCs/>
+          <w:sz w:val="28"/>
+          <w:szCs w:val="28"/>
+          <w:u w:val="single"/>
+        </w:rPr>
+      </w:pPr>
+      <w:r>
+        <w:rPr>
+          <w:noProof/>
+        </w:rPr>
+        <w:drawing>
+          <wp:anchor distT="0" distB="0" distL="114300" distR="114300" simplePos="0" relativeHeight="251665408" behindDoc="0" locked="0" layoutInCell="1" allowOverlap="1" wp14:anchorId="00F139C4" wp14:editId="1CF4DE46">
+            <wp:simplePos x="0" y="0"/>
+            <wp:positionH relativeFrom="margin">
+              <wp:posOffset>662940</wp:posOffset>
+            </wp:positionH>
+            <wp:positionV relativeFrom="paragraph">
+              <wp:posOffset>5080</wp:posOffset>
+            </wp:positionV>
+            <wp:extent cx="5135880" cy="3457473"/>
+            <wp:effectExtent l="0" t="0" r="7620" b="0"/>
+            <wp:wrapNone/>
+            <wp:docPr id="9" name="תמונה 9"/>
+            <wp:cNvGraphicFramePr>
+              <a:graphicFrameLocks xmlns:a="http://schemas.openxmlformats.org/drawingml/2006/main" noChangeAspect="1"/>
+            </wp:cNvGraphicFramePr>
+            <a:graphic xmlns:a="http://schemas.openxmlformats.org/drawingml/2006/main">
+              <a:graphicData uri="http://schemas.openxmlformats.org/drawingml/2006/picture">
+                <pic:pic xmlns:pic="http://schemas.openxmlformats.org/drawingml/2006/picture">
+                  <pic:nvPicPr>
+                    <pic:cNvPr id="1" name=""/>
+                    <pic:cNvPicPr/>
+                  </pic:nvPicPr>
+                  <pic:blipFill>
+                    <a:blip r:embed="rId9">
+                      <a:extLst>
+                        <a:ext uri="{28A0092B-C50C-407E-A947-70E740481C1C}">
+                          <a14:useLocalDpi xmlns:a14="http://schemas.microsoft.com/office/drawing/2010/main" val="0"/>
+                        </a:ext>
+                      </a:extLst>
+                    </a:blip>
+                    <a:stretch>
+                      <a:fillRect/>
+                    </a:stretch>
+                  </pic:blipFill>
+                  <pic:spPr>
+                    <a:xfrm>
+                      <a:off x="0" y="0"/>
+                      <a:ext cx="5135880" cy="3457473"/>
+                    </a:xfrm>
+                    <a:prstGeom prst="rect">
+                      <a:avLst/>
+                    </a:prstGeom>
+                  </pic:spPr>
+                </pic:pic>
+              </a:graphicData>
+            </a:graphic>
+            <wp14:sizeRelH relativeFrom="page">
+              <wp14:pctWidth>0</wp14:pctWidth>
+            </wp14:sizeRelH>
+            <wp14:sizeRelV relativeFrom="page">
+              <wp14:pctHeight>0</wp14:pctHeight>
+            </wp14:sizeRelV>
+          </wp:anchor>
+        </w:drawing>
+      </w:r>
+    </w:p>
+    <w:p>
+      <w:pPr>
+        <w:rPr>
+          <w:b/>
+          <w:bCs/>
+          <w:sz w:val="28"/>
+          <w:szCs w:val="28"/>
+          <w:u w:val="single"/>
+        </w:rPr>
+      </w:pPr>
+    </w:p>
+    <w:p>
+      <w:pPr>
+        <w:rPr>
+          <w:b/>
+          <w:bCs/>
+          <w:sz w:val="28"/>
+          <w:szCs w:val="28"/>
+          <w:u w:val="single"/>
+        </w:rPr>
+      </w:pPr>
+    </w:p>
+    <w:p>
+      <w:pPr>
+        <w:rPr>
+          <w:b/>
+          <w:bCs/>
+          <w:sz w:val="28"/>
+          <w:szCs w:val="28"/>
+          <w:u w:val="single"/>
+        </w:rPr>
+      </w:pPr>
+    </w:p>
+    <w:p>
+      <w:pPr>
+        <w:rPr>
+          <w:b/>
+          <w:bCs/>
+          <w:sz w:val="28"/>
+          <w:szCs w:val="28"/>
+          <w:u w:val="single"/>
+        </w:rPr>
+      </w:pPr>
+    </w:p>
+    <w:p>
+      <w:pPr>
+        <w:rPr>
+          <w:b/>
+          <w:bCs/>
+          <w:sz w:val="28"/>
+          <w:szCs w:val="28"/>
+          <w:u w:val="single"/>
+        </w:rPr>
+      </w:pPr>
+    </w:p>
+    <w:p>
+      <w:pPr>
+        <w:rPr>
+          <w:b/>
+          <w:bCs/>
+          <w:sz w:val="28"/>
+          <w:szCs w:val="28"/>
+          <w:u w:val="single"/>
+        </w:rPr>
+      </w:pPr>
+    </w:p>
+    <w:p>
+      <w:pPr>
+        <w:rPr>
+          <w:b/>
+          <w:bCs/>
+          <w:sz w:val="28"/>
+          <w:szCs w:val="28"/>
+          <w:u w:val="single"/>
+        </w:rPr>
+      </w:pPr>
+    </w:p>
+    <w:p>
+      <w:pPr>
+        <w:rPr>
+          <w:b/>
+          <w:bCs/>
+          <w:sz w:val="28"/>
+          <w:szCs w:val="28"/>
+          <w:u w:val="single"/>
+        </w:rPr>
+      </w:pPr>
+    </w:p>
+    <w:p>
+      <w:pPr>
+        <w:rPr>
+          <w:b/>
+          <w:bCs/>
+          <w:sz w:val="28"/>
+          <w:szCs w:val="28"/>
+          <w:u w:val="single"/>
+        </w:rPr>
+      </w:pPr>
+    </w:p>
+    <w:p>
+      <w:pPr>
+        <w:rPr>
+          <w:b/>
+          <w:bCs/>
+          <w:sz w:val="28"/>
+          <w:szCs w:val="28"/>
+          <w:u w:val="single"/>
+        </w:rPr>
+      </w:pPr>
+    </w:p>
+    <w:p>
+      <w:pPr>
+        <w:rPr>
+          <w:b/>
+          <w:bCs/>
+          <w:sz w:val="28"/>
+          <w:szCs w:val="28"/>
+          <w:u w:val="single"/>
+        </w:rPr>
+      </w:pPr>
+      <w:r>
+        <w:rPr>
+          <w:noProof/>
+        </w:rPr>
+        <w:drawing>
+          <wp:anchor distT="0" distB="0" distL="114300" distR="114300" simplePos="0" relativeHeight="251666432" behindDoc="0" locked="0" layoutInCell="1" allowOverlap="1" wp14:anchorId="5DF0715B" wp14:editId="76AB5F89">
+            <wp:simplePos x="0" y="0"/>
+            <wp:positionH relativeFrom="margin">
+              <wp:align>center</wp:align>
+            </wp:positionH>
+            <wp:positionV relativeFrom="paragraph">
+              <wp:posOffset>114300</wp:posOffset>
+            </wp:positionV>
+            <wp:extent cx="5565598" cy="3703309"/>
+            <wp:effectExtent l="0" t="0" r="0" b="0"/>
+            <wp:wrapNone/>
+            <wp:docPr id="10" name="תמונה 10"/>
+            <wp:cNvGraphicFramePr>
+              <a:graphicFrameLocks xmlns:a="http://schemas.openxmlformats.org/drawingml/2006/main" noChangeAspect="1"/>
+            </wp:cNvGraphicFramePr>
+            <a:graphic xmlns:a="http://schemas.openxmlformats.org/drawingml/2006/main">
+              <a:graphicData uri="http://schemas.openxmlformats.org/drawingml/2006/picture">
+                <pic:pic xmlns:pic="http://schemas.openxmlformats.org/drawingml/2006/picture">
+                  <pic:nvPicPr>
+                    <pic:cNvPr id="1" name=""/>
+                    <pic:cNvPicPr/>
+                  </pic:nvPicPr>
+                  <pic:blipFill>
+                    <a:blip r:embed="rId10">
+                      <a:extLst>
+                        <a:ext uri="{28A0092B-C50C-407E-A947-70E740481C1C}">
+                          <a14:useLocalDpi xmlns:a14="http://schemas.microsoft.com/office/drawing/2010/main" val="0"/>
+                        </a:ext>
+                      </a:extLst>
+                    </a:blip>
+                    <a:stretch>
+                      <a:fillRect/>
+                    </a:stretch>
+                  </pic:blipFill>
+                  <pic:spPr>
+                    <a:xfrm>
+                      <a:off x="0" y="0"/>
+                      <a:ext cx="5565598" cy="3703309"/>
+                    </a:xfrm>
+                    <a:prstGeom prst="rect">
+                      <a:avLst/>
+                    </a:prstGeom>
+                  </pic:spPr>
+                </pic:pic>
+              </a:graphicData>
+            </a:graphic>
+            <wp14:sizeRelH relativeFrom="page">
+              <wp14:pctWidth>0</wp14:pctWidth>
+            </wp14:sizeRelH>
+            <wp14:sizeRelV relativeFrom="page">
+              <wp14:pctHeight>0</wp14:pctHeight>
+            </wp14:sizeRelV>
+          </wp:anchor>
+        </w:drawing>
+      </w:r>
+    </w:p>
+    <w:p>
+      <w:pPr>
+        <w:rPr>
+          <w:b/>
+          <w:bCs/>
+          <w:sz w:val="28"/>
+          <w:szCs w:val="28"/>
+          <w:u w:val="single"/>
+        </w:rPr>
+      </w:pPr>
+    </w:p>
+    <w:p>
+      <w:pPr>
+        <w:rPr>
+          <w:b/>
+          <w:bCs/>
+          <w:sz w:val="28"/>
+          <w:szCs w:val="28"/>
+          <w:u w:val="single"/>
+        </w:rPr>
+      </w:pPr>
+    </w:p>
+    <w:p>
+      <w:pPr>
+        <w:rPr>
+          <w:b/>
+          <w:bCs/>
+          <w:sz w:val="28"/>
+          <w:szCs w:val="28"/>
+          <w:u w:val="single"/>
+        </w:rPr>
+      </w:pPr>
+    </w:p>
+    <w:p>
+      <w:pPr>
+        <w:rPr>
+          <w:b/>
+          <w:bCs/>
+          <w:sz w:val="28"/>
+          <w:szCs w:val="28"/>
+          <w:u w:val="single"/>
+        </w:rPr>
+      </w:pPr>
+    </w:p>
+    <w:p>
+      <w:pPr>
+        <w:rPr>
+          <w:b/>
+          <w:bCs/>
+          <w:sz w:val="28"/>
+          <w:szCs w:val="28"/>
+          <w:u w:val="single"/>
+        </w:rPr>
+      </w:pPr>
+    </w:p>
+    <w:p>
+      <w:pPr>
+        <w:rPr>
+          <w:b/>
+          <w:bCs/>
+          <w:sz w:val="28"/>
+          <w:szCs w:val="28"/>
+          <w:u w:val="single"/>
+        </w:rPr>
+      </w:pPr>
+    </w:p>
+    <w:p>
+      <w:pPr>
+        <w:rPr>
+          <w:b/>
+          <w:bCs/>
+          <w:sz w:val="28"/>
+          <w:szCs w:val="28"/>
+          <w:u w:val="single"/>
+        </w:rPr>
+      </w:pPr>
+    </w:p>
+    <w:p>
+      <w:pPr>
+        <w:rPr>
+          <w:b/>
+          <w:bCs/>
+          <w:sz w:val="28"/>
+          <w:szCs w:val="28"/>
+          <w:u w:val="single"/>
+        </w:rPr>
+      </w:pPr>
+    </w:p>
+    <w:p>
+      <w:pPr>
+        <w:rPr>
+          <w:b/>
+          <w:bCs/>
+          <w:sz w:val="28"/>
+          <w:szCs w:val="28"/>
+          <w:u w:val="single"/>
+        </w:rPr>
+      </w:pPr>
+    </w:p>
+    <w:p>
+      <w:pPr>
+        <w:rPr>
+          <w:b/>
+          <w:bCs/>
+          <w:sz w:val="28"/>
+          <w:szCs w:val="28"/>
+          <w:u w:val="single"/>
+        </w:rPr>
+      </w:pPr>
+    </w:p>
+    <w:p>
+      <w:pPr>
+        <w:rPr>
+          <w:b/>
+          <w:bCs/>
+          <w:sz w:val="28"/>
+          <w:szCs w:val="28"/>
+          <w:u w:val="single"/>
+        </w:rPr>
+      </w:pPr>
+    </w:p>
+    <w:p>
+      <w:pPr>
+        <w:rPr>
+          <w:b/>
+          <w:bCs/>
+          <w:u w:val="single"/>
+          <w:rtl/>
+        </w:rPr>
+      </w:pPr>
+      <w:r>
+        <w:rPr>
+          <w:rFonts w:hint="cs"/>
+          <w:b/>
+          <w:bCs/>
+          <w:u w:val="single"/>
+        </w:rPr>
+        <w:lastRenderedPageBreak/>
+        <w:t>T</w:t>
+      </w:r>
+      <w:r>
+        <w:rPr>
+          <w:b/>
+          <w:bCs/>
+          <w:u w:val="single"/>
+        </w:rPr>
+        <w:t>ria</w:t>
+      </w:r>
+      <w:r>
+        <w:rPr>
+          <w:b/>
+          <w:bCs/>
+          <w:u w:val="single"/>
+        </w:rPr>
+        <w:t>ngels_</w:t>
+      </w:r>
+      <w:r>
+        <w:rPr>
+          <w:b/>
+          <w:bCs/>
+          <w:u w:val="single"/>
+        </w:rPr>
+        <w:t>2</w:t>
+      </w:r>
+      <w:r>
+        <w:rPr>
+          <w:b/>
+          <w:bCs/>
+          <w:u w:val="single"/>
+        </w:rPr>
+        <w:t>/ image00</w:t>
+      </w:r>
+      <w:r>
+        <w:rPr>
+          <w:b/>
+          <w:bCs/>
+          <w:u w:val="single"/>
+        </w:rPr>
+        <w:t>6</w:t>
+      </w:r>
+    </w:p>
+    <w:p>
+      <w:pPr>
+        <w:rPr>
+          <w:rFonts w:asciiTheme="minorBidi" w:hAnsiTheme="minorBidi"/>
+          <w:rtl/>
+        </w:rPr>
+      </w:pPr>
+      <w:r>
+        <w:rPr>
+          <w:rFonts w:asciiTheme="minorBidi" w:hAnsiTheme="minorBidi"/>
+          <w:rtl/>
+        </w:rPr>
+        <w:t xml:space="preserve">אורך הצלע – </w:t>
+      </w:r>
+      <w:r>
+        <w:rPr>
+          <w:rFonts w:asciiTheme="minorBidi" w:hAnsiTheme="minorBidi" w:hint="cs"/>
+          <w:rtl/>
+        </w:rPr>
+        <w:t>1</w:t>
+      </w:r>
+      <w:r>
+        <w:rPr>
+          <w:rFonts w:asciiTheme="minorBidi" w:hAnsiTheme="minorBidi" w:hint="cs"/>
+          <w:rtl/>
+        </w:rPr>
+        <w:t>10</w:t>
+      </w:r>
+      <w:r>
+        <w:rPr>
+          <w:rFonts w:asciiTheme="minorBidi" w:hAnsiTheme="minorBidi"/>
+          <w:rtl/>
+        </w:rPr>
+        <w:t xml:space="preserve"> פיקסלים, </w:t>
+      </w:r>
+      <w:r>
+        <w:rPr>
+          <w:rFonts w:asciiTheme="minorBidi" w:hAnsiTheme="minorBidi"/>
+        </w:rPr>
+        <w:t>steps</w:t>
+      </w:r>
+      <w:r>
+        <w:rPr>
+          <w:rFonts w:asciiTheme="minorBidi" w:hAnsiTheme="minorBidi"/>
+          <w:rtl/>
+        </w:rPr>
+        <w:t xml:space="preserve"> </w:t>
+      </w:r>
+      <w:r>
+        <w:rPr>
+          <w:rFonts w:asciiTheme="minorBidi" w:hAnsiTheme="minorBidi"/>
+          <w:rtl/>
+        </w:rPr>
+        <w:t>–</w:t>
+      </w:r>
+      <w:r>
+        <w:rPr>
+          <w:rFonts w:asciiTheme="minorBidi" w:hAnsiTheme="minorBidi"/>
+          <w:rtl/>
+        </w:rPr>
+        <w:t xml:space="preserve"> </w:t>
+      </w:r>
+      <w:r>
+        <w:rPr>
+          <w:rFonts w:asciiTheme="minorBidi" w:hAnsiTheme="minorBidi" w:hint="cs"/>
+          <w:rtl/>
+        </w:rPr>
+        <w:t>5</w:t>
+      </w:r>
+      <w:r>
+        <w:rPr>
+          <w:rFonts w:asciiTheme="minorBidi" w:hAnsiTheme="minorBidi" w:hint="cs"/>
+          <w:rtl/>
+        </w:rPr>
+        <w:t>5-</w:t>
+      </w:r>
+      <w:r>
+        <w:rPr>
+          <w:rFonts w:asciiTheme="minorBidi" w:hAnsiTheme="minorBidi"/>
+          <w:rtl/>
+        </w:rPr>
+        <w:t xml:space="preserve"> עד </w:t>
+      </w:r>
+      <w:r>
+        <w:rPr>
+          <w:rFonts w:asciiTheme="minorBidi" w:hAnsiTheme="minorBidi" w:hint="cs"/>
+          <w:rtl/>
+        </w:rPr>
+        <w:t>55</w:t>
+      </w:r>
+      <w:r>
+        <w:rPr>
+          <w:rFonts w:asciiTheme="minorBidi" w:hAnsiTheme="minorBidi"/>
+          <w:rtl/>
+        </w:rPr>
+        <w:t>.</w:t>
+      </w:r>
+    </w:p>
+    <w:p>
+      <w:pPr>
+        <w:rPr>
+          <w:rFonts w:asciiTheme="minorBidi" w:hAnsiTheme="minorBidi"/>
+          <w:rtl/>
+        </w:rPr>
+      </w:pPr>
+      <w:r>
+        <w:rPr>
+          <w:rFonts w:asciiTheme="minorBidi" w:hAnsiTheme="minorBidi" w:hint="cs"/>
+          <w:rtl/>
+        </w:rPr>
+        <w:t>בתמונה זו התוצאות טובות מאוד</w:t>
+      </w:r>
+      <w:r>
+        <w:rPr>
+          <w:rFonts w:asciiTheme="minorBidi" w:hAnsiTheme="minorBidi"/>
+        </w:rPr>
+        <w:t>;</w:t>
+      </w:r>
+      <w:r>
+        <w:rPr>
+          <w:rFonts w:asciiTheme="minorBidi" w:hAnsiTheme="minorBidi" w:hint="cs"/>
+          <w:rtl/>
+        </w:rPr>
+        <w:t xml:space="preserve"> 80%-90% מהמשולשים מזוהים ואף בצורה טובה מבחינת מיקום ואוריינטציה.</w:t>
+      </w:r>
+    </w:p>
+    <w:p>
+      <w:pPr>
+        <w:rPr>
+          <w:rFonts w:asciiTheme="minorBidi" w:hAnsiTheme="minorBidi"/>
+          <w:rtl/>
+        </w:rPr>
+      </w:pPr>
+      <w:r>
+        <w:rPr>
+          <w:rFonts w:asciiTheme="minorBidi" w:hAnsiTheme="minorBidi" w:hint="cs"/>
+          <w:rtl/>
+        </w:rPr>
+        <w:t>במקרים בודדים יש כפילות של משולשים מזוהים ומיקומים לא נכונים, דבר זה נובע כלל הנראה מהטשטוש בחלק העליון של התמונה ושוב מגודל החלון והצעד (</w:t>
+      </w:r>
+      <w:r>
+        <w:rPr>
+          <w:rFonts w:asciiTheme="minorBidi" w:hAnsiTheme="minorBidi"/>
+        </w:rPr>
+        <w:t>Stride</w:t>
+      </w:r>
+      <w:r>
+        <w:rPr>
+          <w:rFonts w:asciiTheme="minorBidi" w:hAnsiTheme="minorBidi" w:hint="cs"/>
+          <w:rtl/>
+        </w:rPr>
+        <w:t>) שנעשה בתהליך ה-</w:t>
+      </w:r>
+      <w:r>
+        <w:rPr>
+          <w:rFonts w:asciiTheme="minorBidi" w:eastAsia="ArialMT" w:hAnsiTheme="minorBidi"/>
+        </w:rPr>
+        <w:t xml:space="preserve"> </w:t>
+      </w:r>
+      <w:r>
+        <w:rPr>
+          <w:rFonts w:asciiTheme="minorBidi" w:eastAsia="ArialMT" w:hAnsiTheme="minorBidi"/>
+        </w:rPr>
+        <w:t>non-maximal suppression</w:t>
+      </w:r>
+      <w:r>
+        <w:rPr>
+          <w:rFonts w:asciiTheme="minorBidi" w:hAnsiTheme="minorBidi" w:hint="cs"/>
+          <w:rtl/>
+        </w:rPr>
+        <w:t>.</w:t>
+      </w:r>
+    </w:p>
+    <w:p>
+      <w:pPr>
+        <w:rPr>
+          <w:rFonts w:asciiTheme="minorBidi" w:hAnsiTheme="minorBidi" w:hint="cs"/>
+          <w:rtl/>
+        </w:rPr>
+      </w:pPr>
+      <w:r>
+        <w:rPr>
+          <w:noProof/>
+        </w:rPr>
+        <w:drawing>
+          <wp:anchor distT="0" distB="0" distL="114300" distR="114300" simplePos="0" relativeHeight="251668480" behindDoc="0" locked="0" layoutInCell="1" allowOverlap="1" wp14:anchorId="28904797" wp14:editId="69C3FE90">
+            <wp:simplePos x="0" y="0"/>
+            <wp:positionH relativeFrom="margin">
+              <wp:posOffset>983345</wp:posOffset>
+            </wp:positionH>
+            <wp:positionV relativeFrom="paragraph">
+              <wp:posOffset>438150</wp:posOffset>
+            </wp:positionV>
+            <wp:extent cx="4099560" cy="4131679"/>
+            <wp:effectExtent l="0" t="0" r="0" b="2540"/>
+            <wp:wrapNone/>
+            <wp:docPr id="12" name="תמונה 12"/>
+            <wp:cNvGraphicFramePr>
+              <a:graphicFrameLocks xmlns:a="http://schemas.openxmlformats.org/drawingml/2006/main" noChangeAspect="1"/>
+            </wp:cNvGraphicFramePr>
+            <a:graphic xmlns:a="http://schemas.openxmlformats.org/drawingml/2006/main">
+              <a:graphicData uri="http://schemas.openxmlformats.org/drawingml/2006/picture">
+                <pic:pic xmlns:pic="http://schemas.openxmlformats.org/drawingml/2006/picture">
+                  <pic:nvPicPr>
+                    <pic:cNvPr id="1" name=""/>
+                    <pic:cNvPicPr/>
+                  </pic:nvPicPr>
+                  <pic:blipFill>
+                    <a:blip r:embed="rId11">
+                      <a:extLst>
+                        <a:ext uri="{28A0092B-C50C-407E-A947-70E740481C1C}">
+                          <a14:useLocalDpi xmlns:a14="http://schemas.microsoft.com/office/drawing/2010/main" val="0"/>
+                        </a:ext>
+                      </a:extLst>
+                    </a:blip>
+                    <a:stretch>
+                      <a:fillRect/>
+                    </a:stretch>
+                  </pic:blipFill>
+                  <pic:spPr>
+                    <a:xfrm>
+                      <a:off x="0" y="0"/>
+                      <a:ext cx="4099560" cy="4131679"/>
+                    </a:xfrm>
+                    <a:prstGeom prst="rect">
+                      <a:avLst/>
+                    </a:prstGeom>
+                  </pic:spPr>
+                </pic:pic>
+              </a:graphicData>
+            </a:graphic>
+            <wp14:sizeRelH relativeFrom="page">
+              <wp14:pctWidth>0</wp14:pctWidth>
+            </wp14:sizeRelH>
+            <wp14:sizeRelV relativeFrom="page">
+              <wp14:pctHeight>0</wp14:pctHeight>
+            </wp14:sizeRelV>
+          </wp:anchor>
+        </w:drawing>
+      </w:r>
+      <w:r>
+        <w:rPr>
+          <w:rFonts w:asciiTheme="minorBidi" w:hAnsiTheme="minorBidi" w:hint="cs"/>
+          <w:rtl/>
+        </w:rPr>
+        <w:t xml:space="preserve">הבעיות המינוריות הללו היו יכולות להיפתר באותה צורה שהוסברה בסעיפים הקודמים </w:t>
+      </w:r>
+      <w:r>
+        <w:rPr>
+          <w:rFonts w:asciiTheme="minorBidi" w:hAnsiTheme="minorBidi"/>
+          <w:rtl/>
+        </w:rPr>
+        <w:t>–</w:t>
+      </w:r>
+      <w:r>
+        <w:rPr>
+          <w:rFonts w:asciiTheme="minorBidi" w:hAnsiTheme="minorBidi" w:hint="cs"/>
+          <w:rtl/>
+        </w:rPr>
+        <w:t xml:space="preserve"> מעבר ב-</w:t>
+      </w:r>
+      <w:r>
+        <w:rPr>
+          <w:rFonts w:asciiTheme="minorBidi" w:hAnsiTheme="minorBidi"/>
+        </w:rPr>
+        <w:t>Stride</w:t>
+      </w:r>
+      <w:r>
+        <w:rPr>
+          <w:rFonts w:asciiTheme="minorBidi" w:hAnsiTheme="minorBidi" w:hint="cs"/>
+          <w:rtl/>
+        </w:rPr>
+        <w:t xml:space="preserve">ים קטנים יותר </w:t>
+      </w:r>
+      <w:r>
+        <w:rPr>
+          <w:rFonts w:asciiTheme="minorBidi" w:hAnsiTheme="minorBidi"/>
+          <w:rtl/>
+        </w:rPr>
+        <w:t>–</w:t>
+      </w:r>
+      <w:r>
+        <w:rPr>
+          <w:rFonts w:asciiTheme="minorBidi" w:hAnsiTheme="minorBidi" w:hint="cs"/>
+          <w:rtl/>
+        </w:rPr>
+        <w:t xml:space="preserve"> אך הדבר היה עולה בהרבה זמן ריצה, וכמו במקרים קודמים, ואף יותר במקרה זה שהזיהוי כל-כך מוצלח</w:t>
+      </w:r>
+      <w:r>
+        <w:rPr>
+          <w:rFonts w:asciiTheme="minorBidi" w:hAnsiTheme="minorBidi"/>
+        </w:rPr>
+        <w:t>;</w:t>
+      </w:r>
+      <w:r>
+        <w:rPr>
+          <w:rFonts w:asciiTheme="minorBidi" w:hAnsiTheme="minorBidi" w:hint="cs"/>
+          <w:rtl/>
+        </w:rPr>
+        <w:t xml:space="preserve"> זמן הריצה הרב לא שווה את העלאת הדיוק.</w:t>
+      </w:r>
+    </w:p>
+    <w:p>
+      <w:pPr>
+        <w:rPr>
+          <w:b/>
+          <w:bCs/>
+          <w:sz w:val="28"/>
+          <w:szCs w:val="28"/>
+          <w:u w:val="single"/>
+        </w:rPr>
+      </w:pPr>
+    </w:p>
+    <w:p>
+      <w:pPr>
+        <w:rPr>
+          <w:b/>
+          <w:bCs/>
+          <w:sz w:val="28"/>
+          <w:szCs w:val="28"/>
+          <w:u w:val="single"/>
+        </w:rPr>
+      </w:pPr>
+    </w:p>
+    <w:p>
+      <w:pPr>
+        <w:rPr>
+          <w:b/>
+          <w:bCs/>
+          <w:sz w:val="28"/>
+          <w:szCs w:val="28"/>
+          <w:u w:val="single"/>
+        </w:rPr>
+      </w:pPr>
+    </w:p>
+    <w:p>
+      <w:pPr>
+        <w:rPr>
+          <w:b/>
+          <w:bCs/>
+          <w:sz w:val="28"/>
+          <w:szCs w:val="28"/>
+          <w:u w:val="single"/>
+        </w:rPr>
+      </w:pPr>
+    </w:p>
+    <w:p>
+      <w:pPr>
+        <w:rPr>
+          <w:b/>
+          <w:bCs/>
+          <w:sz w:val="28"/>
+          <w:szCs w:val="28"/>
+          <w:u w:val="single"/>
+        </w:rPr>
+      </w:pPr>
+    </w:p>
+    <w:p>
+      <w:pPr>
+        <w:rPr>
+          <w:b/>
+          <w:bCs/>
+          <w:sz w:val="28"/>
+          <w:szCs w:val="28"/>
+          <w:u w:val="single"/>
+        </w:rPr>
+      </w:pPr>
+    </w:p>
+    <w:p>
+      <w:pPr>
+        <w:rPr>
+          <w:b/>
+          <w:bCs/>
+          <w:sz w:val="28"/>
+          <w:szCs w:val="28"/>
+          <w:u w:val="single"/>
+        </w:rPr>
+      </w:pPr>
+    </w:p>
+    <w:p>
+      <w:pPr>
+        <w:rPr>
+          <w:b/>
+          <w:bCs/>
+          <w:sz w:val="28"/>
+          <w:szCs w:val="28"/>
+          <w:u w:val="single"/>
+        </w:rPr>
+      </w:pPr>
+    </w:p>
+    <w:p>
+      <w:pPr>
+        <w:rPr>
+          <w:b/>
+          <w:bCs/>
+          <w:sz w:val="28"/>
+          <w:szCs w:val="28"/>
+          <w:u w:val="single"/>
+        </w:rPr>
+      </w:pPr>
+    </w:p>
+    <w:p>
+      <w:pPr>
+        <w:rPr>
+          <w:b/>
+          <w:bCs/>
+          <w:sz w:val="28"/>
+          <w:szCs w:val="28"/>
+          <w:u w:val="single"/>
+        </w:rPr>
+      </w:pPr>
+    </w:p>
+    <w:p>
+      <w:pPr>
+        <w:rPr>
+          <w:b/>
+          <w:bCs/>
+          <w:sz w:val="28"/>
+          <w:szCs w:val="28"/>
+          <w:u w:val="single"/>
+        </w:rPr>
+      </w:pPr>
+    </w:p>
+    <w:p>
+      <w:pPr>
+        <w:rPr>
+          <w:b/>
+          <w:bCs/>
+          <w:sz w:val="28"/>
+          <w:szCs w:val="28"/>
+          <w:u w:val="single"/>
+        </w:rPr>
+      </w:pPr>
+    </w:p>
+    <w:p>
+      <w:pPr>
+        <w:rPr>
+          <w:b/>
+          <w:bCs/>
+          <w:sz w:val="28"/>
+          <w:szCs w:val="28"/>
+          <w:u w:val="single"/>
+        </w:rPr>
+      </w:pPr>
+      <w:r>
+        <w:rPr>
+          <w:noProof/>
+        </w:rPr>
+        <w:drawing>
+          <wp:anchor distT="0" distB="0" distL="114300" distR="114300" simplePos="0" relativeHeight="251667456" behindDoc="0" locked="0" layoutInCell="1" allowOverlap="1" wp14:anchorId="55A4DDE1" wp14:editId="432B6270">
+            <wp:simplePos x="0" y="0"/>
+            <wp:positionH relativeFrom="margin">
+              <wp:posOffset>998220</wp:posOffset>
+            </wp:positionH>
+            <wp:positionV relativeFrom="paragraph">
+              <wp:posOffset>8255</wp:posOffset>
+            </wp:positionV>
+            <wp:extent cx="4030980" cy="3712846"/>
+            <wp:effectExtent l="0" t="0" r="7620" b="1905"/>
+            <wp:wrapNone/>
+            <wp:docPr id="11" name="תמונה 11"/>
+            <wp:cNvGraphicFramePr>
+              <a:graphicFrameLocks xmlns:a="http://schemas.openxmlformats.org/drawingml/2006/main" noChangeAspect="1"/>
+            </wp:cNvGraphicFramePr>
+            <a:graphic xmlns:a="http://schemas.openxmlformats.org/drawingml/2006/main">
+              <a:graphicData uri="http://schemas.openxmlformats.org/drawingml/2006/picture">
+                <pic:pic xmlns:pic="http://schemas.openxmlformats.org/drawingml/2006/picture">
+                  <pic:nvPicPr>
+                    <pic:cNvPr id="1" name=""/>
+                    <pic:cNvPicPr/>
+                  </pic:nvPicPr>
+                  <pic:blipFill>
+                    <a:blip r:embed="rId12">
+                      <a:extLst>
+                        <a:ext uri="{28A0092B-C50C-407E-A947-70E740481C1C}">
+                          <a14:useLocalDpi xmlns:a14="http://schemas.microsoft.com/office/drawing/2010/main" val="0"/>
+                        </a:ext>
+                      </a:extLst>
+                    </a:blip>
+                    <a:stretch>
+                      <a:fillRect/>
+                    </a:stretch>
+                  </pic:blipFill>
+                  <pic:spPr>
+                    <a:xfrm>
+                      <a:off x="0" y="0"/>
+                      <a:ext cx="4030980" cy="3712846"/>
+                    </a:xfrm>
+                    <a:prstGeom prst="rect">
+                      <a:avLst/>
+                    </a:prstGeom>
+                  </pic:spPr>
+                </pic:pic>
+              </a:graphicData>
+            </a:graphic>
+            <wp14:sizeRelH relativeFrom="page">
+              <wp14:pctWidth>0</wp14:pctWidth>
+            </wp14:sizeRelH>
+            <wp14:sizeRelV relativeFrom="page">
+              <wp14:pctHeight>0</wp14:pctHeight>
+            </wp14:sizeRelV>
+          </wp:anchor>
+        </w:drawing>
+      </w:r>
+    </w:p>
+    <w:p>
+      <w:pPr>
+        <w:rPr>
+          <w:b/>
+          <w:bCs/>
+          <w:sz w:val="28"/>
+          <w:szCs w:val="28"/>
+          <w:u w:val="single"/>
+        </w:rPr>
+      </w:pPr>
+    </w:p>
+    <w:p>
+      <w:pPr>
+        <w:rPr>
+          <w:b/>
+          <w:bCs/>
+          <w:sz w:val="28"/>
+          <w:szCs w:val="28"/>
+          <w:u w:val="single"/>
+        </w:rPr>
+      </w:pPr>
+    </w:p>
+    <w:p>
+      <w:pPr>
+        <w:rPr>
+          <w:b/>
+          <w:bCs/>
+          <w:sz w:val="28"/>
+          <w:szCs w:val="28"/>
+          <w:u w:val="single"/>
+        </w:rPr>
+      </w:pPr>
+    </w:p>
+    <w:p>
+      <w:pPr>
+        <w:rPr>
+          <w:b/>
+          <w:bCs/>
+          <w:sz w:val="28"/>
+          <w:szCs w:val="28"/>
+          <w:u w:val="single"/>
+        </w:rPr>
+      </w:pPr>
+    </w:p>
+    <w:p>
+      <w:pPr>
+        <w:rPr>
+          <w:b/>
+          <w:bCs/>
+          <w:sz w:val="28"/>
+          <w:szCs w:val="28"/>
+          <w:u w:val="single"/>
+        </w:rPr>
+      </w:pPr>
+    </w:p>
+    <w:p>
+      <w:pPr>
+        <w:rPr>
+          <w:b/>
+          <w:bCs/>
+          <w:sz w:val="28"/>
+          <w:szCs w:val="28"/>
+          <w:u w:val="single"/>
+        </w:rPr>
+      </w:pPr>
+    </w:p>
+    <w:p>
+      <w:pPr>
+        <w:rPr>
+          <w:b/>
+          <w:bCs/>
+          <w:sz w:val="28"/>
+          <w:szCs w:val="28"/>
+          <w:u w:val="single"/>
+        </w:rPr>
+      </w:pPr>
+    </w:p>
+    <w:p>
+      <w:pPr>
+        <w:rPr>
+          <w:b/>
+          <w:bCs/>
+          <w:sz w:val="28"/>
+          <w:szCs w:val="28"/>
+          <w:u w:val="single"/>
+        </w:rPr>
+      </w:pPr>
+    </w:p>
+    <w:p>
+      <w:pPr>
+        <w:rPr>
+          <w:b/>
+          <w:bCs/>
+          <w:sz w:val="28"/>
+          <w:szCs w:val="28"/>
+          <w:u w:val="single"/>
+        </w:rPr>
+      </w:pPr>
+    </w:p>
+    <w:p>
+      <w:pPr>
+        <w:rPr>
+          <w:b/>
+          <w:bCs/>
+          <w:sz w:val="28"/>
+          <w:szCs w:val="28"/>
+          <w:u w:val="single"/>
+        </w:rPr>
+      </w:pPr>
+    </w:p>
+    <w:p>
+      <w:pPr>
+        <w:rPr>
+          <w:b/>
+          <w:bCs/>
+          <w:sz w:val="28"/>
+          <w:szCs w:val="28"/>
+          <w:u w:val="single"/>
+          <w:rtl/>
+        </w:rPr>
+      </w:pPr>
+      <w:r>
+        <w:rPr>
+          <w:noProof/>
+          <w:sz w:val="28"/>
+          <w:szCs w:val="28"/>
+        </w:rPr>
+        <w:lastRenderedPageBreak/>
         <w:drawing>
           <wp:anchor distT="0" distB="0" distL="114300" distR="114300" simplePos="0" relativeHeight="251658240" behindDoc="0" locked="0" layoutInCell="1" allowOverlap="1" wp14:anchorId="351B5115" wp14:editId="5D98C68E">
             <wp:simplePos x="0" y="0"/>
@@ -188,7 +3182,7 @@
                     <pic:cNvPicPr/>
                   </pic:nvPicPr>
                   <pic:blipFill>
-                    <a:blip r:embed="rId5" cstate="print">
+                    <a:blip r:embed="rId13" cstate="print">
                       <a:extLst>
                         <a:ext uri="{28A0092B-C50C-407E-A947-70E740481C1C}">
                           <a14:useLocalDpi xmlns:a14="http://schemas.microsoft.com/office/drawing/2010/main" val="0"/>
@@ -484,7 +3478,7 @@
                     <pic:cNvPicPr/>
                   </pic:nvPicPr>
                   <pic:blipFill>
-                    <a:blip r:embed="rId6" cstate="print">
+                    <a:blip r:embed="rId14" cstate="print">
                       <a:extLst>
                         <a:ext uri="{28A0092B-C50C-407E-A947-70E740481C1C}">
                           <a14:useLocalDpi xmlns:a14="http://schemas.microsoft.com/office/drawing/2010/main" val="0"/>
@@ -651,7 +3645,7 @@
                     <pic:cNvPicPr/>
                   </pic:nvPicPr>
                   <pic:blipFill>
-                    <a:blip r:embed="rId7" cstate="print">
+                    <a:blip r:embed="rId15" cstate="print">
                       <a:extLst>
                         <a:ext uri="{28A0092B-C50C-407E-A947-70E740481C1C}">
                           <a14:useLocalDpi xmlns:a14="http://schemas.microsoft.com/office/drawing/2010/main" val="0"/>
@@ -821,15 +3815,7 @@
           <w:rFonts w:hint="cs"/>
           <w:rtl/>
         </w:rPr>
-        <w:t xml:space="preserve"> </w:t>
-      </w:r>
-      <w:r>
-        <w:rPr>
-          <w:rFonts w:hint="cs"/>
-          <w:rtl/>
-        </w:rPr>
-        <w:lastRenderedPageBreak/>
-        <w:t xml:space="preserve">נמצאו פחות התאמות לעומת ה- </w:t>
+        <w:t xml:space="preserve"> נמצאו פחות התאמות לעומת ה- </w:t>
       </w:r>
       <w:r>
         <w:t>Bi-Directional Test</w:t>
@@ -1094,15 +4080,15 @@
           <w:numId w:val="5"/>
         </w:numPr>
         <w:rPr>
-          <w:rFonts w:hint="cs"/>
-          <w:rtl/>
-        </w:rPr>
-      </w:pPr>
-      <w:r>
-        <w:rPr>
-          <w:rFonts w:hint="cs"/>
-          <w:rtl/>
-        </w:rPr>
+          <w:rtl/>
+        </w:rPr>
+      </w:pPr>
+      <w:r>
+        <w:rPr>
+          <w:rFonts w:hint="cs"/>
+          <w:rtl/>
+        </w:rPr>
+        <w:lastRenderedPageBreak/>
         <w:t xml:space="preserve">ניתן לראות כי עבור התמונות בעלות הרזולוציות הגדולות כמעט ולא ניתן לשים לב בין ההבדלים אבל </w:t>
       </w:r>
       <w:r>
@@ -1229,7 +4215,7 @@
 </file>
 
 <file path=word/numbering.xml><?xml version="1.0" encoding="utf-8"?>
-<w:numbering xmlns:wpc="http://schemas.microsoft.com/office/word/2010/wordprocessingCanvas" xmlns:cx="http://schemas.microsoft.com/office/drawing/2014/chartex" xmlns:cx1="http://schemas.microsoft.com/office/drawing/2015/9/8/chartex" xmlns:cx2="http://schemas.microsoft.com/office/drawing/2015/10/21/chartex" xmlns:cx3="http://schemas.microsoft.com/office/drawing/2016/5/9/chartex" xmlns:cx4="http://schemas.microsoft.com/office/drawing/2016/5/10/chartex" xmlns:cx5="http://schemas.microsoft.com/office/drawing/2016/5/11/chartex" xmlns:cx6="http://schemas.microsoft.com/office/drawing/2016/5/12/chartex" xmlns:cx7="http://schemas.microsoft.com/office/drawing/2016/5/13/chartex" xmlns:cx8="http://schemas.microsoft.com/office/drawing/2016/5/14/chartex" xmlns:mc="http://schemas.openxmlformats.org/markup-compatibility/2006" xmlns:aink="http://schemas.microsoft.com/office/drawing/2016/ink" xmlns:am3d="http://schemas.microsoft.com/office/drawing/2017/model3d" xmlns:o="urn:schemas-microsoft-com:office:office" xmlns:r="http://schemas.openxmlformats.org/officeDocument/2006/relationships" xmlns:m="http://schemas.openxmlformats.org/officeDocument/2006/math" xmlns:v="urn:schemas-microsoft-com:vml" xmlns:wp14="http://schemas.microsoft.com/office/word/2010/wordprocessingDrawing" xmlns:wp="http://schemas.openxmlformats.org/drawingml/2006/wordprocessingDrawing" xmlns:w10="urn:schemas-microsoft-com:office:word" xmlns:w="http://schemas.openxmlformats.org/wordprocessingml/2006/main" xmlns:w14="http://schemas.microsoft.com/office/word/2010/wordml" xmlns:w15="http://schemas.microsoft.com/office/word/2012/wordml" xmlns:w16cex="http://schemas.microsoft.com/office/word/2018/wordml/cex" xmlns:w16cid="http://schemas.microsoft.com/office/word/2016/wordml/cid" xmlns:w16="http://schemas.microsoft.com/office/word/2018/wordml" xmlns:w16sdtdh="http://schemas.microsoft.com/office/word/2020/wordml/sdtdatahash" xmlns:w16se="http://schemas.microsoft.com/office/word/2015/wordml/symex" xmlns:wpg="http://schemas.microsoft.com/office/word/2010/wordprocessingGroup" xmlns:wpi="http://schemas.microsoft.com/office/word/2010/wordprocessingInk" xmlns:wne="http://schemas.microsoft.com/office/word/2006/wordml" xmlns:wps="http://schemas.microsoft.com/office/word/2010/wordprocessingShape" mc:Ignorable="w14 w15 w16se w16cid w16 w16cex w16sdtdh wp14">
+<w:numbering xmlns:wpc="http://schemas.microsoft.com/office/word/2010/wordprocessingCanvas" xmlns:cx="http://schemas.microsoft.com/office/drawing/2014/chartex" xmlns:cx1="http://schemas.microsoft.com/office/drawing/2015/9/8/chartex" xmlns:cx2="http://schemas.microsoft.com/office/drawing/2015/10/21/chartex" xmlns:cx3="http://schemas.microsoft.com/office/drawing/2016/5/9/chartex" xmlns:cx4="http://schemas.microsoft.com/office/drawing/2016/5/10/chartex" xmlns:cx5="http://schemas.microsoft.com/office/drawing/2016/5/11/chartex" xmlns:cx6="http://schemas.microsoft.com/office/drawing/2016/5/12/chartex" xmlns:cx7="http://schemas.microsoft.com/office/drawing/2016/5/13/chartex" xmlns:cx8="http://schemas.microsoft.com/office/drawing/2016/5/14/chartex" xmlns:mc="http://schemas.openxmlformats.org/markup-compatibility/2006" xmlns:aink="http://schemas.microsoft.com/office/drawing/2016/ink" xmlns:am3d="http://schemas.microsoft.com/office/drawing/2017/model3d" xmlns:o="urn:schemas-microsoft-com:office:office" xmlns:r="http://schemas.openxmlformats.org/officeDocument/2006/relationships" xmlns:m="http://schemas.openxmlformats.org/officeDocument/2006/math" xmlns:v="urn:schemas-microsoft-com:vml" xmlns:wp14="http://schemas.microsoft.com/office/word/2010/wordprocessingDrawing" xmlns:wp="http://schemas.openxmlformats.org/drawingml/2006/wordprocessingDrawing" xmlns:w10="urn:schemas-microsoft-com:office:word" xmlns:w="http://schemas.openxmlformats.org/wordprocessingml/2006/main" xmlns:w14="http://schemas.microsoft.com/office/word/2010/wordml" xmlns:w15="http://schemas.microsoft.com/office/word/2012/wordml" xmlns:w16cex="http://schemas.microsoft.com/office/word/2018/wordml/cex" xmlns:w16cid="http://schemas.microsoft.com/office/word/2016/wordml/cid" xmlns:w16="http://schemas.microsoft.com/office/word/2018/wordml" xmlns:w16se="http://schemas.microsoft.com/office/word/2015/wordml/symex" xmlns:wpg="http://schemas.microsoft.com/office/word/2010/wordprocessingGroup" xmlns:wpi="http://schemas.microsoft.com/office/word/2010/wordprocessingInk" xmlns:wne="http://schemas.microsoft.com/office/word/2006/wordml" xmlns:wps="http://schemas.microsoft.com/office/word/2010/wordprocessingShape" mc:Ignorable="w14 w15 w16se w16cid w16 w16cex wp14">
   <w:abstractNum w:abstractNumId="0" w15:restartNumberingAfterBreak="0">
     <w:nsid w:val="01B704E3"/>
     <w:multiLevelType w:val="hybridMultilevel"/>
@@ -1718,7 +4704,7 @@
 </file>
 
 <file path=word/styles.xml><?xml version="1.0" encoding="utf-8"?>
-<w:styles xmlns:mc="http://schemas.openxmlformats.org/markup-compatibility/2006" xmlns:r="http://schemas.openxmlformats.org/officeDocument/2006/relationships" xmlns:w="http://schemas.openxmlformats.org/wordprocessingml/2006/main" xmlns:w14="http://schemas.microsoft.com/office/word/2010/wordml" xmlns:w15="http://schemas.microsoft.com/office/word/2012/wordml" xmlns:w16cex="http://schemas.microsoft.com/office/word/2018/wordml/cex" xmlns:w16cid="http://schemas.microsoft.com/office/word/2016/wordml/cid" xmlns:w16="http://schemas.microsoft.com/office/word/2018/wordml" xmlns:w16sdtdh="http://schemas.microsoft.com/office/word/2020/wordml/sdtdatahash" xmlns:w16se="http://schemas.microsoft.com/office/word/2015/wordml/symex" mc:Ignorable="w14 w15 w16se w16cid w16 w16cex w16sdtdh">
+<w:styles xmlns:mc="http://schemas.openxmlformats.org/markup-compatibility/2006" xmlns:r="http://schemas.openxmlformats.org/officeDocument/2006/relationships" xmlns:w="http://schemas.openxmlformats.org/wordprocessingml/2006/main" xmlns:w14="http://schemas.microsoft.com/office/word/2010/wordml" xmlns:w15="http://schemas.microsoft.com/office/word/2012/wordml" xmlns:w16cex="http://schemas.microsoft.com/office/word/2018/wordml/cex" xmlns:w16cid="http://schemas.microsoft.com/office/word/2016/wordml/cid" xmlns:w16="http://schemas.microsoft.com/office/word/2018/wordml" xmlns:w16se="http://schemas.microsoft.com/office/word/2015/wordml/symex" mc:Ignorable="w14 w15 w16se w16cid w16 w16cex">
   <w:docDefaults>
     <w:rPrDefault>
       <w:rPr>
@@ -1840,6 +4826,7 @@
     <w:lsdException w:name="HTML Sample" w:semiHidden="1" w:unhideWhenUsed="1"/>
     <w:lsdException w:name="HTML Typewriter" w:semiHidden="1" w:unhideWhenUsed="1"/>
     <w:lsdException w:name="HTML Variable" w:semiHidden="1" w:unhideWhenUsed="1"/>
+    <w:lsdException w:name="Normal Table" w:semiHidden="1" w:unhideWhenUsed="1"/>
     <w:lsdException w:name="annotation subject" w:semiHidden="1" w:unhideWhenUsed="1"/>
     <w:lsdException w:name="No List" w:semiHidden="1" w:unhideWhenUsed="1"/>
     <w:lsdException w:name="Outline List 1" w:semiHidden="1" w:unhideWhenUsed="1"/>
@@ -1886,8 +4873,10 @@
     <w:lsdException w:name="Table Subtle 2" w:semiHidden="1" w:unhideWhenUsed="1"/>
     <w:lsdException w:name="Table Web 1" w:semiHidden="1" w:unhideWhenUsed="1"/>
     <w:lsdException w:name="Table Web 2" w:semiHidden="1" w:unhideWhenUsed="1"/>
+    <w:lsdException w:name="Table Web 3" w:semiHidden="1" w:unhideWhenUsed="1"/>
     <w:lsdException w:name="Balloon Text" w:semiHidden="1" w:unhideWhenUsed="1"/>
     <w:lsdException w:name="Table Grid" w:uiPriority="39"/>
+    <w:lsdException w:name="Table Theme" w:semiHidden="1" w:unhideWhenUsed="1"/>
     <w:lsdException w:name="Placeholder Text" w:semiHidden="1"/>
     <w:lsdException w:name="No Spacing" w:uiPriority="1" w:qFormat="1"/>
     <w:lsdException w:name="Light Shading" w:uiPriority="60"/>
@@ -2112,6 +5101,7 @@
   <w:style w:type="paragraph" w:default="1" w:styleId="a">
     <w:name w:val="Normal"/>
     <w:qFormat/>
+    <w:rsid w:val="009450D0"/>
     <w:pPr>
       <w:bidi/>
     </w:pPr>

</xml_diff>

<commit_message>
Updated GUI and fixed issues
</commit_message>
<xml_diff>
--- a/Assignment1/Assignment 1 Report.docx
+++ b/Assignment1/Assignment 1 Report.docx
@@ -45,6 +45,92 @@
         <w:rPr>
           <w:b/>
           <w:bCs/>
+          <w:sz w:val="28"/>
+          <w:szCs w:val="28"/>
+          <w:u w:val="single"/>
+          <w:rtl/>
+        </w:rPr>
+      </w:pPr>
+      <w:r>
+        <w:rPr>
+          <w:rFonts w:hint="cs"/>
+          <w:b/>
+          <w:bCs/>
+          <w:sz w:val="28"/>
+          <w:szCs w:val="28"/>
+          <w:u w:val="single"/>
+          <w:rtl/>
+        </w:rPr>
+        <w:t>מגישים:</w:t>
+      </w:r>
+    </w:p>
+    <w:p>
+      <w:pPr>
+        <w:pStyle w:val="a3"/>
+        <w:numPr>
+          <w:ilvl w:val="0"/>
+          <w:numId w:val="6"/>
+        </w:numPr>
+        <w:rPr>
+          <w:sz w:val="28"/>
+          <w:szCs w:val="28"/>
+        </w:rPr>
+      </w:pPr>
+      <w:r>
+        <w:rPr>
+          <w:rFonts w:hint="cs"/>
+          <w:sz w:val="28"/>
+          <w:szCs w:val="28"/>
+          <w:rtl/>
+        </w:rPr>
+        <w:t>שגיא גוילי</w:t>
+      </w:r>
+      <w:r>
+        <w:rPr>
+          <w:rFonts w:hint="cs"/>
+          <w:sz w:val="28"/>
+          <w:szCs w:val="28"/>
+          <w:rtl/>
+        </w:rPr>
+        <w:t>, ת.ז. 203638804</w:t>
+      </w:r>
+    </w:p>
+    <w:p>
+      <w:pPr>
+        <w:pStyle w:val="a3"/>
+        <w:numPr>
+          <w:ilvl w:val="0"/>
+          <w:numId w:val="6"/>
+        </w:numPr>
+        <w:rPr>
+          <w:sz w:val="28"/>
+          <w:szCs w:val="28"/>
+        </w:rPr>
+      </w:pPr>
+      <w:r>
+        <w:rPr>
+          <w:rFonts w:hint="cs"/>
+          <w:sz w:val="28"/>
+          <w:szCs w:val="28"/>
+          <w:rtl/>
+        </w:rPr>
+        <w:t>אור אשכנזי, ת.ז. 205711419</w:t>
+      </w:r>
+    </w:p>
+    <w:p>
+      <w:pPr>
+        <w:rPr>
+          <w:sz w:val="28"/>
+          <w:szCs w:val="28"/>
+          <w:rtl/>
+        </w:rPr>
+      </w:pPr>
+    </w:p>
+    <w:p>
+      <w:pPr>
+        <w:rPr>
+          <w:b/>
+          <w:bCs/>
           <w:u w:val="single"/>
           <w:rtl/>
         </w:rPr>
@@ -112,15 +198,19 @@
         <w:rPr>
           <w:b/>
           <w:bCs/>
-          <w:u w:val="single"/>
-          <w:rtl/>
-        </w:rPr>
-      </w:pPr>
-      <w:r>
-        <w:rPr>
-          <w:rFonts w:hint="cs"/>
-          <w:b/>
-          <w:bCs/>
+          <w:sz w:val="24"/>
+          <w:szCs w:val="24"/>
+          <w:u w:val="single"/>
+          <w:rtl/>
+        </w:rPr>
+      </w:pPr>
+      <w:r>
+        <w:rPr>
+          <w:rFonts w:hint="cs"/>
+          <w:b/>
+          <w:bCs/>
+          <w:sz w:val="24"/>
+          <w:szCs w:val="24"/>
           <w:u w:val="single"/>
           <w:rtl/>
         </w:rPr>
@@ -239,7 +329,45 @@
           <w:rFonts w:hint="cs"/>
           <w:rtl/>
         </w:rPr>
-        <w:t xml:space="preserve"> את נקודת מרכז המסה אליה שייך מרכז צלע המשולש אותו מצאנו בצעד הראשון, שני הצעדים על ידי חישובים טריגונומטריים. אנחנו מגדילים את ערך הנקודה ה-1 בטבלת הצבירה (</w:t>
+        <w:t xml:space="preserve"> את נקודת מרכז המסה אליה שייך מרכז צלע המשולש אותו מצאנו בצעד הראשון</w:t>
+      </w:r>
+      <w:r>
+        <w:t>;</w:t>
+      </w:r>
+      <w:r>
+        <w:rPr>
+          <w:rFonts w:hint="cs"/>
+          <w:rtl/>
+        </w:rPr>
+        <w:t xml:space="preserve"> שני הצעדים </w:t>
+      </w:r>
+      <w:r>
+        <w:rPr>
+          <w:rFonts w:hint="cs"/>
+          <w:rtl/>
+        </w:rPr>
+        <w:t xml:space="preserve">בוצעו </w:t>
+      </w:r>
+      <w:r>
+        <w:rPr>
+          <w:rFonts w:hint="cs"/>
+          <w:rtl/>
+        </w:rPr>
+        <w:t xml:space="preserve">על ידי חישובים טריגונומטריים. אנחנו מגדילים את ערך הנקודה </w:t>
+      </w:r>
+      <w:r>
+        <w:rPr>
+          <w:rFonts w:hint="cs"/>
+          <w:rtl/>
+        </w:rPr>
+        <w:t>ב-</w:t>
+      </w:r>
+      <w:r>
+        <w:rPr>
+          <w:rFonts w:hint="cs"/>
+          <w:rtl/>
+        </w:rPr>
+        <w:t>1 בטבלת הצבירה (</w:t>
       </w:r>
       <w:r>
         <w:t>Accumulator</w:t>
@@ -249,7 +377,141 @@
           <w:rFonts w:hint="cs"/>
           <w:rtl/>
         </w:rPr>
-        <w:t xml:space="preserve">). בצורה כזו אנו אנחנו מחשבים מרכזי מסה פוטנציאליים עבור פיקסל השפה </w:t>
+        <w:t xml:space="preserve">). בצורה כזו אנו אנחנו מחשבים מרכזי מסה פוטנציאליים עבור פיקסל השפה באיטרציה הנוכחית, על ידי שימוש </w:t>
+      </w:r>
+      <w:r>
+        <w:rPr>
+          <w:rFonts w:hint="cs"/>
+          <w:rtl/>
+        </w:rPr>
+        <w:t>ב</w:t>
+      </w:r>
+      <w:r>
+        <w:rPr>
+          <w:rFonts w:hint="cs"/>
+          <w:rtl/>
+        </w:rPr>
+        <w:t xml:space="preserve">אורכים שונים ממרכז הצלע </w:t>
+      </w:r>
+      <w:r>
+        <w:rPr>
+          <w:rFonts w:hint="cs"/>
+          <w:rtl/>
+        </w:rPr>
+        <w:t xml:space="preserve">(להלן גדלי </w:t>
+      </w:r>
+      <w:r>
+        <w:t>steps</w:t>
+      </w:r>
+      <w:r>
+        <w:rPr>
+          <w:rFonts w:hint="cs"/>
+          <w:rtl/>
+        </w:rPr>
+        <w:t xml:space="preserve">) </w:t>
+      </w:r>
+      <w:r>
+        <w:rPr>
+          <w:rFonts w:hint="cs"/>
+          <w:rtl/>
+        </w:rPr>
+        <w:t xml:space="preserve">שחישבנו בצעד הראשון (מרכז הצלע לפי כיוון הגרדיאנט יכול להיות במקסימום חצי אורך צלע המשולש שנתון לנו </w:t>
+      </w:r>
+      <w:r>
+        <w:rPr>
+          <w:rFonts w:hint="cs"/>
+          <w:b/>
+          <w:bCs/>
+          <w:rtl/>
+        </w:rPr>
+        <w:t>כלפי מטה וגם כלפי מעלה</w:t>
+      </w:r>
+      <w:r>
+        <w:rPr>
+          <w:rFonts w:hint="cs"/>
+          <w:b/>
+          <w:bCs/>
+          <w:rtl/>
+        </w:rPr>
+        <w:t xml:space="preserve">, </w:t>
+      </w:r>
+      <w:r>
+        <w:rPr>
+          <w:rFonts w:hint="cs"/>
+          <w:rtl/>
+        </w:rPr>
+        <w:t>לכן אנחנו רצים על כל ערך בין מינוס חצי אורך הצלע עד אורך הצלע</w:t>
+      </w:r>
+      <w:r>
+        <w:rPr>
+          <w:rFonts w:hint="cs"/>
+          <w:rtl/>
+        </w:rPr>
+        <w:t>-</w:t>
+      </w:r>
+      <w:r>
+        <w:rPr>
+          <w:rFonts w:hint="cs"/>
+          <w:rtl/>
+        </w:rPr>
+        <w:t xml:space="preserve"> שורה 154 בקובץ ה-</w:t>
+      </w:r>
+      <w:r>
+        <w:t>Main</w:t>
+      </w:r>
+      <w:r>
+        <w:rPr>
+          <w:rFonts w:hint="cs"/>
+          <w:rtl/>
+        </w:rPr>
+        <w:t xml:space="preserve"> של </w:t>
+      </w:r>
+      <w:r>
+        <w:t>Hough Transform</w:t>
+      </w:r>
+      <w:r>
+        <w:rPr>
+          <w:rFonts w:hint="cs"/>
+          <w:rtl/>
+        </w:rPr>
+        <w:t>)</w:t>
+      </w:r>
+    </w:p>
+    <w:p>
+      <w:pPr>
+        <w:rPr>
+          <w:rtl/>
+        </w:rPr>
+      </w:pPr>
+      <w:r>
+        <w:rPr>
+          <w:rFonts w:hint="cs"/>
+          <w:rtl/>
+        </w:rPr>
+        <w:t xml:space="preserve">לאחר שצברנו את כל ההצבעות נבצע </w:t>
+      </w:r>
+      <w:r>
+        <w:rPr>
+          <w:rFonts w:asciiTheme="minorBidi" w:eastAsia="ArialMT" w:hAnsiTheme="minorBidi"/>
+        </w:rPr>
+        <w:t>non-maximal suppression</w:t>
+      </w:r>
+      <w:r>
+        <w:rPr>
+          <w:rFonts w:hint="cs"/>
+          <w:rtl/>
+        </w:rPr>
+        <w:t xml:space="preserve"> לטבלת הצבירה, ובכך נשמור את ה-</w:t>
+      </w:r>
+      <w:r>
+        <w:t>peaks</w:t>
+      </w:r>
+      <w:r>
+        <w:rPr>
+          <w:rFonts w:hint="cs"/>
+          <w:rtl/>
+        </w:rPr>
+        <w:t xml:space="preserve"> בטבלה ונצמצם אותה לכדי הנקודות (</w:t>
       </w:r>
       <w:proofErr w:type="spellStart"/>
       <w:r>
@@ -257,7 +519,7 @@
           <w:rFonts w:hint="cs"/>
           <w:rtl/>
         </w:rPr>
-        <w:t>באיטרציה</w:t>
+        <w:t>בגרדיאנט</w:t>
       </w:r>
       <w:proofErr w:type="spellEnd"/>
       <w:r>
@@ -265,119 +527,6 @@
           <w:rFonts w:hint="cs"/>
           <w:rtl/>
         </w:rPr>
-        <w:t xml:space="preserve"> הנוכחית, על ידי שימוש האורכים שונים ממרכז הצלע </w:t>
-      </w:r>
-      <w:r>
-        <w:rPr>
-          <w:rFonts w:hint="cs"/>
-          <w:rtl/>
-        </w:rPr>
-        <w:t xml:space="preserve">(להלן גדלי </w:t>
-      </w:r>
-      <w:r>
-        <w:t>steps</w:t>
-      </w:r>
-      <w:r>
-        <w:rPr>
-          <w:rFonts w:hint="cs"/>
-          <w:rtl/>
-        </w:rPr>
-        <w:t xml:space="preserve">) </w:t>
-      </w:r>
-      <w:r>
-        <w:rPr>
-          <w:rFonts w:hint="cs"/>
-          <w:rtl/>
-        </w:rPr>
-        <w:t xml:space="preserve">שחישבנו בצעד הראשון (מרכז הצלע לפי כיוון הגרדיאנט יכול להיות במקסימום חצי אורך צלע המשולש שנתון לנו </w:t>
-      </w:r>
-      <w:r>
-        <w:rPr>
-          <w:rFonts w:hint="cs"/>
-          <w:b/>
-          <w:bCs/>
-          <w:rtl/>
-        </w:rPr>
-        <w:t xml:space="preserve">כלפי מטה וגם כלפי מעלה </w:t>
-      </w:r>
-      <w:r>
-        <w:rPr>
-          <w:rFonts w:hint="cs"/>
-          <w:rtl/>
-        </w:rPr>
-        <w:t>ולכן אנחנו רצים על כל ערך בין מינוס חצי אורך הצלע עד אורך הצלע, שורה 154 בקובץ ה-</w:t>
-      </w:r>
-      <w:r>
-        <w:t>Main</w:t>
-      </w:r>
-      <w:r>
-        <w:rPr>
-          <w:rFonts w:hint="cs"/>
-          <w:rtl/>
-        </w:rPr>
-        <w:t xml:space="preserve"> של </w:t>
-      </w:r>
-      <w:r>
-        <w:t>Hough Transform</w:t>
-      </w:r>
-      <w:r>
-        <w:rPr>
-          <w:rFonts w:hint="cs"/>
-          <w:rtl/>
-        </w:rPr>
-        <w:t>)</w:t>
-      </w:r>
-    </w:p>
-    <w:p>
-      <w:pPr>
-        <w:rPr>
-          <w:rtl/>
-        </w:rPr>
-      </w:pPr>
-      <w:r>
-        <w:rPr>
-          <w:rFonts w:hint="cs"/>
-          <w:rtl/>
-        </w:rPr>
-        <w:t xml:space="preserve">לאחר שצברנו את כל ההצבעות נבצע </w:t>
-      </w:r>
-      <w:r>
-        <w:rPr>
-          <w:rFonts w:asciiTheme="minorBidi" w:eastAsia="ArialMT" w:hAnsiTheme="minorBidi"/>
-        </w:rPr>
-        <w:t>non-maximal suppression</w:t>
-      </w:r>
-      <w:r>
-        <w:rPr>
-          <w:rFonts w:hint="cs"/>
-          <w:rtl/>
-        </w:rPr>
-        <w:t xml:space="preserve"> לטבלת הצבירה, ובכך נשמור את ה-</w:t>
-      </w:r>
-      <w:r>
-        <w:t>peaks</w:t>
-      </w:r>
-      <w:r>
-        <w:rPr>
-          <w:rFonts w:hint="cs"/>
-          <w:rtl/>
-        </w:rPr>
-        <w:t xml:space="preserve"> בטבלה ונצמצם אותה לכדי הנקודות (</w:t>
-      </w:r>
-      <w:proofErr w:type="spellStart"/>
-      <w:r>
-        <w:rPr>
-          <w:rFonts w:hint="cs"/>
-          <w:rtl/>
-        </w:rPr>
-        <w:t>בגרדיאנט</w:t>
-      </w:r>
-      <w:proofErr w:type="spellEnd"/>
-      <w:r>
-        <w:rPr>
-          <w:rFonts w:hint="cs"/>
-          <w:rtl/>
-        </w:rPr>
         <w:t xml:space="preserve"> ספציפי) שקיבלו את מירב ההצבעות גם בשלב הצבירה ולאחר מכן גם על ידי החישוב המרחבי בגודל חלון נתון</w:t>
       </w:r>
       <w:r>
@@ -454,7 +603,31 @@
           <w:rFonts w:hint="cs"/>
           <w:rtl/>
         </w:rPr>
-        <w:t xml:space="preserve"> משתנות בין נקודת מרכז מסה לאחרת), גם זאת על ידי חישובים טריגונומטריים.</w:t>
+        <w:t xml:space="preserve"> משתנות בין נקודת מרכז מסה</w:t>
+      </w:r>
+      <w:r>
+        <w:rPr>
+          <w:rFonts w:hint="cs"/>
+          <w:rtl/>
+        </w:rPr>
+        <w:t xml:space="preserve"> אחת</w:t>
+      </w:r>
+      <w:r>
+        <w:rPr>
+          <w:rFonts w:hint="cs"/>
+          <w:rtl/>
+        </w:rPr>
+        <w:t xml:space="preserve"> לאחרת)</w:t>
+      </w:r>
+      <w:r>
+        <w:t>;</w:t>
+      </w:r>
+      <w:r>
+        <w:rPr>
+          <w:rFonts w:hint="cs"/>
+          <w:rtl/>
+        </w:rPr>
+        <w:t xml:space="preserve"> גם זאת על ידי חישובים טריגונומטריים.</w:t>
       </w:r>
     </w:p>
     <w:p>
@@ -468,13 +641,13 @@
           <w:noProof/>
         </w:rPr>
         <w:drawing>
-          <wp:anchor distT="0" distB="0" distL="114300" distR="114300" simplePos="0" relativeHeight="251661312" behindDoc="0" locked="0" layoutInCell="1" allowOverlap="1" wp14:anchorId="3E2AE5F5" wp14:editId="53BDA576">
+          <wp:anchor distT="0" distB="0" distL="114300" distR="114300" simplePos="0" relativeHeight="251661312" behindDoc="0" locked="0" layoutInCell="1" allowOverlap="1" wp14:anchorId="3E2AE5F5" wp14:editId="483A230E">
             <wp:simplePos x="0" y="0"/>
             <wp:positionH relativeFrom="column">
-              <wp:posOffset>-243840</wp:posOffset>
+              <wp:posOffset>-251460</wp:posOffset>
             </wp:positionH>
             <wp:positionV relativeFrom="paragraph">
-              <wp:posOffset>282575</wp:posOffset>
+              <wp:posOffset>8255</wp:posOffset>
             </wp:positionV>
             <wp:extent cx="1781175" cy="3038475"/>
             <wp:effectExtent l="0" t="0" r="9525" b="9525"/>
@@ -529,14 +702,18 @@
         <w:rPr>
           <w:b/>
           <w:bCs/>
-          <w:u w:val="single"/>
-          <w:rtl/>
-        </w:rPr>
-      </w:pPr>
-      <w:r>
-        <w:rPr>
-          <w:b/>
-          <w:bCs/>
+          <w:sz w:val="24"/>
+          <w:szCs w:val="24"/>
+          <w:u w:val="single"/>
+          <w:rtl/>
+        </w:rPr>
+      </w:pPr>
+      <w:r>
+        <w:rPr>
+          <w:b/>
+          <w:bCs/>
+          <w:sz w:val="24"/>
+          <w:szCs w:val="24"/>
           <w:u w:val="single"/>
         </w:rPr>
         <w:t>Triangels_1/ image002</w:t>
@@ -783,34 +960,19 @@
       </w:pPr>
       <w:r>
         <w:rPr>
-          <w:rFonts w:asciiTheme="minorBidi" w:hAnsiTheme="minorBidi" w:hint="cs"/>
-          <w:rtl/>
-        </w:rPr>
-        <w:t>נוספות. היה לנו מאוד קשה להתגבר על הבעיה הנ"ל במימוש האלגוריתם ועל כן התוצאות הללו.</w:t>
-      </w:r>
-    </w:p>
-    <w:p>
-      <w:pPr>
-        <w:rPr>
-          <w:rFonts w:asciiTheme="minorBidi" w:hAnsiTheme="minorBidi"/>
-          <w:rtl/>
-        </w:rPr>
-      </w:pPr>
-      <w:r>
-        <w:rPr>
           <w:noProof/>
         </w:rPr>
         <w:drawing>
-          <wp:anchor distT="0" distB="0" distL="114300" distR="114300" simplePos="0" relativeHeight="251662336" behindDoc="0" locked="0" layoutInCell="1" allowOverlap="1" wp14:anchorId="5179C8A0" wp14:editId="12437AAA">
+          <wp:anchor distT="0" distB="0" distL="114300" distR="114300" simplePos="0" relativeHeight="251662336" behindDoc="0" locked="0" layoutInCell="1" allowOverlap="1" wp14:anchorId="5179C8A0" wp14:editId="78FF77D2">
             <wp:simplePos x="0" y="0"/>
             <wp:positionH relativeFrom="margin">
-              <wp:posOffset>-45720</wp:posOffset>
+              <wp:posOffset>119380</wp:posOffset>
             </wp:positionH>
             <wp:positionV relativeFrom="paragraph">
-              <wp:posOffset>285115</wp:posOffset>
+              <wp:posOffset>240030</wp:posOffset>
             </wp:positionV>
-            <wp:extent cx="1400881" cy="2484120"/>
-            <wp:effectExtent l="0" t="0" r="8890" b="0"/>
+            <wp:extent cx="983983" cy="1744854"/>
+            <wp:effectExtent l="0" t="0" r="6985" b="8255"/>
             <wp:wrapNone/>
             <wp:docPr id="5" name="תמונה 5"/>
             <wp:cNvGraphicFramePr>
@@ -838,7 +1000,7 @@
                   <pic:spPr>
                     <a:xfrm>
                       <a:off x="0" y="0"/>
-                      <a:ext cx="1400881" cy="2484120"/>
+                      <a:ext cx="983983" cy="1744854"/>
                     </a:xfrm>
                     <a:prstGeom prst="rect">
                       <a:avLst/>
@@ -861,6 +1023,21 @@
           <w:rFonts w:asciiTheme="minorBidi" w:hAnsiTheme="minorBidi" w:hint="cs"/>
           <w:rtl/>
         </w:rPr>
+        <w:t>נוספות. היה לנו מאוד קשה להתגבר על הבעיה הנ"ל במימוש האלגוריתם ועל כן התוצאות הללו.</w:t>
+      </w:r>
+    </w:p>
+    <w:p>
+      <w:pPr>
+        <w:rPr>
+          <w:rFonts w:asciiTheme="minorBidi" w:hAnsiTheme="minorBidi"/>
+          <w:rtl/>
+        </w:rPr>
+      </w:pPr>
+      <w:r>
+        <w:rPr>
+          <w:rFonts w:asciiTheme="minorBidi" w:hAnsiTheme="minorBidi" w:hint="cs"/>
+          <w:rtl/>
+        </w:rPr>
         <w:t>לדעתנו ניתן להתגבר על הבעיה על ידי</w:t>
       </w:r>
       <w:r>
@@ -994,71 +1171,32 @@
     <w:p>
       <w:pPr>
         <w:rPr>
-          <w:b/>
-          <w:bCs/>
-          <w:sz w:val="28"/>
-          <w:szCs w:val="28"/>
-          <w:u w:val="single"/>
-        </w:rPr>
-      </w:pPr>
-    </w:p>
-    <w:p>
-      <w:pPr>
-        <w:rPr>
-          <w:b/>
-          <w:bCs/>
-          <w:sz w:val="28"/>
-          <w:szCs w:val="28"/>
-          <w:u w:val="single"/>
-        </w:rPr>
-      </w:pPr>
-    </w:p>
-    <w:p>
-      <w:pPr>
-        <w:rPr>
-          <w:b/>
-          <w:bCs/>
-          <w:sz w:val="28"/>
-          <w:szCs w:val="28"/>
-          <w:u w:val="single"/>
-        </w:rPr>
-      </w:pPr>
-    </w:p>
-    <w:p>
-      <w:pPr>
-        <w:rPr>
-          <w:b/>
-          <w:bCs/>
-          <w:sz w:val="28"/>
-          <w:szCs w:val="28"/>
-          <w:u w:val="single"/>
-        </w:rPr>
-      </w:pPr>
-    </w:p>
-    <w:p>
-      <w:pPr>
-        <w:rPr>
-          <w:b/>
-          <w:bCs/>
-          <w:u w:val="single"/>
-        </w:rPr>
-      </w:pPr>
-      <w:r>
-        <w:rPr>
-          <w:b/>
-          <w:bCs/>
+          <w:rFonts w:asciiTheme="minorBidi" w:hAnsiTheme="minorBidi" w:hint="cs"/>
+        </w:rPr>
+      </w:pPr>
+    </w:p>
+    <w:p>
+      <w:pPr>
+        <w:rPr>
+          <w:rFonts w:hint="cs"/>
+          <w:b/>
+          <w:bCs/>
+          <w:sz w:val="24"/>
+          <w:szCs w:val="24"/>
+          <w:u w:val="single"/>
+          <w:rtl/>
+        </w:rPr>
+      </w:pPr>
+      <w:r>
+        <w:rPr>
+          <w:b/>
+          <w:bCs/>
+          <w:sz w:val="24"/>
+          <w:szCs w:val="24"/>
           <w:u w:val="single"/>
         </w:rPr>
         <w:lastRenderedPageBreak/>
-        <w:t>Triangels_1/ image00</w:t>
-      </w:r>
-      <w:r>
-        <w:rPr>
-          <w:b/>
-          <w:bCs/>
-          <w:u w:val="single"/>
-        </w:rPr>
-        <w:t>3</w:t>
+        <w:t>Triangels_1/ image003</w:t>
       </w:r>
     </w:p>
     <w:p>
@@ -1185,7 +1323,21 @@
           <w:rFonts w:asciiTheme="minorBidi" w:hAnsiTheme="minorBidi" w:hint="cs"/>
           <w:rtl/>
         </w:rPr>
-        <w:t>התחתון לא באורך הנתון ועל כל לא זוהה)</w:t>
+        <w:t>התחתון לא באורך הנתון ועל כ</w:t>
+      </w:r>
+      <w:r>
+        <w:rPr>
+          <w:rFonts w:asciiTheme="minorBidi" w:hAnsiTheme="minorBidi" w:hint="cs"/>
+          <w:rtl/>
+        </w:rPr>
+        <w:t>ן</w:t>
+      </w:r>
+      <w:r>
+        <w:rPr>
+          <w:rFonts w:asciiTheme="minorBidi" w:hAnsiTheme="minorBidi" w:hint="cs"/>
+          <w:rtl/>
+        </w:rPr>
+        <w:t xml:space="preserve"> לא זוהה)</w:t>
       </w:r>
       <w:r>
         <w:rPr>
@@ -1199,7 +1351,21 @@
           <w:rFonts w:asciiTheme="minorBidi" w:hAnsiTheme="minorBidi" w:hint="cs"/>
           <w:rtl/>
         </w:rPr>
-        <w:t>הבעיות שניתן לראות הן בחלק מהמשולשים</w:t>
+        <w:t>הבעיות שניתן לראות</w:t>
+      </w:r>
+      <w:r>
+        <w:rPr>
+          <w:rFonts w:asciiTheme="minorBidi" w:hAnsiTheme="minorBidi" w:hint="cs"/>
+          <w:rtl/>
+        </w:rPr>
+        <w:t xml:space="preserve"> </w:t>
+      </w:r>
+      <w:r>
+        <w:rPr>
+          <w:rFonts w:asciiTheme="minorBidi" w:hAnsiTheme="minorBidi" w:hint="cs"/>
+          <w:rtl/>
+        </w:rPr>
+        <w:t>בחלק מהמשולשים</w:t>
       </w:r>
       <w:r>
         <w:rPr>
@@ -1248,7 +1414,7 @@
           <w:rFonts w:asciiTheme="minorBidi" w:hAnsiTheme="minorBidi" w:hint="cs"/>
           <w:rtl/>
         </w:rPr>
-        <w:t>יותר, ובחלק אחר במיקום לא נכון של מרכז המסה וכתוצאה</w:t>
+        <w:t>יותר, ובחלק אחר מיקום לא נכון של מרכז המסה וכתוצאה</w:t>
       </w:r>
       <w:r>
         <w:rPr>
@@ -1291,76 +1457,68 @@
           <w:rFonts w:asciiTheme="minorBidi" w:hAnsiTheme="minorBidi" w:hint="cs"/>
           <w:rtl/>
         </w:rPr>
+        <w:t xml:space="preserve">הדבר נובע ככל הנראה שוב מאלגוריתם </w:t>
+      </w:r>
+      <w:r>
+        <w:rPr>
+          <w:rFonts w:asciiTheme="minorBidi" w:hAnsiTheme="minorBidi"/>
+          <w:rtl/>
+        </w:rPr>
+        <w:t>ה-</w:t>
+      </w:r>
+      <w:r>
+        <w:rPr>
+          <w:rFonts w:asciiTheme="minorBidi" w:eastAsia="ArialMT" w:hAnsiTheme="minorBidi"/>
+        </w:rPr>
+        <w:t>non-maximal</w:t>
+      </w:r>
+      <w:r>
+        <w:rPr>
+          <w:rFonts w:asciiTheme="minorBidi" w:hAnsiTheme="minorBidi"/>
+        </w:rPr>
         <w:t xml:space="preserve"> </w:t>
       </w:r>
       <w:r>
         <w:rPr>
-          <w:rFonts w:asciiTheme="minorBidi" w:hAnsiTheme="minorBidi" w:hint="cs"/>
-          <w:rtl/>
-        </w:rPr>
-        <w:t xml:space="preserve">הדבר נובע ככל הנראה שוב מאלגוריתם </w:t>
-      </w:r>
-      <w:r>
-        <w:rPr>
-          <w:rFonts w:asciiTheme="minorBidi" w:hAnsiTheme="minorBidi"/>
-          <w:rtl/>
-        </w:rPr>
-        <w:t>ה-</w:t>
-      </w:r>
-      <w:r>
-        <w:rPr>
           <w:rFonts w:asciiTheme="minorBidi" w:eastAsia="ArialMT" w:hAnsiTheme="minorBidi"/>
         </w:rPr>
-        <w:t>non-maximal</w:t>
-      </w:r>
-      <w:r>
-        <w:rPr>
-          <w:rFonts w:asciiTheme="minorBidi" w:hAnsiTheme="minorBidi"/>
+        <w:t>Suppression</w:t>
+      </w:r>
+      <w:r>
+        <w:rPr>
+          <w:rFonts w:asciiTheme="minorBidi" w:eastAsia="ArialMT" w:hAnsiTheme="minorBidi" w:hint="cs"/>
+          <w:rtl/>
+        </w:rPr>
+        <w:t xml:space="preserve"> שנתפסו בו כמה נקודות מסה עם הצבעה שווה</w:t>
+      </w:r>
+      <w:r>
+        <w:rPr>
+          <w:rFonts w:asciiTheme="minorBidi" w:hAnsiTheme="minorBidi" w:hint="cs"/>
+          <w:rtl/>
         </w:rPr>
         <w:t xml:space="preserve"> </w:t>
       </w:r>
       <w:r>
         <w:rPr>
+          <w:rFonts w:asciiTheme="minorBidi" w:eastAsia="ArialMT" w:hAnsiTheme="minorBidi" w:hint="cs"/>
+          <w:rtl/>
+        </w:rPr>
+        <w:t>אך לא המתאימות ביותר למשולש הנתון בתמונה.</w:t>
+      </w:r>
+    </w:p>
+    <w:p>
+      <w:pPr>
+        <w:rPr>
           <w:rFonts w:asciiTheme="minorBidi" w:eastAsia="ArialMT" w:hAnsiTheme="minorBidi"/>
-        </w:rPr>
-        <w:t>Suppression</w:t>
-      </w:r>
+          <w:rtl/>
+        </w:rPr>
+      </w:pPr>
       <w:r>
         <w:rPr>
           <w:rFonts w:asciiTheme="minorBidi" w:eastAsia="ArialMT" w:hAnsiTheme="minorBidi" w:hint="cs"/>
           <w:rtl/>
         </w:rPr>
-        <w:t xml:space="preserve"> שנתפסו בו כמה נקודות מסה עם הצבעה שווה</w:t>
-      </w:r>
-    </w:p>
-    <w:p>
-      <w:pPr>
-        <w:rPr>
-          <w:rFonts w:asciiTheme="minorBidi" w:eastAsia="ArialMT" w:hAnsiTheme="minorBidi"/>
-          <w:rtl/>
-        </w:rPr>
-      </w:pPr>
-      <w:r>
-        <w:rPr>
-          <w:rFonts w:asciiTheme="minorBidi" w:eastAsia="ArialMT" w:hAnsiTheme="minorBidi" w:hint="cs"/>
-          <w:rtl/>
-        </w:rPr>
-        <w:t>אך לא המתאימות ביותר למשולש הנתון בתמונה.</w:t>
-      </w:r>
-    </w:p>
-    <w:p>
-      <w:pPr>
-        <w:rPr>
-          <w:rFonts w:asciiTheme="minorBidi" w:eastAsia="ArialMT" w:hAnsiTheme="minorBidi"/>
-          <w:rtl/>
-        </w:rPr>
-      </w:pPr>
-      <w:r>
-        <w:rPr>
-          <w:rFonts w:asciiTheme="minorBidi" w:eastAsia="ArialMT" w:hAnsiTheme="minorBidi" w:hint="cs"/>
-          <w:rtl/>
-        </w:rPr>
-        <w:t>הפתרון לבעיה הוא שוב מעבר על כל פיקסל ופיקסל, בדומה לפתרון בתמונה הקודמת, אך כאמור זהו פתרון עם עלות חישובית גבוהה הרבה יותר (זמן ריצה שעלול להגיע לשעה של ריצה אל מול הפתרון שהנוכחי שמאפשר זמן ריצה של דקה)</w:t>
+        <w:t>הפתרון לבעיה הוא שוב מעבר על כל פיקסל ופיקסל, בדומה לפתרון בתמונה הקודמת, אך כאמור זהו פתרון עם עלות חישובית גבוהה הרבה יותר (זמן ריצה שעלול להגיע לשעה של ריצה אל מול הפתרון הנוכחי שמאפשר זמן ריצה של דקה)</w:t>
       </w:r>
     </w:p>
     <w:p>
@@ -1378,7 +1536,7 @@
           <w:noProof/>
         </w:rPr>
         <w:drawing>
-          <wp:anchor distT="0" distB="0" distL="114300" distR="114300" simplePos="0" relativeHeight="251663360" behindDoc="0" locked="0" layoutInCell="1" allowOverlap="1" wp14:anchorId="0EDA9A25" wp14:editId="11B30AC1">
+          <wp:anchor distT="0" distB="0" distL="114300" distR="114300" simplePos="0" relativeHeight="251663360" behindDoc="0" locked="0" layoutInCell="1" allowOverlap="1" wp14:anchorId="0EDA9A25" wp14:editId="06CF9EEB">
             <wp:simplePos x="0" y="0"/>
             <wp:positionH relativeFrom="column">
               <wp:posOffset>3040380</wp:posOffset>
@@ -1548,7 +1706,7 @@
           <w:noProof/>
         </w:rPr>
         <w:drawing>
-          <wp:anchor distT="0" distB="0" distL="114300" distR="114300" simplePos="0" relativeHeight="251664384" behindDoc="0" locked="0" layoutInCell="1" allowOverlap="1" wp14:anchorId="56FBBE48" wp14:editId="46A143EE">
+          <wp:anchor distT="0" distB="0" distL="114300" distR="114300" simplePos="0" relativeHeight="251664384" behindDoc="0" locked="0" layoutInCell="1" allowOverlap="1" wp14:anchorId="56FBBE48" wp14:editId="732451F4">
             <wp:simplePos x="0" y="0"/>
             <wp:positionH relativeFrom="margin">
               <wp:posOffset>-167640</wp:posOffset>
@@ -1729,16 +1887,22 @@
     <w:p>
       <w:pPr>
         <w:rPr>
-          <w:b/>
-          <w:bCs/>
-          <w:u w:val="single"/>
-        </w:rPr>
-      </w:pPr>
-      <w:r>
-        <w:rPr>
-          <w:rFonts w:hint="cs"/>
-          <w:b/>
-          <w:bCs/>
+          <w:rFonts w:hint="cs"/>
+          <w:b/>
+          <w:bCs/>
+          <w:sz w:val="24"/>
+          <w:szCs w:val="24"/>
+          <w:u w:val="single"/>
+          <w:rtl/>
+        </w:rPr>
+      </w:pPr>
+      <w:r>
+        <w:rPr>
+          <w:rFonts w:hint="cs"/>
+          <w:b/>
+          <w:bCs/>
+          <w:sz w:val="24"/>
+          <w:szCs w:val="24"/>
           <w:u w:val="single"/>
         </w:rPr>
         <w:lastRenderedPageBreak/>
@@ -1748,38 +1912,18 @@
         <w:rPr>
           <w:b/>
           <w:bCs/>
-          <w:u w:val="single"/>
-        </w:rPr>
-        <w:t>ria</w:t>
-      </w:r>
-      <w:r>
-        <w:rPr>
-          <w:b/>
-          <w:bCs/>
-          <w:u w:val="single"/>
-        </w:rPr>
-        <w:t>ngels_</w:t>
-      </w:r>
-      <w:r>
-        <w:rPr>
-          <w:b/>
-          <w:bCs/>
-          <w:u w:val="single"/>
-        </w:rPr>
-        <w:t>2</w:t>
-      </w:r>
-      <w:r>
-        <w:rPr>
-          <w:b/>
-          <w:bCs/>
-          <w:u w:val="single"/>
-        </w:rPr>
-        <w:t>/ image00</w:t>
-      </w:r>
-      <w:r>
-        <w:rPr>
-          <w:b/>
-          <w:bCs/>
+          <w:sz w:val="24"/>
+          <w:szCs w:val="24"/>
+          <w:u w:val="single"/>
+        </w:rPr>
+        <w:t>riangels_2/ image00</w:t>
+      </w:r>
+      <w:r>
+        <w:rPr>
+          <w:b/>
+          <w:bCs/>
+          <w:sz w:val="24"/>
+          <w:szCs w:val="24"/>
           <w:u w:val="single"/>
         </w:rPr>
         <w:t>1</w:t>
@@ -1932,7 +2076,21 @@
           <w:rFonts w:asciiTheme="minorBidi" w:hAnsiTheme="minorBidi" w:hint="cs"/>
           <w:rtl/>
         </w:rPr>
-        <w:t>ניתן לראות שעל אף המשולשים הרבים מאוד לפחות חצי</w:t>
+        <w:t>ניתן לראות שעל אף המשולשים הרבים</w:t>
+      </w:r>
+      <w:r>
+        <w:rPr>
+          <w:rFonts w:asciiTheme="minorBidi" w:hAnsiTheme="minorBidi" w:hint="cs"/>
+          <w:rtl/>
+        </w:rPr>
+        <w:t>,</w:t>
+      </w:r>
+      <w:r>
+        <w:rPr>
+          <w:rFonts w:asciiTheme="minorBidi" w:hAnsiTheme="minorBidi" w:hint="cs"/>
+          <w:rtl/>
+        </w:rPr>
+        <w:t xml:space="preserve"> לפחות חצי</w:t>
       </w:r>
       <w:r>
         <w:rPr>
@@ -1994,6 +2152,47 @@
     <w:p>
       <w:pPr>
         <w:rPr>
+          <w:rFonts w:asciiTheme="minorBidi" w:hAnsiTheme="minorBidi" w:hint="cs"/>
+          <w:rtl/>
+        </w:rPr>
+      </w:pPr>
+      <w:r>
+        <w:rPr>
+          <w:rFonts w:asciiTheme="minorBidi" w:hAnsiTheme="minorBidi" w:hint="cs"/>
+          <w:rtl/>
+        </w:rPr>
+        <w:t>בגלל שהתמונה מורכבת ממשולשים בלבד, כלל ה-</w:t>
+      </w:r>
+      <w:r>
+        <w:rPr>
+          <w:rFonts w:asciiTheme="minorBidi" w:hAnsiTheme="minorBidi"/>
+        </w:rPr>
+        <w:t>Edges</w:t>
+      </w:r>
+      <w:r>
+        <w:rPr>
+          <w:rFonts w:asciiTheme="minorBidi" w:hAnsiTheme="minorBidi" w:hint="cs"/>
+          <w:rtl/>
+        </w:rPr>
+        <w:t xml:space="preserve"> שמרכיבים את התמונה הם משולשים. דבר חשוב ששמנו לב אליו הוא חישוב השפות על ידי ספים (נמוך וגבוה) עם ערכים נמוכים יחסית, על מנת שנתפוס כמה שיותר </w:t>
+      </w:r>
+      <w:r>
+        <w:rPr>
+          <w:rFonts w:asciiTheme="minorBidi" w:hAnsiTheme="minorBidi"/>
+        </w:rPr>
+        <w:t>Edges</w:t>
+      </w:r>
+      <w:r>
+        <w:rPr>
+          <w:rFonts w:asciiTheme="minorBidi" w:hAnsiTheme="minorBidi" w:hint="cs"/>
+          <w:rtl/>
+        </w:rPr>
+        <w:t>.</w:t>
+      </w:r>
+    </w:p>
+    <w:p>
+      <w:pPr>
+        <w:rPr>
           <w:rFonts w:asciiTheme="minorBidi" w:hAnsiTheme="minorBidi"/>
           <w:rtl/>
         </w:rPr>
@@ -2055,7 +2254,21 @@
           <w:rFonts w:asciiTheme="minorBidi" w:hAnsiTheme="minorBidi" w:hint="cs"/>
           <w:rtl/>
         </w:rPr>
-        <w:t xml:space="preserve"> בכדי למנוע כפילויות רבות וריבוי זיהויים לא נכונים, מצד שני הדבר הוריד מספר לא מועט של זיהויים נכונים אמנם שקיבלו הצבעות נמוכות יותר (אולי בגלל השפות הרבות שזוהו על ידי קני</w:t>
+        <w:t xml:space="preserve"> בכדי למנוע כפילויות רבות וריבוי זיהויים לא נכונים, מצד שני הדבר הוריד מספר לא מועט של זיהויים נכונים</w:t>
+      </w:r>
+      <w:r>
+        <w:rPr>
+          <w:rFonts w:asciiTheme="minorBidi" w:hAnsiTheme="minorBidi" w:hint="cs"/>
+          <w:rtl/>
+        </w:rPr>
+        <w:t xml:space="preserve"> </w:t>
+      </w:r>
+      <w:r>
+        <w:rPr>
+          <w:rFonts w:asciiTheme="minorBidi" w:hAnsiTheme="minorBidi" w:hint="cs"/>
+          <w:rtl/>
+        </w:rPr>
+        <w:t>שקיבלו הצבעות נמוכות יותר (אולי בגלל השפות הרבות שזוהו על ידי קני</w:t>
       </w:r>
       <w:r>
         <w:rPr>
@@ -2288,13 +2501,13 @@
           <w:noProof/>
         </w:rPr>
         <w:drawing>
-          <wp:anchor distT="0" distB="0" distL="114300" distR="114300" simplePos="0" relativeHeight="251666432" behindDoc="0" locked="0" layoutInCell="1" allowOverlap="1" wp14:anchorId="5DF0715B" wp14:editId="76AB5F89">
+          <wp:anchor distT="0" distB="0" distL="114300" distR="114300" simplePos="0" relativeHeight="251666432" behindDoc="0" locked="0" layoutInCell="1" allowOverlap="1" wp14:anchorId="5DF0715B" wp14:editId="5703CC2B">
             <wp:simplePos x="0" y="0"/>
             <wp:positionH relativeFrom="margin">
-              <wp:align>center</wp:align>
+              <wp:posOffset>443865</wp:posOffset>
             </wp:positionH>
             <wp:positionV relativeFrom="paragraph">
-              <wp:posOffset>114300</wp:posOffset>
+              <wp:posOffset>7620</wp:posOffset>
             </wp:positionV>
             <wp:extent cx="5565598" cy="3703309"/>
             <wp:effectExtent l="0" t="0" r="0" b="0"/>
@@ -2435,50 +2648,33 @@
     <w:p>
       <w:pPr>
         <w:rPr>
-          <w:b/>
-          <w:bCs/>
-          <w:sz w:val="28"/>
-          <w:szCs w:val="28"/>
-          <w:u w:val="single"/>
-        </w:rPr>
-      </w:pPr>
-    </w:p>
-    <w:p>
-      <w:pPr>
-        <w:rPr>
-          <w:b/>
-          <w:bCs/>
-          <w:sz w:val="28"/>
-          <w:szCs w:val="28"/>
-          <w:u w:val="single"/>
-        </w:rPr>
-      </w:pPr>
-    </w:p>
-    <w:p>
-      <w:pPr>
-        <w:rPr>
-          <w:b/>
-          <w:bCs/>
-          <w:sz w:val="28"/>
-          <w:szCs w:val="28"/>
-          <w:u w:val="single"/>
-        </w:rPr>
-      </w:pPr>
-    </w:p>
-    <w:p>
-      <w:pPr>
-        <w:rPr>
-          <w:b/>
-          <w:bCs/>
-          <w:u w:val="single"/>
-          <w:rtl/>
-        </w:rPr>
-      </w:pPr>
-      <w:r>
-        <w:rPr>
-          <w:rFonts w:hint="cs"/>
-          <w:b/>
-          <w:bCs/>
+          <w:rFonts w:hint="cs"/>
+          <w:b/>
+          <w:bCs/>
+          <w:sz w:val="28"/>
+          <w:szCs w:val="28"/>
+          <w:u w:val="single"/>
+        </w:rPr>
+      </w:pPr>
+    </w:p>
+    <w:p>
+      <w:pPr>
+        <w:rPr>
+          <w:b/>
+          <w:bCs/>
+          <w:sz w:val="24"/>
+          <w:szCs w:val="24"/>
+          <w:u w:val="single"/>
+          <w:rtl/>
+        </w:rPr>
+      </w:pPr>
+      <w:r>
+        <w:rPr>
+          <w:rFonts w:hint="cs"/>
+          <w:b/>
+          <w:bCs/>
+          <w:sz w:val="24"/>
+          <w:szCs w:val="24"/>
           <w:u w:val="single"/>
         </w:rPr>
         <w:lastRenderedPageBreak/>
@@ -2488,41 +2684,11 @@
         <w:rPr>
           <w:b/>
           <w:bCs/>
-          <w:u w:val="single"/>
-        </w:rPr>
-        <w:t>ria</w:t>
-      </w:r>
-      <w:r>
-        <w:rPr>
-          <w:b/>
-          <w:bCs/>
-          <w:u w:val="single"/>
-        </w:rPr>
-        <w:t>ngels_</w:t>
-      </w:r>
-      <w:r>
-        <w:rPr>
-          <w:b/>
-          <w:bCs/>
-          <w:u w:val="single"/>
-        </w:rPr>
-        <w:t>2</w:t>
-      </w:r>
-      <w:r>
-        <w:rPr>
-          <w:b/>
-          <w:bCs/>
-          <w:u w:val="single"/>
-        </w:rPr>
-        <w:t>/ image00</w:t>
-      </w:r>
-      <w:r>
-        <w:rPr>
-          <w:b/>
-          <w:bCs/>
-          <w:u w:val="single"/>
-        </w:rPr>
-        <w:t>6</w:t>
+          <w:sz w:val="24"/>
+          <w:szCs w:val="24"/>
+          <w:u w:val="single"/>
+        </w:rPr>
+        <w:t>riangels_2/ image006</w:t>
       </w:r>
     </w:p>
     <w:p>
@@ -2654,7 +2820,51 @@
     <w:p>
       <w:pPr>
         <w:rPr>
-          <w:rFonts w:asciiTheme="minorBidi" w:hAnsiTheme="minorBidi"/>
+          <w:rFonts w:asciiTheme="minorBidi" w:hAnsiTheme="minorBidi" w:hint="cs"/>
+          <w:rtl/>
+        </w:rPr>
+      </w:pPr>
+      <w:r>
+        <w:rPr>
+          <w:rFonts w:asciiTheme="minorBidi" w:hAnsiTheme="minorBidi" w:hint="cs"/>
+          <w:rtl/>
+        </w:rPr>
+        <w:t xml:space="preserve">התמונה מקורית מטושטשת בחלקה העליון- על מנת להתגבר על בעיה זו, ניסינו להוסיף טשטוש גאוסיאני שאמור להעלים את הרעש שניתן לראות בתמונת הקני (הכוונה לרעש בתוך המשולשים עצמם) במיוחד בחלק התחתון והחד יותר של התמונה. התוצאות הראו שבסופו של דבר על אף הרעש התוצאות היו טובות יותר מאשר מפת </w:t>
+      </w:r>
+      <w:r>
+        <w:rPr>
+          <w:rFonts w:asciiTheme="minorBidi" w:hAnsiTheme="minorBidi"/>
+        </w:rPr>
+        <w:t>Edges</w:t>
+      </w:r>
+      <w:r>
+        <w:rPr>
+          <w:rFonts w:asciiTheme="minorBidi" w:hAnsiTheme="minorBidi" w:hint="cs"/>
+          <w:rtl/>
+        </w:rPr>
+        <w:t xml:space="preserve"> ללא הרעש (כלומר שהוספנו לה </w:t>
+      </w:r>
+      <w:proofErr w:type="spellStart"/>
+      <w:r>
+        <w:rPr>
+          <w:rFonts w:asciiTheme="minorBidi" w:hAnsiTheme="minorBidi" w:hint="cs"/>
+          <w:rtl/>
+        </w:rPr>
+        <w:t>טישטוש</w:t>
+      </w:r>
+      <w:proofErr w:type="spellEnd"/>
+      <w:r>
+        <w:rPr>
+          <w:rFonts w:asciiTheme="minorBidi" w:hAnsiTheme="minorBidi" w:hint="cs"/>
+          <w:rtl/>
+        </w:rPr>
+        <w:t xml:space="preserve"> גאוסיאני), ככל הנראה הדבר מתקבל מפני שהרעש עצמו אינו בצורה משולשים כך שטבלת הצבירה לא קיבלה הצבעות גבוהות מדי לשפות הללו.</w:t>
+      </w:r>
+    </w:p>
+    <w:p>
+      <w:pPr>
+        <w:rPr>
+          <w:rFonts w:asciiTheme="minorBidi" w:hAnsiTheme="minorBidi" w:hint="cs"/>
           <w:rtl/>
         </w:rPr>
       </w:pPr>
@@ -2701,7 +2911,7 @@
     <w:p>
       <w:pPr>
         <w:rPr>
-          <w:rFonts w:asciiTheme="minorBidi" w:hAnsiTheme="minorBidi" w:hint="cs"/>
+          <w:rFonts w:asciiTheme="minorBidi" w:hAnsiTheme="minorBidi"/>
           <w:rtl/>
         </w:rPr>
       </w:pPr>
@@ -2710,16 +2920,16 @@
           <w:noProof/>
         </w:rPr>
         <w:drawing>
-          <wp:anchor distT="0" distB="0" distL="114300" distR="114300" simplePos="0" relativeHeight="251668480" behindDoc="0" locked="0" layoutInCell="1" allowOverlap="1" wp14:anchorId="28904797" wp14:editId="69C3FE90">
+          <wp:anchor distT="0" distB="0" distL="114300" distR="114300" simplePos="0" relativeHeight="251668480" behindDoc="0" locked="0" layoutInCell="1" allowOverlap="1" wp14:anchorId="28904797" wp14:editId="1D9286EB">
             <wp:simplePos x="0" y="0"/>
             <wp:positionH relativeFrom="margin">
-              <wp:posOffset>983345</wp:posOffset>
+              <wp:posOffset>899160</wp:posOffset>
             </wp:positionH>
             <wp:positionV relativeFrom="paragraph">
-              <wp:posOffset>438150</wp:posOffset>
+              <wp:posOffset>344805</wp:posOffset>
             </wp:positionV>
-            <wp:extent cx="4099560" cy="4131679"/>
-            <wp:effectExtent l="0" t="0" r="0" b="2540"/>
+            <wp:extent cx="3787943" cy="3817620"/>
+            <wp:effectExtent l="0" t="0" r="3175" b="0"/>
             <wp:wrapNone/>
             <wp:docPr id="12" name="תמונה 12"/>
             <wp:cNvGraphicFramePr>
@@ -2747,7 +2957,7 @@
                   <pic:spPr>
                     <a:xfrm>
                       <a:off x="0" y="0"/>
-                      <a:ext cx="4099560" cy="4131679"/>
+                      <a:ext cx="3791057" cy="3820759"/>
                     </a:xfrm>
                     <a:prstGeom prst="rect">
                       <a:avLst/>
@@ -2958,32 +3168,21 @@
           <w:u w:val="single"/>
         </w:rPr>
       </w:pPr>
-    </w:p>
-    <w:p>
-      <w:pPr>
-        <w:rPr>
-          <w:b/>
-          <w:bCs/>
-          <w:sz w:val="28"/>
-          <w:szCs w:val="28"/>
-          <w:u w:val="single"/>
-        </w:rPr>
-      </w:pPr>
       <w:r>
         <w:rPr>
           <w:noProof/>
         </w:rPr>
         <w:drawing>
-          <wp:anchor distT="0" distB="0" distL="114300" distR="114300" simplePos="0" relativeHeight="251667456" behindDoc="0" locked="0" layoutInCell="1" allowOverlap="1" wp14:anchorId="55A4DDE1" wp14:editId="432B6270">
+          <wp:anchor distT="0" distB="0" distL="114300" distR="114300" simplePos="0" relativeHeight="251667456" behindDoc="0" locked="0" layoutInCell="1" allowOverlap="1" wp14:anchorId="55A4DDE1" wp14:editId="72AEE4B4">
             <wp:simplePos x="0" y="0"/>
             <wp:positionH relativeFrom="margin">
-              <wp:posOffset>998220</wp:posOffset>
+              <wp:posOffset>937260</wp:posOffset>
             </wp:positionH>
             <wp:positionV relativeFrom="paragraph">
-              <wp:posOffset>8255</wp:posOffset>
+              <wp:posOffset>6350</wp:posOffset>
             </wp:positionV>
-            <wp:extent cx="4030980" cy="3712846"/>
-            <wp:effectExtent l="0" t="0" r="7620" b="1905"/>
+            <wp:extent cx="3710940" cy="3418064"/>
+            <wp:effectExtent l="0" t="0" r="3810" b="0"/>
             <wp:wrapNone/>
             <wp:docPr id="11" name="תמונה 11"/>
             <wp:cNvGraphicFramePr>
@@ -3011,7 +3210,7 @@
                   <pic:spPr>
                     <a:xfrm>
                       <a:off x="0" y="0"/>
-                      <a:ext cx="4030980" cy="3712846"/>
+                      <a:ext cx="3714738" cy="3421563"/>
                     </a:xfrm>
                     <a:prstGeom prst="rect">
                       <a:avLst/>
@@ -3110,28 +3309,7 @@
     <w:p>
       <w:pPr>
         <w:rPr>
-          <w:b/>
-          <w:bCs/>
-          <w:sz w:val="28"/>
-          <w:szCs w:val="28"/>
-          <w:u w:val="single"/>
-        </w:rPr>
-      </w:pPr>
-    </w:p>
-    <w:p>
-      <w:pPr>
-        <w:rPr>
-          <w:b/>
-          <w:bCs/>
-          <w:sz w:val="28"/>
-          <w:szCs w:val="28"/>
-          <w:u w:val="single"/>
-        </w:rPr>
-      </w:pPr>
-    </w:p>
-    <w:p>
-      <w:pPr>
-        <w:rPr>
+          <w:rFonts w:hint="cs"/>
           <w:b/>
           <w:bCs/>
           <w:sz w:val="28"/>
@@ -3855,16 +4033,77 @@
           <w:rtl/>
         </w:rPr>
       </w:pPr>
-      <w:r>
-        <w:rPr>
-          <w:rFonts w:hint="cs"/>
-          <w:b/>
-          <w:bCs/>
-          <w:sz w:val="28"/>
-          <w:szCs w:val="28"/>
-          <w:u w:val="single"/>
-          <w:rtl/>
-        </w:rPr>
+    </w:p>
+    <w:p>
+      <w:pPr>
+        <w:rPr>
+          <w:b/>
+          <w:bCs/>
+          <w:sz w:val="28"/>
+          <w:szCs w:val="28"/>
+          <w:u w:val="single"/>
+          <w:rtl/>
+        </w:rPr>
+      </w:pPr>
+    </w:p>
+    <w:p>
+      <w:pPr>
+        <w:rPr>
+          <w:b/>
+          <w:bCs/>
+          <w:sz w:val="28"/>
+          <w:szCs w:val="28"/>
+          <w:u w:val="single"/>
+          <w:rtl/>
+        </w:rPr>
+      </w:pPr>
+    </w:p>
+    <w:p>
+      <w:pPr>
+        <w:rPr>
+          <w:b/>
+          <w:bCs/>
+          <w:sz w:val="28"/>
+          <w:szCs w:val="28"/>
+          <w:u w:val="single"/>
+          <w:rtl/>
+        </w:rPr>
+      </w:pPr>
+    </w:p>
+    <w:p>
+      <w:pPr>
+        <w:rPr>
+          <w:b/>
+          <w:bCs/>
+          <w:sz w:val="28"/>
+          <w:szCs w:val="28"/>
+          <w:u w:val="single"/>
+          <w:rtl/>
+        </w:rPr>
+      </w:pPr>
+    </w:p>
+    <w:p>
+      <w:pPr>
+        <w:rPr>
+          <w:b/>
+          <w:bCs/>
+          <w:sz w:val="28"/>
+          <w:szCs w:val="28"/>
+          <w:u w:val="single"/>
+          <w:rtl/>
+        </w:rPr>
+      </w:pPr>
+      <w:r>
+        <w:rPr>
+          <w:rFonts w:hint="cs"/>
+          <w:b/>
+          <w:bCs/>
+          <w:sz w:val="28"/>
+          <w:szCs w:val="28"/>
+          <w:u w:val="single"/>
+          <w:rtl/>
+        </w:rPr>
+        <w:lastRenderedPageBreak/>
         <w:t xml:space="preserve">תרגיל </w:t>
       </w:r>
       <w:r>
@@ -4088,7 +4327,6 @@
           <w:rFonts w:hint="cs"/>
           <w:rtl/>
         </w:rPr>
-        <w:lastRenderedPageBreak/>
         <w:t xml:space="preserve">ניתן לראות כי עבור התמונות בעלות הרזולוציות הגדולות כמעט ולא ניתן לשים לב בין ההבדלים אבל </w:t>
       </w:r>
       <w:r>
@@ -4597,6 +4835,118 @@
     </w:lvl>
   </w:abstractNum>
   <w:abstractNum w:abstractNumId="4" w15:restartNumberingAfterBreak="0">
+    <w:nsid w:val="41EC4E52"/>
+    <w:multiLevelType w:val="hybridMultilevel"/>
+    <w:tmpl w:val="BC160D92"/>
+    <w:lvl w:ilvl="0" w:tplc="E27E769C">
+      <w:numFmt w:val="bullet"/>
+      <w:lvlText w:val=""/>
+      <w:lvlJc w:val="left"/>
+      <w:pPr>
+        <w:ind w:left="720" w:hanging="360"/>
+      </w:pPr>
+      <w:rPr>
+        <w:rFonts w:ascii="Symbol" w:eastAsiaTheme="minorHAnsi" w:hAnsi="Symbol" w:cstheme="minorBidi" w:hint="default"/>
+      </w:rPr>
+    </w:lvl>
+    <w:lvl w:ilvl="1" w:tplc="04090003" w:tentative="1">
+      <w:start w:val="1"/>
+      <w:numFmt w:val="bullet"/>
+      <w:lvlText w:val="o"/>
+      <w:lvlJc w:val="left"/>
+      <w:pPr>
+        <w:ind w:left="1440" w:hanging="360"/>
+      </w:pPr>
+      <w:rPr>
+        <w:rFonts w:ascii="Courier New" w:hAnsi="Courier New" w:cs="Courier New" w:hint="default"/>
+      </w:rPr>
+    </w:lvl>
+    <w:lvl w:ilvl="2" w:tplc="04090005" w:tentative="1">
+      <w:start w:val="1"/>
+      <w:numFmt w:val="bullet"/>
+      <w:lvlText w:val=""/>
+      <w:lvlJc w:val="left"/>
+      <w:pPr>
+        <w:ind w:left="2160" w:hanging="360"/>
+      </w:pPr>
+      <w:rPr>
+        <w:rFonts w:ascii="Wingdings" w:hAnsi="Wingdings" w:hint="default"/>
+      </w:rPr>
+    </w:lvl>
+    <w:lvl w:ilvl="3" w:tplc="04090001" w:tentative="1">
+      <w:start w:val="1"/>
+      <w:numFmt w:val="bullet"/>
+      <w:lvlText w:val=""/>
+      <w:lvlJc w:val="left"/>
+      <w:pPr>
+        <w:ind w:left="2880" w:hanging="360"/>
+      </w:pPr>
+      <w:rPr>
+        <w:rFonts w:ascii="Symbol" w:hAnsi="Symbol" w:hint="default"/>
+      </w:rPr>
+    </w:lvl>
+    <w:lvl w:ilvl="4" w:tplc="04090003" w:tentative="1">
+      <w:start w:val="1"/>
+      <w:numFmt w:val="bullet"/>
+      <w:lvlText w:val="o"/>
+      <w:lvlJc w:val="left"/>
+      <w:pPr>
+        <w:ind w:left="3600" w:hanging="360"/>
+      </w:pPr>
+      <w:rPr>
+        <w:rFonts w:ascii="Courier New" w:hAnsi="Courier New" w:cs="Courier New" w:hint="default"/>
+      </w:rPr>
+    </w:lvl>
+    <w:lvl w:ilvl="5" w:tplc="04090005" w:tentative="1">
+      <w:start w:val="1"/>
+      <w:numFmt w:val="bullet"/>
+      <w:lvlText w:val=""/>
+      <w:lvlJc w:val="left"/>
+      <w:pPr>
+        <w:ind w:left="4320" w:hanging="360"/>
+      </w:pPr>
+      <w:rPr>
+        <w:rFonts w:ascii="Wingdings" w:hAnsi="Wingdings" w:hint="default"/>
+      </w:rPr>
+    </w:lvl>
+    <w:lvl w:ilvl="6" w:tplc="04090001" w:tentative="1">
+      <w:start w:val="1"/>
+      <w:numFmt w:val="bullet"/>
+      <w:lvlText w:val=""/>
+      <w:lvlJc w:val="left"/>
+      <w:pPr>
+        <w:ind w:left="5040" w:hanging="360"/>
+      </w:pPr>
+      <w:rPr>
+        <w:rFonts w:ascii="Symbol" w:hAnsi="Symbol" w:hint="default"/>
+      </w:rPr>
+    </w:lvl>
+    <w:lvl w:ilvl="7" w:tplc="04090003" w:tentative="1">
+      <w:start w:val="1"/>
+      <w:numFmt w:val="bullet"/>
+      <w:lvlText w:val="o"/>
+      <w:lvlJc w:val="left"/>
+      <w:pPr>
+        <w:ind w:left="5760" w:hanging="360"/>
+      </w:pPr>
+      <w:rPr>
+        <w:rFonts w:ascii="Courier New" w:hAnsi="Courier New" w:cs="Courier New" w:hint="default"/>
+      </w:rPr>
+    </w:lvl>
+    <w:lvl w:ilvl="8" w:tplc="04090005" w:tentative="1">
+      <w:start w:val="1"/>
+      <w:numFmt w:val="bullet"/>
+      <w:lvlText w:val=""/>
+      <w:lvlJc w:val="left"/>
+      <w:pPr>
+        <w:ind w:left="6480" w:hanging="360"/>
+      </w:pPr>
+      <w:rPr>
+        <w:rFonts w:ascii="Wingdings" w:hAnsi="Wingdings" w:hint="default"/>
+      </w:rPr>
+    </w:lvl>
+  </w:abstractNum>
+  <w:abstractNum w:abstractNumId="5" w15:restartNumberingAfterBreak="0">
     <w:nsid w:val="4BEE2F39"/>
     <w:multiLevelType w:val="hybridMultilevel"/>
     <w:tmpl w:val="45400AD8"/>
@@ -4686,7 +5036,7 @@
     </w:lvl>
   </w:abstractNum>
   <w:num w:numId="1">
-    <w:abstractNumId w:val="4"/>
+    <w:abstractNumId w:val="5"/>
   </w:num>
   <w:num w:numId="2">
     <w:abstractNumId w:val="2"/>
@@ -4699,6 +5049,9 @@
   </w:num>
   <w:num w:numId="5">
     <w:abstractNumId w:val="3"/>
+  </w:num>
+  <w:num w:numId="6">
+    <w:abstractNumId w:val="4"/>
   </w:num>
 </w:numbering>
 </file>

</xml_diff>

<commit_message>
Final Review - Submission
</commit_message>
<xml_diff>
--- a/Assignment1/Assignment 1 Report.docx
+++ b/Assignment1/Assignment 1 Report.docx
@@ -545,114 +545,21 @@
       </w:pPr>
       <w:r>
         <w:rPr>
-          <w:rFonts w:hint="cs"/>
-          <w:rtl/>
-        </w:rPr>
-        <w:t xml:space="preserve">בשלב האחרון נחשב את ערכי 3 הנקודות </w:t>
-      </w:r>
-      <w:r>
-        <w:rPr>
-          <w:rFonts w:hint="cs"/>
-        </w:rPr>
-        <w:t>A</w:t>
-      </w:r>
-      <w:r>
-        <w:t>, B, C</w:t>
-      </w:r>
-      <w:r>
-        <w:rPr>
-          <w:rFonts w:hint="cs"/>
-          <w:rtl/>
-        </w:rPr>
-        <w:t xml:space="preserve"> שמרכיבים את משולש שווה הצלעות בכל נקודת מרכז מסה שצברנו בטבלה (כמובן שנקודות </w:t>
-      </w:r>
-      <w:r>
-        <w:rPr>
-          <w:rFonts w:hint="cs"/>
-        </w:rPr>
-        <w:t>A</w:t>
-      </w:r>
-      <w:r>
-        <w:rPr>
-          <w:rFonts w:hint="cs"/>
-          <w:rtl/>
-        </w:rPr>
-        <w:t xml:space="preserve"> </w:t>
-      </w:r>
-      <w:r>
-        <w:rPr>
-          <w:rFonts w:hint="cs"/>
-        </w:rPr>
-        <w:t>B</w:t>
-      </w:r>
-      <w:r>
-        <w:rPr>
-          <w:rFonts w:hint="cs"/>
-          <w:rtl/>
-        </w:rPr>
-        <w:t xml:space="preserve"> </w:t>
-      </w:r>
-      <w:r>
-        <w:rPr>
-          <w:rFonts w:hint="cs"/>
-        </w:rPr>
-        <w:t>C</w:t>
-      </w:r>
-      <w:r>
-        <w:rPr>
-          <w:rFonts w:hint="cs"/>
-          <w:rtl/>
-        </w:rPr>
-        <w:t xml:space="preserve"> משתנות בין נקודת מרכז מסה</w:t>
-      </w:r>
-      <w:r>
-        <w:rPr>
-          <w:rFonts w:hint="cs"/>
-          <w:rtl/>
-        </w:rPr>
-        <w:t xml:space="preserve"> אחת</w:t>
-      </w:r>
-      <w:r>
-        <w:rPr>
-          <w:rFonts w:hint="cs"/>
-          <w:rtl/>
-        </w:rPr>
-        <w:t xml:space="preserve"> לאחרת)</w:t>
-      </w:r>
-      <w:r>
-        <w:t>;</w:t>
-      </w:r>
-      <w:r>
-        <w:rPr>
-          <w:rFonts w:hint="cs"/>
-          <w:rtl/>
-        </w:rPr>
-        <w:t xml:space="preserve"> גם זאת על ידי חישובים טריגונומטריים.</w:t>
-      </w:r>
-    </w:p>
-    <w:p>
-      <w:pPr>
-        <w:rPr>
-          <w:rtl/>
-        </w:rPr>
-      </w:pPr>
-      <w:r>
-        <w:rPr>
           <w:noProof/>
         </w:rPr>
         <w:drawing>
-          <wp:anchor distT="0" distB="0" distL="114300" distR="114300" simplePos="0" relativeHeight="251661312" behindDoc="0" locked="0" layoutInCell="1" allowOverlap="1" wp14:anchorId="3E2AE5F5" wp14:editId="483A230E">
+          <wp:anchor distT="0" distB="0" distL="114300" distR="114300" simplePos="0" relativeHeight="251669504" behindDoc="1" locked="0" layoutInCell="1" allowOverlap="1" wp14:anchorId="2DFA5E30" wp14:editId="5BD42A7B">
             <wp:simplePos x="0" y="0"/>
             <wp:positionH relativeFrom="column">
-              <wp:posOffset>-251460</wp:posOffset>
+              <wp:posOffset>-243840</wp:posOffset>
             </wp:positionH>
             <wp:positionV relativeFrom="paragraph">
-              <wp:posOffset>8255</wp:posOffset>
+              <wp:posOffset>329565</wp:posOffset>
             </wp:positionV>
-            <wp:extent cx="1781175" cy="3038475"/>
+            <wp:extent cx="1800225" cy="3019425"/>
             <wp:effectExtent l="0" t="0" r="9525" b="9525"/>
             <wp:wrapNone/>
-            <wp:docPr id="4" name="תמונה 4"/>
+            <wp:docPr id="6" name="תמונה 6"/>
             <wp:cNvGraphicFramePr>
               <a:graphicFrameLocks xmlns:a="http://schemas.openxmlformats.org/drawingml/2006/main" noChangeAspect="1"/>
             </wp:cNvGraphicFramePr>
@@ -664,7 +571,7 @@
                     <pic:cNvPicPr/>
                   </pic:nvPicPr>
                   <pic:blipFill>
-                    <a:blip r:embed="rId5">
+                    <a:blip r:embed="rId7">
                       <a:extLst>
                         <a:ext uri="{28A0092B-C50C-407E-A947-70E740481C1C}">
                           <a14:useLocalDpi xmlns:a14="http://schemas.microsoft.com/office/drawing/2010/main" val="0"/>
@@ -678,7 +585,7 @@
                   <pic:spPr>
                     <a:xfrm>
                       <a:off x="0" y="0"/>
-                      <a:ext cx="1781175" cy="3038475"/>
+                      <a:ext cx="1800225" cy="3019425"/>
                     </a:xfrm>
                     <a:prstGeom prst="rect">
                       <a:avLst/>
@@ -696,6 +603,100 @@
           </wp:anchor>
         </w:drawing>
       </w:r>
+      <w:r>
+        <w:rPr>
+          <w:rFonts w:hint="cs"/>
+          <w:rtl/>
+        </w:rPr>
+        <w:t xml:space="preserve">בשלב האחרון נחשב את ערכי 3 הנקודות </w:t>
+      </w:r>
+      <w:r>
+        <w:rPr>
+          <w:rFonts w:hint="cs"/>
+        </w:rPr>
+        <w:t>A</w:t>
+      </w:r>
+      <w:r>
+        <w:t>, B, C</w:t>
+      </w:r>
+      <w:r>
+        <w:rPr>
+          <w:rFonts w:hint="cs"/>
+          <w:rtl/>
+        </w:rPr>
+        <w:t xml:space="preserve"> שמרכיבים את משולש שווה הצלעות בכל נקודת מרכז מסה שצברנו בטבלה (כמובן שנקודות </w:t>
+      </w:r>
+      <w:r>
+        <w:rPr>
+          <w:rFonts w:hint="cs"/>
+        </w:rPr>
+        <w:t>A</w:t>
+      </w:r>
+      <w:r>
+        <w:rPr>
+          <w:rFonts w:hint="cs"/>
+          <w:rtl/>
+        </w:rPr>
+        <w:t xml:space="preserve"> </w:t>
+      </w:r>
+      <w:r>
+        <w:rPr>
+          <w:rFonts w:hint="cs"/>
+        </w:rPr>
+        <w:t>B</w:t>
+      </w:r>
+      <w:r>
+        <w:rPr>
+          <w:rFonts w:hint="cs"/>
+          <w:rtl/>
+        </w:rPr>
+        <w:t xml:space="preserve"> </w:t>
+      </w:r>
+      <w:r>
+        <w:rPr>
+          <w:rFonts w:hint="cs"/>
+        </w:rPr>
+        <w:t>C</w:t>
+      </w:r>
+      <w:r>
+        <w:rPr>
+          <w:rFonts w:hint="cs"/>
+          <w:rtl/>
+        </w:rPr>
+        <w:t xml:space="preserve"> משתנות בין נקודת מרכז מסה</w:t>
+      </w:r>
+      <w:r>
+        <w:rPr>
+          <w:rFonts w:hint="cs"/>
+          <w:rtl/>
+        </w:rPr>
+        <w:t xml:space="preserve"> אחת</w:t>
+      </w:r>
+      <w:r>
+        <w:rPr>
+          <w:rFonts w:hint="cs"/>
+          <w:rtl/>
+        </w:rPr>
+        <w:t xml:space="preserve"> לאחרת)</w:t>
+      </w:r>
+      <w:r>
+        <w:t>;</w:t>
+      </w:r>
+      <w:r>
+        <w:rPr>
+          <w:rFonts w:hint="cs"/>
+          <w:rtl/>
+        </w:rPr>
+        <w:t xml:space="preserve"> גם זאת על ידי חישובים טריגונומטריים.</w:t>
+      </w:r>
+    </w:p>
+    <w:p>
+      <w:pPr>
+        <w:rPr>
+          <w:rFonts w:hint="cs"/>
+          <w:rtl/>
+        </w:rPr>
+      </w:pPr>
     </w:p>
     <w:p>
       <w:pPr>
@@ -704,7 +705,6 @@
           <w:bCs/>
           <w:sz w:val="24"/>
           <w:szCs w:val="24"/>
-          <w:u w:val="single"/>
           <w:rtl/>
         </w:rPr>
       </w:pPr>
@@ -714,7 +714,6 @@
           <w:bCs/>
           <w:sz w:val="24"/>
           <w:szCs w:val="24"/>
-          <w:u w:val="single"/>
         </w:rPr>
         <w:t>Triangels_1/ image002</w:t>
       </w:r>
@@ -856,6 +855,9 @@
     </w:p>
     <w:p>
       <w:pPr>
+        <w:tabs>
+          <w:tab w:val="left" w:pos="9158"/>
+        </w:tabs>
         <w:rPr>
           <w:rtl/>
         </w:rPr>
@@ -867,6 +869,12 @@
         </w:rPr>
         <w:t>הדבר נובע ככל הנראה מכך שהתמונה מכילה מספר רב של משולשים במרחקים לא גדולים</w:t>
       </w:r>
+      <w:r>
+        <w:rPr>
+          <w:rtl/>
+        </w:rPr>
+        <w:tab/>
+      </w:r>
     </w:p>
     <w:p>
       <w:pPr>
@@ -963,18 +971,18 @@
           <w:noProof/>
         </w:rPr>
         <w:drawing>
-          <wp:anchor distT="0" distB="0" distL="114300" distR="114300" simplePos="0" relativeHeight="251662336" behindDoc="0" locked="0" layoutInCell="1" allowOverlap="1" wp14:anchorId="5179C8A0" wp14:editId="78FF77D2">
+          <wp:anchor distT="0" distB="0" distL="114300" distR="114300" simplePos="0" relativeHeight="251670528" behindDoc="0" locked="0" layoutInCell="1" allowOverlap="1" wp14:anchorId="285C61E5" wp14:editId="4256032E">
             <wp:simplePos x="0" y="0"/>
             <wp:positionH relativeFrom="margin">
-              <wp:posOffset>119380</wp:posOffset>
+              <wp:posOffset>110490</wp:posOffset>
             </wp:positionH>
             <wp:positionV relativeFrom="paragraph">
-              <wp:posOffset>240030</wp:posOffset>
+              <wp:posOffset>105410</wp:posOffset>
             </wp:positionV>
-            <wp:extent cx="983983" cy="1744854"/>
-            <wp:effectExtent l="0" t="0" r="6985" b="8255"/>
+            <wp:extent cx="994155" cy="1751330"/>
+            <wp:effectExtent l="0" t="0" r="0" b="1270"/>
             <wp:wrapNone/>
-            <wp:docPr id="5" name="תמונה 5"/>
+            <wp:docPr id="13" name="תמונה 13"/>
             <wp:cNvGraphicFramePr>
               <a:graphicFrameLocks xmlns:a="http://schemas.openxmlformats.org/drawingml/2006/main" noChangeAspect="1"/>
             </wp:cNvGraphicFramePr>
@@ -986,7 +994,7 @@
                     <pic:cNvPicPr/>
                   </pic:nvPicPr>
                   <pic:blipFill>
-                    <a:blip r:embed="rId6">
+                    <a:blip r:embed="rId8">
                       <a:extLst>
                         <a:ext uri="{28A0092B-C50C-407E-A947-70E740481C1C}">
                           <a14:useLocalDpi xmlns:a14="http://schemas.microsoft.com/office/drawing/2010/main" val="0"/>
@@ -1000,7 +1008,7 @@
                   <pic:spPr>
                     <a:xfrm>
                       <a:off x="0" y="0"/>
-                      <a:ext cx="983983" cy="1744854"/>
+                      <a:ext cx="994155" cy="1751330"/>
                     </a:xfrm>
                     <a:prstGeom prst="rect">
                       <a:avLst/>
@@ -1171,19 +1179,17 @@
     <w:p>
       <w:pPr>
         <w:rPr>
-          <w:rFonts w:asciiTheme="minorBidi" w:hAnsiTheme="minorBidi" w:hint="cs"/>
-        </w:rPr>
-      </w:pPr>
-    </w:p>
-    <w:p>
-      <w:pPr>
-        <w:rPr>
-          <w:rFonts w:hint="cs"/>
+          <w:rFonts w:asciiTheme="minorBidi" w:hAnsiTheme="minorBidi"/>
+        </w:rPr>
+      </w:pPr>
+    </w:p>
+    <w:p>
+      <w:pPr>
+        <w:rPr>
           <w:b/>
           <w:bCs/>
           <w:sz w:val="24"/>
           <w:szCs w:val="24"/>
-          <w:u w:val="single"/>
           <w:rtl/>
         </w:rPr>
       </w:pPr>
@@ -1193,7 +1199,6 @@
           <w:bCs/>
           <w:sz w:val="24"/>
           <w:szCs w:val="24"/>
-          <w:u w:val="single"/>
         </w:rPr>
         <w:lastRenderedPageBreak/>
         <w:t>Triangels_1/ image003</w:t>
@@ -1559,7 +1564,7 @@
                     <pic:cNvPicPr/>
                   </pic:nvPicPr>
                   <pic:blipFill>
-                    <a:blip r:embed="rId7" cstate="print">
+                    <a:blip r:embed="rId9" cstate="print">
                       <a:extLst>
                         <a:ext uri="{28A0092B-C50C-407E-A947-70E740481C1C}">
                           <a14:useLocalDpi xmlns:a14="http://schemas.microsoft.com/office/drawing/2010/main" val="0"/>
@@ -1729,7 +1734,7 @@
                     <pic:cNvPicPr/>
                   </pic:nvPicPr>
                   <pic:blipFill>
-                    <a:blip r:embed="rId8" cstate="print">
+                    <a:blip r:embed="rId10" cstate="print">
                       <a:extLst>
                         <a:ext uri="{28A0092B-C50C-407E-A947-70E740481C1C}">
                           <a14:useLocalDpi xmlns:a14="http://schemas.microsoft.com/office/drawing/2010/main" val="0"/>
@@ -1887,12 +1892,10 @@
     <w:p>
       <w:pPr>
         <w:rPr>
-          <w:rFonts w:hint="cs"/>
           <w:b/>
           <w:bCs/>
           <w:sz w:val="24"/>
           <w:szCs w:val="24"/>
-          <w:u w:val="single"/>
           <w:rtl/>
         </w:rPr>
       </w:pPr>
@@ -1903,7 +1906,6 @@
           <w:bCs/>
           <w:sz w:val="24"/>
           <w:szCs w:val="24"/>
-          <w:u w:val="single"/>
         </w:rPr>
         <w:lastRenderedPageBreak/>
         <w:t>T</w:t>
@@ -1914,7 +1916,6 @@
           <w:bCs/>
           <w:sz w:val="24"/>
           <w:szCs w:val="24"/>
-          <w:u w:val="single"/>
         </w:rPr>
         <w:t>riangels_2/ image00</w:t>
       </w:r>
@@ -1924,7 +1925,6 @@
           <w:bCs/>
           <w:sz w:val="24"/>
           <w:szCs w:val="24"/>
-          <w:u w:val="single"/>
         </w:rPr>
         <w:t>1</w:t>
       </w:r>
@@ -2152,7 +2152,7 @@
     <w:p>
       <w:pPr>
         <w:rPr>
-          <w:rFonts w:asciiTheme="minorBidi" w:hAnsiTheme="minorBidi" w:hint="cs"/>
+          <w:rFonts w:asciiTheme="minorBidi" w:hAnsiTheme="minorBidi"/>
           <w:rtl/>
         </w:rPr>
       </w:pPr>
@@ -2343,7 +2343,7 @@
                     <pic:cNvPicPr/>
                   </pic:nvPicPr>
                   <pic:blipFill>
-                    <a:blip r:embed="rId9">
+                    <a:blip r:embed="rId11">
                       <a:extLst>
                         <a:ext uri="{28A0092B-C50C-407E-A947-70E740481C1C}">
                           <a14:useLocalDpi xmlns:a14="http://schemas.microsoft.com/office/drawing/2010/main" val="0"/>
@@ -2524,7 +2524,7 @@
                     <pic:cNvPicPr/>
                   </pic:nvPicPr>
                   <pic:blipFill>
-                    <a:blip r:embed="rId10">
+                    <a:blip r:embed="rId12">
                       <a:extLst>
                         <a:ext uri="{28A0092B-C50C-407E-A947-70E740481C1C}">
                           <a14:useLocalDpi xmlns:a14="http://schemas.microsoft.com/office/drawing/2010/main" val="0"/>
@@ -2648,7 +2648,6 @@
     <w:p>
       <w:pPr>
         <w:rPr>
-          <w:rFonts w:hint="cs"/>
           <w:b/>
           <w:bCs/>
           <w:sz w:val="28"/>
@@ -2664,7 +2663,6 @@
           <w:bCs/>
           <w:sz w:val="24"/>
           <w:szCs w:val="24"/>
-          <w:u w:val="single"/>
           <w:rtl/>
         </w:rPr>
       </w:pPr>
@@ -2675,7 +2673,6 @@
           <w:bCs/>
           <w:sz w:val="24"/>
           <w:szCs w:val="24"/>
-          <w:u w:val="single"/>
         </w:rPr>
         <w:lastRenderedPageBreak/>
         <w:t>T</w:t>
@@ -2686,7 +2683,6 @@
           <w:bCs/>
           <w:sz w:val="24"/>
           <w:szCs w:val="24"/>
-          <w:u w:val="single"/>
         </w:rPr>
         <w:t>riangels_2/ image006</w:t>
       </w:r>
@@ -2820,7 +2816,7 @@
     <w:p>
       <w:pPr>
         <w:rPr>
-          <w:rFonts w:asciiTheme="minorBidi" w:hAnsiTheme="minorBidi" w:hint="cs"/>
+          <w:rFonts w:asciiTheme="minorBidi" w:hAnsiTheme="minorBidi"/>
           <w:rtl/>
         </w:rPr>
       </w:pPr>
@@ -2864,7 +2860,7 @@
     <w:p>
       <w:pPr>
         <w:rPr>
-          <w:rFonts w:asciiTheme="minorBidi" w:hAnsiTheme="minorBidi" w:hint="cs"/>
+          <w:rFonts w:asciiTheme="minorBidi" w:hAnsiTheme="minorBidi"/>
           <w:rtl/>
         </w:rPr>
       </w:pPr>
@@ -2943,7 +2939,7 @@
                     <pic:cNvPicPr/>
                   </pic:nvPicPr>
                   <pic:blipFill>
-                    <a:blip r:embed="rId11">
+                    <a:blip r:embed="rId13">
                       <a:extLst>
                         <a:ext uri="{28A0092B-C50C-407E-A947-70E740481C1C}">
                           <a14:useLocalDpi xmlns:a14="http://schemas.microsoft.com/office/drawing/2010/main" val="0"/>
@@ -3196,7 +3192,7 @@
                     <pic:cNvPicPr/>
                   </pic:nvPicPr>
                   <pic:blipFill>
-                    <a:blip r:embed="rId12">
+                    <a:blip r:embed="rId14">
                       <a:extLst>
                         <a:ext uri="{28A0092B-C50C-407E-A947-70E740481C1C}">
                           <a14:useLocalDpi xmlns:a14="http://schemas.microsoft.com/office/drawing/2010/main" val="0"/>
@@ -3309,7 +3305,6 @@
     <w:p>
       <w:pPr>
         <w:rPr>
-          <w:rFonts w:hint="cs"/>
           <w:b/>
           <w:bCs/>
           <w:sz w:val="28"/>
@@ -3360,7 +3355,7 @@
                     <pic:cNvPicPr/>
                   </pic:nvPicPr>
                   <pic:blipFill>
-                    <a:blip r:embed="rId13" cstate="print">
+                    <a:blip r:embed="rId15" cstate="print">
                       <a:extLst>
                         <a:ext uri="{28A0092B-C50C-407E-A947-70E740481C1C}">
                           <a14:useLocalDpi xmlns:a14="http://schemas.microsoft.com/office/drawing/2010/main" val="0"/>
@@ -3466,7 +3461,13 @@
         <w:t xml:space="preserve">מצורף הקוד </w:t>
       </w:r>
       <w:r>
-        <w:t>exeA.py</w:t>
+        <w:rPr>
+          <w:rFonts w:hint="cs"/>
+        </w:rPr>
+        <w:t>S</w:t>
+      </w:r>
+      <w:r>
+        <w:t>IFT/main.py</w:t>
       </w:r>
       <w:r>
         <w:rPr>
@@ -3493,7 +3494,70 @@
           <w:rFonts w:hint="cs"/>
           <w:rtl/>
         </w:rPr>
-        <w:t xml:space="preserve">. כפי שניתן לראות בקוד לאחר חילוץ נקודות העניין, עבור כל נקודה חושבה הזווית </w:t>
+        <w:t xml:space="preserve"> </w:t>
+      </w:r>
+      <w:r>
+        <w:t>;</w:t>
+      </w:r>
+      <w:r>
+        <w:rPr>
+          <w:rFonts w:hint="cs"/>
+          <w:rtl/>
+        </w:rPr>
+        <w:t xml:space="preserve"> לחיצה על </w:t>
+      </w:r>
+      <w:r>
+        <w:t>Show University Key Points</w:t>
+      </w:r>
+      <w:r>
+        <w:rPr>
+          <w:rFonts w:hint="cs"/>
+          <w:rtl/>
+        </w:rPr>
+        <w:t>.</w:t>
+      </w:r>
+    </w:p>
+    <w:p>
+      <w:pPr>
+        <w:pStyle w:val="a3"/>
+        <w:ind w:left="360"/>
+      </w:pPr>
+      <w:r>
+        <w:rPr>
+          <w:rFonts w:hint="cs"/>
+          <w:rtl/>
+        </w:rPr>
+        <w:t>כפי שניתן לראות בקוד</w:t>
+      </w:r>
+      <w:r>
+        <w:rPr>
+          <w:rFonts w:hint="cs"/>
+          <w:rtl/>
+        </w:rPr>
+        <w:t xml:space="preserve"> שבקובץ </w:t>
+      </w:r>
+      <w:r>
+        <w:rPr>
+          <w:rFonts w:hint="cs"/>
+        </w:rPr>
+        <w:t>SIFT</w:t>
+      </w:r>
+      <w:r>
+        <w:t>/exeA.py</w:t>
+      </w:r>
+      <w:r>
+        <w:rPr>
+          <w:rFonts w:hint="cs"/>
+          <w:rtl/>
+        </w:rPr>
+        <w:t>,</w:t>
+      </w:r>
+      <w:r>
+        <w:rPr>
+          <w:rFonts w:hint="cs"/>
+          <w:rtl/>
+        </w:rPr>
+        <w:t xml:space="preserve"> לאחר חילוץ נקודות העניין, עבור כל נקודה חושבה הזווית </w:t>
       </w:r>
       <w:proofErr w:type="spellStart"/>
       <w:r>
@@ -3656,7 +3720,7 @@
                     <pic:cNvPicPr/>
                   </pic:nvPicPr>
                   <pic:blipFill>
-                    <a:blip r:embed="rId14" cstate="print">
+                    <a:blip r:embed="rId16" cstate="print">
                       <a:extLst>
                         <a:ext uri="{28A0092B-C50C-407E-A947-70E740481C1C}">
                           <a14:useLocalDpi xmlns:a14="http://schemas.microsoft.com/office/drawing/2010/main" val="0"/>
@@ -3716,7 +3780,13 @@
         <w:t xml:space="preserve">, והקובץ </w:t>
       </w:r>
       <w:r>
-        <w:t>exeBi-directionalTest.py</w:t>
+        <w:t>exeBi</w:t>
+      </w:r>
+      <w:r>
+        <w:t>D</w:t>
+      </w:r>
+      <w:r>
+        <w:t>irectionalTest.py</w:t>
       </w:r>
       <w:r>
         <w:rPr>
@@ -3733,6 +3803,23 @@
       </w:r>
       <w:r>
         <w:t>Directional Test</w:t>
+      </w:r>
+      <w:r>
+        <w:rPr>
+          <w:rFonts w:hint="cs"/>
+          <w:rtl/>
+        </w:rPr>
+        <w:t>.</w:t>
+      </w:r>
+      <w:r>
+        <w:rPr>
+          <w:rFonts w:hint="cs"/>
+          <w:rtl/>
+        </w:rPr>
+        <w:t xml:space="preserve"> ניתן גם לראות כל תוצאה על ידי הרצה של </w:t>
+      </w:r>
+      <w:r>
+        <w:t>SIFT/main.py</w:t>
       </w:r>
       <w:r>
         <w:rPr>
@@ -3823,7 +3910,7 @@
                     <pic:cNvPicPr/>
                   </pic:nvPicPr>
                   <pic:blipFill>
-                    <a:blip r:embed="rId15" cstate="print">
+                    <a:blip r:embed="rId17" cstate="print">
                       <a:extLst>
                         <a:ext uri="{28A0092B-C50C-407E-A947-70E740481C1C}">
                           <a14:useLocalDpi xmlns:a14="http://schemas.microsoft.com/office/drawing/2010/main" val="0"/>
@@ -3890,7 +3977,21 @@
           <w:rFonts w:hint="cs"/>
           <w:rtl/>
         </w:rPr>
-        <w:t xml:space="preserve"> באים לידי ביטוי באמצעות התאמות מהחלק התחתון של התמונה השמאלית אל החלק העליות בתמונה הימנית.</w:t>
+        <w:t xml:space="preserve"> באים לידי ביטוי באמצעות התאמות מהחלק התחתון של התמונה השמאלית אל החלק העליו</w:t>
+      </w:r>
+      <w:r>
+        <w:rPr>
+          <w:rFonts w:hint="cs"/>
+          <w:rtl/>
+        </w:rPr>
+        <w:t>ן</w:t>
+      </w:r>
+      <w:r>
+        <w:rPr>
+          <w:rFonts w:hint="cs"/>
+          <w:rtl/>
+        </w:rPr>
+        <w:t xml:space="preserve"> בתמונה הימנית.</w:t>
       </w:r>
       <w:r>
         <w:rPr>
@@ -3903,7 +4004,21 @@
           <w:rFonts w:hint="cs"/>
           <w:rtl/>
         </w:rPr>
-        <w:t xml:space="preserve">התמונה הזו משקפת היטב את הייתכנות הפוטנציאלית ל- </w:t>
+        <w:t>התמונה הזו משקפת היטב את ה</w:t>
+      </w:r>
+      <w:r>
+        <w:rPr>
+          <w:rFonts w:hint="cs"/>
+          <w:rtl/>
+        </w:rPr>
+        <w:t>ה</w:t>
+      </w:r>
+      <w:r>
+        <w:rPr>
+          <w:rFonts w:hint="cs"/>
+          <w:rtl/>
+        </w:rPr>
+        <w:t xml:space="preserve">יתכנות הפוטנציאלית ל- </w:t>
       </w:r>
       <w:r>
         <w:t>outliers</w:t>
@@ -4103,7 +4218,6 @@
           <w:u w:val="single"/>
           <w:rtl/>
         </w:rPr>
-        <w:lastRenderedPageBreak/>
         <w:t xml:space="preserve">תרגיל </w:t>
       </w:r>
       <w:r>
@@ -4249,6 +4363,33 @@
       <w:r>
         <w:t>Warping.py</w:t>
       </w:r>
+      <w:r>
+        <w:rPr>
+          <w:rFonts w:hint="cs"/>
+          <w:rtl/>
+        </w:rPr>
+        <w:t xml:space="preserve">, ניתן לצפות בתוצאות על ידי הרצת </w:t>
+      </w:r>
+      <w:r>
+        <w:t>RANSAC/main.py</w:t>
+      </w:r>
+      <w:r>
+        <w:rPr>
+          <w:rFonts w:hint="cs"/>
+          <w:rtl/>
+        </w:rPr>
+        <w:t xml:space="preserve"> ולחיצה על כפתור ה-</w:t>
+      </w:r>
+      <w:r>
+        <w:t>Show Warping</w:t>
+      </w:r>
+      <w:r>
+        <w:rPr>
+          <w:rFonts w:hint="cs"/>
+          <w:rtl/>
+        </w:rPr>
+        <w:t>.</w:t>
+      </w:r>
     </w:p>
     <w:p>
       <w:pPr>
@@ -4308,7 +4449,43 @@
           <w:rFonts w:hint="cs"/>
           <w:rtl/>
         </w:rPr>
+        <w:t xml:space="preserve"> </w:t>
+      </w:r>
+      <w:r>
+        <w:t>;</w:t>
+      </w:r>
+      <w:r>
+        <w:rPr>
+          <w:rFonts w:hint="cs"/>
+          <w:rtl/>
+        </w:rPr>
+        <w:t xml:space="preserve"> ניתן לראות את התוצאות על ידי הרצת </w:t>
+      </w:r>
+      <w:r>
+        <w:t>RANSAC/main.py</w:t>
+      </w:r>
+      <w:r>
+        <w:rPr>
+          <w:rFonts w:hint="cs"/>
+          <w:rtl/>
+        </w:rPr>
+        <w:t xml:space="preserve"> ובחירת הצמד המתאים מכלל האופציות ב-</w:t>
+      </w:r>
+      <w:r>
+        <w:t>GUI</w:t>
+      </w:r>
+      <w:r>
+        <w:rPr>
+          <w:rFonts w:hint="cs"/>
+          <w:rtl/>
+        </w:rPr>
         <w:t>.</w:t>
+      </w:r>
+      <w:r>
+        <w:rPr>
+          <w:rtl/>
+        </w:rPr>
+        <w:br/>
       </w:r>
     </w:p>
     <w:p>
@@ -4327,7 +4504,21 @@
           <w:rFonts w:hint="cs"/>
           <w:rtl/>
         </w:rPr>
-        <w:t xml:space="preserve">ניתן לראות כי עבור התמונות בעלות הרזולוציות הגדולות כמעט ולא ניתן לשים לב בין ההבדלים אבל </w:t>
+        <w:t>ניתן לראות כי עבור התמונות בעלות הרזולוציות הגדולות כמעט ולא ניתן לשים לב בין ההבדלים</w:t>
+      </w:r>
+      <w:r>
+        <w:rPr>
+          <w:rFonts w:hint="cs"/>
+          <w:rtl/>
+        </w:rPr>
+        <w:t xml:space="preserve"> של</w:t>
+      </w:r>
+      <w:r>
+        <w:rPr>
+          <w:rFonts w:hint="cs"/>
+          <w:rtl/>
+        </w:rPr>
+        <w:t xml:space="preserve"> </w:t>
       </w:r>
       <w:r>
         <w:t>warping</w:t>
@@ -4353,7 +4544,31 @@
           <w:rFonts w:hint="cs"/>
           <w:rtl/>
         </w:rPr>
-        <w:t xml:space="preserve"> והומוגרפי וזאת משום שנמצאו הרבה התאמות בין זוגות התמונות, כך שהמיפוי התבצע בצורה טובה בכל מקרה. לעומת זאת עבור סט התמונות השלישי ההבדל ניכר מאוד. תחילה קיבלנו 77 התאמות בלבד מה שגרר כי עבור ה-</w:t>
+        <w:t xml:space="preserve"> והומוגרפי</w:t>
+      </w:r>
+      <w:r>
+        <w:rPr>
+          <w:rFonts w:hint="cs"/>
+          <w:rtl/>
+        </w:rPr>
+        <w:t>,</w:t>
+      </w:r>
+      <w:r>
+        <w:rPr>
+          <w:rFonts w:hint="cs"/>
+          <w:rtl/>
+        </w:rPr>
+        <w:t xml:space="preserve"> זאת משום שנמצאו הרבה התאמות בין זוגות התמונות, כך שהמיפוי התבצע בצורה טובה בכל מקרה. לעומת זאת עבור סט התמונות השלישי ההבדל ניכר מאוד</w:t>
+      </w:r>
+      <w:r>
+        <w:t>;</w:t>
+      </w:r>
+      <w:r>
+        <w:rPr>
+          <w:rFonts w:hint="cs"/>
+          <w:rtl/>
+        </w:rPr>
+        <w:t xml:space="preserve"> תחילה קיבלנו 77 התאמות בלבד מה שגרר כי עבור ה-</w:t>
       </w:r>
       <w:r>
         <w:t>warping</w:t>
@@ -4450,6 +4665,56 @@
     </w:sectPr>
   </w:body>
 </w:document>
+</file>
+
+<file path=word/endnotes.xml><?xml version="1.0" encoding="utf-8"?>
+<w:endnotes xmlns:wpc="http://schemas.microsoft.com/office/word/2010/wordprocessingCanvas" xmlns:cx="http://schemas.microsoft.com/office/drawing/2014/chartex" xmlns:cx1="http://schemas.microsoft.com/office/drawing/2015/9/8/chartex" xmlns:cx2="http://schemas.microsoft.com/office/drawing/2015/10/21/chartex" xmlns:cx3="http://schemas.microsoft.com/office/drawing/2016/5/9/chartex" xmlns:cx4="http://schemas.microsoft.com/office/drawing/2016/5/10/chartex" xmlns:cx5="http://schemas.microsoft.com/office/drawing/2016/5/11/chartex" xmlns:cx6="http://schemas.microsoft.com/office/drawing/2016/5/12/chartex" xmlns:cx7="http://schemas.microsoft.com/office/drawing/2016/5/13/chartex" xmlns:cx8="http://schemas.microsoft.com/office/drawing/2016/5/14/chartex" xmlns:mc="http://schemas.openxmlformats.org/markup-compatibility/2006" xmlns:aink="http://schemas.microsoft.com/office/drawing/2016/ink" xmlns:am3d="http://schemas.microsoft.com/office/drawing/2017/model3d" xmlns:o="urn:schemas-microsoft-com:office:office" xmlns:r="http://schemas.openxmlformats.org/officeDocument/2006/relationships" xmlns:m="http://schemas.openxmlformats.org/officeDocument/2006/math" xmlns:v="urn:schemas-microsoft-com:vml" xmlns:wp14="http://schemas.microsoft.com/office/word/2010/wordprocessingDrawing" xmlns:wp="http://schemas.openxmlformats.org/drawingml/2006/wordprocessingDrawing" xmlns:w10="urn:schemas-microsoft-com:office:word" xmlns:w="http://schemas.openxmlformats.org/wordprocessingml/2006/main" xmlns:w14="http://schemas.microsoft.com/office/word/2010/wordml" xmlns:w15="http://schemas.microsoft.com/office/word/2012/wordml" xmlns:w16cex="http://schemas.microsoft.com/office/word/2018/wordml/cex" xmlns:w16cid="http://schemas.microsoft.com/office/word/2016/wordml/cid" xmlns:w16="http://schemas.microsoft.com/office/word/2018/wordml" xmlns:w16se="http://schemas.microsoft.com/office/word/2015/wordml/symex" xmlns:wpg="http://schemas.microsoft.com/office/word/2010/wordprocessingGroup" xmlns:wpi="http://schemas.microsoft.com/office/word/2010/wordprocessingInk" xmlns:wne="http://schemas.microsoft.com/office/word/2006/wordml" xmlns:wps="http://schemas.microsoft.com/office/word/2010/wordprocessingShape" mc:Ignorable="w14 w15 w16se w16cid w16 w16cex wp14">
+  <w:endnote w:type="separator" w:id="-1">
+    <w:p>
+      <w:pPr>
+        <w:spacing w:after="0" w:line="240" w:lineRule="auto"/>
+      </w:pPr>
+      <w:r>
+        <w:separator/>
+      </w:r>
+    </w:p>
+  </w:endnote>
+  <w:endnote w:type="continuationSeparator" w:id="0">
+    <w:p>
+      <w:pPr>
+        <w:spacing w:after="0" w:line="240" w:lineRule="auto"/>
+      </w:pPr>
+      <w:r>
+        <w:continuationSeparator/>
+      </w:r>
+    </w:p>
+  </w:endnote>
+</w:endnotes>
+</file>
+
+<file path=word/footnotes.xml><?xml version="1.0" encoding="utf-8"?>
+<w:footnotes xmlns:wpc="http://schemas.microsoft.com/office/word/2010/wordprocessingCanvas" xmlns:cx="http://schemas.microsoft.com/office/drawing/2014/chartex" xmlns:cx1="http://schemas.microsoft.com/office/drawing/2015/9/8/chartex" xmlns:cx2="http://schemas.microsoft.com/office/drawing/2015/10/21/chartex" xmlns:cx3="http://schemas.microsoft.com/office/drawing/2016/5/9/chartex" xmlns:cx4="http://schemas.microsoft.com/office/drawing/2016/5/10/chartex" xmlns:cx5="http://schemas.microsoft.com/office/drawing/2016/5/11/chartex" xmlns:cx6="http://schemas.microsoft.com/office/drawing/2016/5/12/chartex" xmlns:cx7="http://schemas.microsoft.com/office/drawing/2016/5/13/chartex" xmlns:cx8="http://schemas.microsoft.com/office/drawing/2016/5/14/chartex" xmlns:mc="http://schemas.openxmlformats.org/markup-compatibility/2006" xmlns:aink="http://schemas.microsoft.com/office/drawing/2016/ink" xmlns:am3d="http://schemas.microsoft.com/office/drawing/2017/model3d" xmlns:o="urn:schemas-microsoft-com:office:office" xmlns:r="http://schemas.openxmlformats.org/officeDocument/2006/relationships" xmlns:m="http://schemas.openxmlformats.org/officeDocument/2006/math" xmlns:v="urn:schemas-microsoft-com:vml" xmlns:wp14="http://schemas.microsoft.com/office/word/2010/wordprocessingDrawing" xmlns:wp="http://schemas.openxmlformats.org/drawingml/2006/wordprocessingDrawing" xmlns:w10="urn:schemas-microsoft-com:office:word" xmlns:w="http://schemas.openxmlformats.org/wordprocessingml/2006/main" xmlns:w14="http://schemas.microsoft.com/office/word/2010/wordml" xmlns:w15="http://schemas.microsoft.com/office/word/2012/wordml" xmlns:w16cex="http://schemas.microsoft.com/office/word/2018/wordml/cex" xmlns:w16cid="http://schemas.microsoft.com/office/word/2016/wordml/cid" xmlns:w16="http://schemas.microsoft.com/office/word/2018/wordml" xmlns:w16se="http://schemas.microsoft.com/office/word/2015/wordml/symex" xmlns:wpg="http://schemas.microsoft.com/office/word/2010/wordprocessingGroup" xmlns:wpi="http://schemas.microsoft.com/office/word/2010/wordprocessingInk" xmlns:wne="http://schemas.microsoft.com/office/word/2006/wordml" xmlns:wps="http://schemas.microsoft.com/office/word/2010/wordprocessingShape" mc:Ignorable="w14 w15 w16se w16cid w16 w16cex wp14">
+  <w:footnote w:type="separator" w:id="-1">
+    <w:p>
+      <w:pPr>
+        <w:spacing w:after="0" w:line="240" w:lineRule="auto"/>
+      </w:pPr>
+      <w:r>
+        <w:separator/>
+      </w:r>
+    </w:p>
+  </w:footnote>
+  <w:footnote w:type="continuationSeparator" w:id="0">
+    <w:p>
+      <w:pPr>
+        <w:spacing w:after="0" w:line="240" w:lineRule="auto"/>
+      </w:pPr>
+      <w:r>
+        <w:continuationSeparator/>
+      </w:r>
+    </w:p>
+  </w:footnote>
+</w:footnotes>
 </file>
 
 <file path=word/numbering.xml><?xml version="1.0" encoding="utf-8"?>
@@ -5497,6 +5762,50 @@
       <w:contextualSpacing/>
     </w:pPr>
   </w:style>
+  <w:style w:type="paragraph" w:styleId="a4">
+    <w:name w:val="header"/>
+    <w:basedOn w:val="a"/>
+    <w:link w:val="a5"/>
+    <w:uiPriority w:val="99"/>
+    <w:unhideWhenUsed/>
+    <w:rsid w:val="00B702B4"/>
+    <w:pPr>
+      <w:tabs>
+        <w:tab w:val="center" w:pos="4153"/>
+        <w:tab w:val="right" w:pos="8306"/>
+      </w:tabs>
+      <w:spacing w:after="0" w:line="240" w:lineRule="auto"/>
+    </w:pPr>
+  </w:style>
+  <w:style w:type="character" w:customStyle="1" w:styleId="a5">
+    <w:name w:val="כותרת עליונה תו"/>
+    <w:basedOn w:val="a0"/>
+    <w:link w:val="a4"/>
+    <w:uiPriority w:val="99"/>
+    <w:rsid w:val="00B702B4"/>
+  </w:style>
+  <w:style w:type="paragraph" w:styleId="a6">
+    <w:name w:val="footer"/>
+    <w:basedOn w:val="a"/>
+    <w:link w:val="a7"/>
+    <w:uiPriority w:val="99"/>
+    <w:unhideWhenUsed/>
+    <w:rsid w:val="00B702B4"/>
+    <w:pPr>
+      <w:tabs>
+        <w:tab w:val="center" w:pos="4153"/>
+        <w:tab w:val="right" w:pos="8306"/>
+      </w:tabs>
+      <w:spacing w:after="0" w:line="240" w:lineRule="auto"/>
+    </w:pPr>
+  </w:style>
+  <w:style w:type="character" w:customStyle="1" w:styleId="a7">
+    <w:name w:val="כותרת תחתונה תו"/>
+    <w:basedOn w:val="a0"/>
+    <w:link w:val="a6"/>
+    <w:uiPriority w:val="99"/>
+    <w:rsid w:val="00B702B4"/>
+  </w:style>
 </w:styles>
 </file>
 

</xml_diff>